<commit_message>
Guide d'installe mac maj + Ajout dossier images
Le dossier image permet de regrouper les images utilisées dans les
différents documents
</commit_message>
<xml_diff>
--- a/Guide d’installation – Mac OS X.docx
+++ b/Guide d’installation – Mac OS X.docx
@@ -25,9 +25,1179 @@
       <w:pPr>
         <w:jc w:val="both"/>
       </w:pPr>
-      <w:bookmarkStart w:id="0" w:name="_GoBack"/>
+    </w:p>
+    <w:p>
+      <w:pPr>
+        <w:jc w:val="both"/>
+      </w:pPr>
+    </w:p>
+    <w:p>
+      <w:pPr>
+        <w:jc w:val="both"/>
+      </w:pPr>
+    </w:p>
+    <w:p>
+      <w:pPr>
+        <w:jc w:val="both"/>
+      </w:pPr>
+    </w:p>
+    <w:p>
+      <w:r>
+        <w:br w:type="page"/>
+      </w:r>
+    </w:p>
+    <w:p>
+      <w:pPr>
+        <w:pStyle w:val="Titre"/>
+      </w:pPr>
+      <w:bookmarkStart w:id="0" w:name="_Toc306519595"/>
+      <w:r>
+        <w:lastRenderedPageBreak/>
+        <w:t>Sommaire</w:t>
+      </w:r>
       <w:bookmarkEnd w:id="0"/>
     </w:p>
+    <w:p/>
+    <w:p>
+      <w:pPr>
+        <w:pStyle w:val="TM1"/>
+        <w:tabs>
+          <w:tab w:val="right" w:leader="dot" w:pos="9056"/>
+        </w:tabs>
+        <w:rPr>
+          <w:b w:val="0"/>
+          <w:caps w:val="0"/>
+          <w:noProof/>
+          <w:sz w:val="24"/>
+          <w:szCs w:val="24"/>
+          <w:lang w:eastAsia="ja-JP"/>
+        </w:rPr>
+      </w:pPr>
+      <w:r>
+        <w:fldChar w:fldCharType="begin"/>
+      </w:r>
+      <w:r>
+        <w:instrText xml:space="preserve"> TOC \o "1-3" </w:instrText>
+      </w:r>
+      <w:r>
+        <w:fldChar w:fldCharType="separate"/>
+      </w:r>
+      <w:r>
+        <w:rPr>
+          <w:noProof/>
+        </w:rPr>
+        <w:t>Sommaire</w:t>
+      </w:r>
+      <w:r>
+        <w:rPr>
+          <w:noProof/>
+        </w:rPr>
+        <w:tab/>
+      </w:r>
+      <w:r>
+        <w:rPr>
+          <w:noProof/>
+        </w:rPr>
+        <w:fldChar w:fldCharType="begin"/>
+      </w:r>
+      <w:r>
+        <w:rPr>
+          <w:noProof/>
+        </w:rPr>
+        <w:instrText xml:space="preserve"> PAGEREF _Toc306519595 \h </w:instrText>
+      </w:r>
+      <w:r>
+        <w:rPr>
+          <w:noProof/>
+        </w:rPr>
+      </w:r>
+      <w:r>
+        <w:rPr>
+          <w:noProof/>
+        </w:rPr>
+        <w:fldChar w:fldCharType="separate"/>
+      </w:r>
+      <w:r>
+        <w:rPr>
+          <w:noProof/>
+        </w:rPr>
+        <w:t>2</w:t>
+      </w:r>
+      <w:r>
+        <w:rPr>
+          <w:noProof/>
+        </w:rPr>
+        <w:fldChar w:fldCharType="end"/>
+      </w:r>
+    </w:p>
+    <w:p>
+      <w:pPr>
+        <w:pStyle w:val="TM1"/>
+        <w:tabs>
+          <w:tab w:val="right" w:leader="dot" w:pos="9056"/>
+        </w:tabs>
+        <w:rPr>
+          <w:b w:val="0"/>
+          <w:caps w:val="0"/>
+          <w:noProof/>
+          <w:sz w:val="24"/>
+          <w:szCs w:val="24"/>
+          <w:lang w:eastAsia="ja-JP"/>
+        </w:rPr>
+      </w:pPr>
+      <w:r>
+        <w:rPr>
+          <w:noProof/>
+        </w:rPr>
+        <w:t>Pré-requis</w:t>
+      </w:r>
+      <w:r>
+        <w:rPr>
+          <w:noProof/>
+        </w:rPr>
+        <w:tab/>
+      </w:r>
+      <w:r>
+        <w:rPr>
+          <w:noProof/>
+        </w:rPr>
+        <w:fldChar w:fldCharType="begin"/>
+      </w:r>
+      <w:r>
+        <w:rPr>
+          <w:noProof/>
+        </w:rPr>
+        <w:instrText xml:space="preserve"> PAGEREF _Toc306519596 \h </w:instrText>
+      </w:r>
+      <w:r>
+        <w:rPr>
+          <w:noProof/>
+        </w:rPr>
+      </w:r>
+      <w:r>
+        <w:rPr>
+          <w:noProof/>
+        </w:rPr>
+        <w:fldChar w:fldCharType="separate"/>
+      </w:r>
+      <w:r>
+        <w:rPr>
+          <w:noProof/>
+        </w:rPr>
+        <w:t>3</w:t>
+      </w:r>
+      <w:r>
+        <w:rPr>
+          <w:noProof/>
+        </w:rPr>
+        <w:fldChar w:fldCharType="end"/>
+      </w:r>
+    </w:p>
+    <w:p>
+      <w:pPr>
+        <w:jc w:val="both"/>
+      </w:pPr>
+      <w:r>
+        <w:fldChar w:fldCharType="end"/>
+      </w:r>
+    </w:p>
+    <w:p>
+      <w:r>
+        <w:br w:type="page"/>
+      </w:r>
+    </w:p>
+    <w:p>
+      <w:pPr>
+        <w:pStyle w:val="Titre1"/>
+        <w:rPr>
+          <w:sz w:val="40"/>
+          <w:szCs w:val="40"/>
+        </w:rPr>
+      </w:pPr>
+      <w:bookmarkStart w:id="1" w:name="_Toc306519596"/>
+      <w:proofErr w:type="spellStart"/>
+      <w:r>
+        <w:rPr>
+          <w:sz w:val="40"/>
+          <w:szCs w:val="40"/>
+        </w:rPr>
+        <w:t>Pré-requis</w:t>
+      </w:r>
+      <w:bookmarkEnd w:id="1"/>
+      <w:proofErr w:type="spellEnd"/>
+    </w:p>
+    <w:p>
+      <w:pPr>
+        <w:shd w:val="clear" w:color="auto" w:fill="FFFFFF"/>
+        <w:spacing w:after="150" w:line="300" w:lineRule="atLeast"/>
+        <w:rPr>
+          <w:rFonts w:ascii="Helvetica Neue" w:hAnsi="Helvetica Neue" w:cs="Times New Roman"/>
+          <w:color w:val="444444"/>
+          <w:sz w:val="28"/>
+          <w:szCs w:val="28"/>
+        </w:rPr>
+      </w:pPr>
+    </w:p>
+    <w:p>
+      <w:pPr>
+        <w:shd w:val="clear" w:color="auto" w:fill="FFFFFF"/>
+        <w:spacing w:after="150" w:line="300" w:lineRule="atLeast"/>
+        <w:rPr>
+          <w:rFonts w:ascii="Helvetica Neue" w:hAnsi="Helvetica Neue" w:cs="Times New Roman"/>
+          <w:color w:val="444444"/>
+          <w:sz w:val="28"/>
+          <w:szCs w:val="28"/>
+        </w:rPr>
+      </w:pPr>
+      <w:r>
+        <w:rPr>
+          <w:rFonts w:ascii="Helvetica Neue" w:hAnsi="Helvetica Neue" w:cs="Times New Roman"/>
+          <w:color w:val="444444"/>
+          <w:sz w:val="28"/>
+          <w:szCs w:val="28"/>
+        </w:rPr>
+        <w:t>Se procurer la dernière version de Sirius sur le site officiel :</w:t>
+      </w:r>
+    </w:p>
+    <w:p>
+      <w:pPr>
+        <w:shd w:val="clear" w:color="auto" w:fill="FFFFFF"/>
+        <w:spacing w:after="150" w:line="300" w:lineRule="atLeast"/>
+        <w:rPr>
+          <w:rFonts w:ascii="Helvetica Neue" w:hAnsi="Helvetica Neue" w:cs="Times New Roman"/>
+          <w:color w:val="444444"/>
+          <w:sz w:val="28"/>
+          <w:szCs w:val="28"/>
+        </w:rPr>
+      </w:pPr>
+      <w:hyperlink r:id="rId6" w:history="1">
+        <w:r>
+          <w:rPr>
+            <w:rStyle w:val="Lienhypertexte"/>
+            <w:rFonts w:ascii="Helvetica Neue" w:hAnsi="Helvetica Neue" w:cs="Times New Roman"/>
+            <w:sz w:val="28"/>
+            <w:szCs w:val="28"/>
+          </w:rPr>
+          <w:t>http://sirius.clarity-lab.org/downloads/#sirius</w:t>
+        </w:r>
+      </w:hyperlink>
+    </w:p>
+    <w:p>
+      <w:pPr>
+        <w:shd w:val="clear" w:color="auto" w:fill="FFFFFF"/>
+        <w:spacing w:after="150" w:line="300" w:lineRule="atLeast"/>
+        <w:rPr>
+          <w:rFonts w:ascii="Helvetica Neue" w:hAnsi="Helvetica Neue" w:cs="Times New Roman"/>
+          <w:color w:val="444444"/>
+          <w:sz w:val="28"/>
+          <w:szCs w:val="28"/>
+        </w:rPr>
+      </w:pPr>
+    </w:p>
+    <w:p>
+      <w:pPr>
+        <w:shd w:val="clear" w:color="auto" w:fill="FFFFFF"/>
+        <w:spacing w:after="150" w:line="300" w:lineRule="atLeast"/>
+        <w:rPr>
+          <w:rFonts w:ascii="Helvetica Neue" w:hAnsi="Helvetica Neue" w:cs="Times New Roman"/>
+          <w:color w:val="444444"/>
+          <w:sz w:val="28"/>
+          <w:szCs w:val="28"/>
+        </w:rPr>
+      </w:pPr>
+      <w:r>
+        <w:rPr>
+          <w:rFonts w:ascii="Helvetica Neue" w:hAnsi="Helvetica Neue" w:cs="Times New Roman"/>
+          <w:color w:val="444444"/>
+          <w:sz w:val="28"/>
+          <w:szCs w:val="28"/>
+        </w:rPr>
+        <w:t>La figure suivante montre le résultat obtenu en accédant au lien ci-dessus.</w:t>
+      </w:r>
+    </w:p>
+    <w:p>
+      <w:pPr>
+        <w:keepNext/>
+        <w:shd w:val="clear" w:color="auto" w:fill="FFFFFF"/>
+        <w:spacing w:after="150" w:line="300" w:lineRule="atLeast"/>
+      </w:pPr>
+      <w:r>
+        <w:rPr>
+          <w:rFonts w:ascii="Helvetica Neue" w:hAnsi="Helvetica Neue" w:cs="Times New Roman"/>
+          <w:noProof/>
+          <w:color w:val="444444"/>
+          <w:sz w:val="28"/>
+          <w:szCs w:val="28"/>
+        </w:rPr>
+        <w:drawing>
+          <wp:inline distT="0" distB="0" distL="0" distR="0" wp14:anchorId="192E8B47" wp14:editId="29A1D419">
+            <wp:extent cx="5756910" cy="2040890"/>
+            <wp:effectExtent l="25400" t="25400" r="34290" b="16510"/>
+            <wp:docPr id="1" name="Image 1"/>
+            <wp:cNvGraphicFramePr>
+              <a:graphicFrameLocks xmlns:a="http://schemas.openxmlformats.org/drawingml/2006/main" noChangeAspect="1"/>
+            </wp:cNvGraphicFramePr>
+            <a:graphic xmlns:a="http://schemas.openxmlformats.org/drawingml/2006/main">
+              <a:graphicData uri="http://schemas.openxmlformats.org/drawingml/2006/picture">
+                <pic:pic xmlns:pic="http://schemas.openxmlformats.org/drawingml/2006/picture">
+                  <pic:nvPicPr>
+                    <pic:cNvPr id="0" name="Capture d’écran 2015-10-15 à 09.20.36.png"/>
+                    <pic:cNvPicPr/>
+                  </pic:nvPicPr>
+                  <pic:blipFill>
+                    <a:blip r:embed="rId7">
+                      <a:extLst>
+                        <a:ext uri="{28A0092B-C50C-407E-A947-70E740481C1C}">
+                          <a14:useLocalDpi xmlns:a14="http://schemas.microsoft.com/office/drawing/2010/main" val="0"/>
+                        </a:ext>
+                      </a:extLst>
+                    </a:blip>
+                    <a:stretch>
+                      <a:fillRect/>
+                    </a:stretch>
+                  </pic:blipFill>
+                  <pic:spPr>
+                    <a:xfrm>
+                      <a:off x="0" y="0"/>
+                      <a:ext cx="5756910" cy="2040890"/>
+                    </a:xfrm>
+                    <a:prstGeom prst="rect">
+                      <a:avLst/>
+                    </a:prstGeom>
+                    <a:ln w="3175" cmpd="sng">
+                      <a:solidFill>
+                        <a:schemeClr val="tx1"/>
+                      </a:solidFill>
+                    </a:ln>
+                  </pic:spPr>
+                </pic:pic>
+              </a:graphicData>
+            </a:graphic>
+          </wp:inline>
+        </w:drawing>
+      </w:r>
+    </w:p>
+    <w:p>
+      <w:pPr>
+        <w:pStyle w:val="Lgende"/>
+        <w:jc w:val="center"/>
+        <w:rPr>
+          <w:rFonts w:ascii="Helvetica Neue" w:hAnsi="Helvetica Neue" w:cs="Times New Roman"/>
+          <w:color w:val="444444"/>
+          <w:sz w:val="28"/>
+          <w:szCs w:val="28"/>
+        </w:rPr>
+      </w:pPr>
+      <w:r>
+        <w:t xml:space="preserve">Figure </w:t>
+      </w:r>
+      <w:fldSimple w:instr=" SEQ Figure \* ARABIC ">
+        <w:r>
+          <w:rPr>
+            <w:noProof/>
+          </w:rPr>
+          <w:t>1</w:t>
+        </w:r>
+      </w:fldSimple>
+      <w:r>
+        <w:t xml:space="preserve"> Liens de téléchargement Sirius</w:t>
+      </w:r>
+    </w:p>
+    <w:p>
+      <w:pPr>
+        <w:shd w:val="clear" w:color="auto" w:fill="FFFFFF"/>
+        <w:spacing w:after="150" w:line="300" w:lineRule="atLeast"/>
+        <w:rPr>
+          <w:rFonts w:ascii="Helvetica Neue" w:hAnsi="Helvetica Neue" w:cs="Times New Roman"/>
+          <w:color w:val="444444"/>
+          <w:sz w:val="28"/>
+          <w:szCs w:val="28"/>
+        </w:rPr>
+      </w:pPr>
+      <w:r>
+        <w:rPr>
+          <w:rFonts w:ascii="Helvetica Neue" w:hAnsi="Helvetica Neue" w:cs="Times New Roman"/>
+          <w:color w:val="444444"/>
+          <w:sz w:val="28"/>
+          <w:szCs w:val="28"/>
+        </w:rPr>
+        <w:t xml:space="preserve">Les éléments à télécharger sont : </w:t>
+      </w:r>
+    </w:p>
+    <w:p>
+      <w:pPr>
+        <w:pStyle w:val="Paragraphedeliste"/>
+        <w:numPr>
+          <w:ilvl w:val="0"/>
+          <w:numId w:val="2"/>
+        </w:numPr>
+        <w:shd w:val="clear" w:color="auto" w:fill="FFFFFF"/>
+        <w:spacing w:after="150" w:line="300" w:lineRule="atLeast"/>
+        <w:rPr>
+          <w:rFonts w:ascii="Helvetica Neue" w:hAnsi="Helvetica Neue" w:cs="Times New Roman"/>
+          <w:b/>
+          <w:color w:val="444444"/>
+          <w:sz w:val="28"/>
+          <w:szCs w:val="28"/>
+        </w:rPr>
+      </w:pPr>
+      <w:r>
+        <w:rPr>
+          <w:rFonts w:ascii="Helvetica Neue" w:hAnsi="Helvetica Neue" w:cs="Times New Roman"/>
+          <w:color w:val="444444"/>
+          <w:sz w:val="28"/>
+          <w:szCs w:val="28"/>
+        </w:rPr>
+        <w:t>« </w:t>
+      </w:r>
+      <w:proofErr w:type="spellStart"/>
+      <w:r>
+        <w:rPr>
+          <w:rFonts w:ascii="Helvetica Neue" w:hAnsi="Helvetica Neue" w:cs="Times New Roman"/>
+          <w:color w:val="444444"/>
+          <w:sz w:val="28"/>
+          <w:szCs w:val="28"/>
+        </w:rPr>
+        <w:t>Current</w:t>
+      </w:r>
+      <w:proofErr w:type="spellEnd"/>
+      <w:r>
+        <w:rPr>
+          <w:rFonts w:ascii="Helvetica Neue" w:hAnsi="Helvetica Neue" w:cs="Times New Roman"/>
+          <w:color w:val="444444"/>
+          <w:sz w:val="28"/>
+          <w:szCs w:val="28"/>
+        </w:rPr>
+        <w:t xml:space="preserve"> version »</w:t>
+      </w:r>
+      <w:r>
+        <w:rPr>
+          <w:rFonts w:ascii="Helvetica Neue" w:hAnsi="Helvetica Neue" w:cs="Times New Roman"/>
+          <w:color w:val="444444"/>
+          <w:sz w:val="28"/>
+          <w:szCs w:val="28"/>
+        </w:rPr>
+        <w:t xml:space="preserve">, la version </w:t>
+      </w:r>
+      <w:r>
+        <w:rPr>
+          <w:rFonts w:ascii="Helvetica Neue" w:hAnsi="Helvetica Neue" w:cs="Times New Roman"/>
+          <w:color w:val="444444"/>
+          <w:sz w:val="28"/>
+          <w:szCs w:val="28"/>
+        </w:rPr>
+        <w:t xml:space="preserve">1.0.1 sur la </w:t>
+      </w:r>
+      <w:r>
+        <w:rPr>
+          <w:rFonts w:ascii="Helvetica Neue" w:hAnsi="Helvetica Neue" w:cs="Times New Roman"/>
+          <w:b/>
+          <w:color w:val="444444"/>
+          <w:sz w:val="28"/>
+          <w:szCs w:val="28"/>
+        </w:rPr>
+        <w:t>figure 1</w:t>
+      </w:r>
+      <w:r>
+        <w:rPr>
+          <w:rFonts w:ascii="Helvetica Neue" w:hAnsi="Helvetica Neue" w:cs="Times New Roman"/>
+          <w:b/>
+          <w:color w:val="444444"/>
+          <w:sz w:val="28"/>
+          <w:szCs w:val="28"/>
+        </w:rPr>
+        <w:t> ;</w:t>
+      </w:r>
+    </w:p>
+    <w:p>
+      <w:pPr>
+        <w:pStyle w:val="Paragraphedeliste"/>
+        <w:numPr>
+          <w:ilvl w:val="0"/>
+          <w:numId w:val="2"/>
+        </w:numPr>
+        <w:shd w:val="clear" w:color="auto" w:fill="FFFFFF"/>
+        <w:spacing w:after="150" w:line="300" w:lineRule="atLeast"/>
+        <w:rPr>
+          <w:rFonts w:ascii="Helvetica Neue" w:hAnsi="Helvetica Neue" w:cs="Times New Roman"/>
+          <w:color w:val="444444"/>
+          <w:sz w:val="28"/>
+          <w:szCs w:val="28"/>
+        </w:rPr>
+      </w:pPr>
+      <w:r>
+        <w:rPr>
+          <w:rFonts w:ascii="Helvetica Neue" w:hAnsi="Helvetica Neue" w:cs="Times New Roman"/>
+          <w:color w:val="444444"/>
+          <w:sz w:val="28"/>
+          <w:szCs w:val="28"/>
+        </w:rPr>
+        <w:t>« </w:t>
+      </w:r>
+      <w:proofErr w:type="spellStart"/>
+      <w:r>
+        <w:rPr>
+          <w:rFonts w:ascii="Helvetica Neue" w:hAnsi="Helvetica Neue" w:cs="Times New Roman"/>
+          <w:color w:val="444444"/>
+          <w:sz w:val="28"/>
+          <w:szCs w:val="28"/>
+        </w:rPr>
+        <w:t>Wikipedia</w:t>
+      </w:r>
+      <w:proofErr w:type="spellEnd"/>
+      <w:r>
+        <w:rPr>
+          <w:rFonts w:ascii="Helvetica Neue" w:hAnsi="Helvetica Neue" w:cs="Times New Roman"/>
+          <w:color w:val="444444"/>
+          <w:sz w:val="28"/>
+          <w:szCs w:val="28"/>
+        </w:rPr>
+        <w:t xml:space="preserve"> </w:t>
+      </w:r>
+      <w:proofErr w:type="spellStart"/>
+      <w:r>
+        <w:rPr>
+          <w:rFonts w:ascii="Helvetica Neue" w:hAnsi="Helvetica Neue" w:cs="Times New Roman"/>
+          <w:color w:val="444444"/>
+          <w:sz w:val="28"/>
+          <w:szCs w:val="28"/>
+        </w:rPr>
+        <w:t>knowledge</w:t>
+      </w:r>
+      <w:proofErr w:type="spellEnd"/>
+      <w:r>
+        <w:rPr>
+          <w:rFonts w:ascii="Helvetica Neue" w:hAnsi="Helvetica Neue" w:cs="Times New Roman"/>
+          <w:color w:val="444444"/>
+          <w:sz w:val="28"/>
+          <w:szCs w:val="28"/>
+        </w:rPr>
+        <w:t xml:space="preserve"> </w:t>
+      </w:r>
+      <w:proofErr w:type="spellStart"/>
+      <w:r>
+        <w:rPr>
+          <w:rFonts w:ascii="Helvetica Neue" w:hAnsi="Helvetica Neue" w:cs="Times New Roman"/>
+          <w:color w:val="444444"/>
+          <w:sz w:val="28"/>
+          <w:szCs w:val="28"/>
+        </w:rPr>
+        <w:t>database</w:t>
+      </w:r>
+      <w:proofErr w:type="spellEnd"/>
+      <w:r>
+        <w:rPr>
+          <w:rFonts w:ascii="Helvetica Neue" w:hAnsi="Helvetica Neue" w:cs="Times New Roman"/>
+          <w:color w:val="444444"/>
+          <w:sz w:val="28"/>
+          <w:szCs w:val="28"/>
+        </w:rPr>
+        <w:t xml:space="preserve"> », la base de données de 11Go visible sur la </w:t>
+      </w:r>
+      <w:r>
+        <w:rPr>
+          <w:rFonts w:ascii="Helvetica Neue" w:hAnsi="Helvetica Neue" w:cs="Times New Roman"/>
+          <w:b/>
+          <w:color w:val="444444"/>
+          <w:sz w:val="28"/>
+          <w:szCs w:val="28"/>
+        </w:rPr>
+        <w:t>figure 1</w:t>
+      </w:r>
+      <w:r>
+        <w:rPr>
+          <w:rFonts w:ascii="Helvetica Neue" w:hAnsi="Helvetica Neue" w:cs="Times New Roman"/>
+          <w:color w:val="444444"/>
+          <w:sz w:val="28"/>
+          <w:szCs w:val="28"/>
+        </w:rPr>
+        <w:t xml:space="preserve"> également ;</w:t>
+      </w:r>
+    </w:p>
+    <w:p>
+      <w:pPr>
+        <w:shd w:val="clear" w:color="auto" w:fill="FFFFFF"/>
+        <w:spacing w:after="150" w:line="300" w:lineRule="atLeast"/>
+        <w:rPr>
+          <w:rFonts w:ascii="Helvetica Neue" w:hAnsi="Helvetica Neue" w:cs="Times New Roman"/>
+          <w:color w:val="444444"/>
+          <w:sz w:val="28"/>
+          <w:szCs w:val="28"/>
+        </w:rPr>
+      </w:pPr>
+      <w:bookmarkStart w:id="2" w:name="_GoBack"/>
+      <w:bookmarkEnd w:id="2"/>
+    </w:p>
+    <w:p>
+      <w:pPr>
+        <w:shd w:val="clear" w:color="auto" w:fill="FFFFFF"/>
+        <w:spacing w:after="150" w:line="300" w:lineRule="atLeast"/>
+        <w:rPr>
+          <w:rFonts w:ascii="Helvetica Neue" w:hAnsi="Helvetica Neue" w:cs="Times New Roman"/>
+          <w:color w:val="444444"/>
+          <w:sz w:val="28"/>
+          <w:szCs w:val="28"/>
+        </w:rPr>
+      </w:pPr>
+    </w:p>
+    <w:p>
+      <w:pPr>
+        <w:shd w:val="clear" w:color="auto" w:fill="FFFFFF"/>
+        <w:spacing w:after="150" w:line="300" w:lineRule="atLeast"/>
+        <w:rPr>
+          <w:rFonts w:ascii="Helvetica Neue" w:hAnsi="Helvetica Neue" w:cs="Times New Roman"/>
+          <w:color w:val="444444"/>
+          <w:sz w:val="28"/>
+          <w:szCs w:val="28"/>
+        </w:rPr>
+      </w:pPr>
+    </w:p>
+    <w:p>
+      <w:pPr>
+        <w:shd w:val="clear" w:color="auto" w:fill="FFFFFF"/>
+        <w:spacing w:after="150" w:line="300" w:lineRule="atLeast"/>
+        <w:rPr>
+          <w:rFonts w:ascii="Helvetica Neue" w:hAnsi="Helvetica Neue" w:cs="Times New Roman"/>
+          <w:color w:val="444444"/>
+          <w:sz w:val="28"/>
+          <w:szCs w:val="28"/>
+        </w:rPr>
+      </w:pPr>
+      <w:r>
+        <w:rPr>
+          <w:rFonts w:ascii="Helvetica Neue" w:hAnsi="Helvetica Neue" w:cs="Times New Roman"/>
+          <w:color w:val="444444"/>
+          <w:sz w:val="28"/>
+          <w:szCs w:val="28"/>
+        </w:rPr>
+        <w:t xml:space="preserve">Sirius nécessite quelques dépendances pour fonctionner. Le script </w:t>
+      </w:r>
+      <w:r>
+        <w:rPr>
+          <w:rFonts w:ascii="Monaco" w:hAnsi="Monaco" w:cs="Courier"/>
+          <w:color w:val="202020"/>
+          <w:sz w:val="28"/>
+          <w:szCs w:val="28"/>
+          <w:shd w:val="clear" w:color="auto" w:fill="F9F2F4"/>
+        </w:rPr>
+        <w:t>get-dependencies.sh</w:t>
+      </w:r>
+      <w:r>
+        <w:rPr>
+          <w:rFonts w:ascii="Helvetica Neue" w:hAnsi="Helvetica Neue" w:cs="Times New Roman"/>
+          <w:color w:val="444444"/>
+          <w:sz w:val="28"/>
+          <w:szCs w:val="28"/>
+        </w:rPr>
+        <w:t xml:space="preserve"> permet de les mettre en place</w:t>
+      </w:r>
+    </w:p>
+    <w:p>
+      <w:pPr>
+        <w:shd w:val="clear" w:color="auto" w:fill="FFFFFF"/>
+        <w:spacing w:after="150" w:line="300" w:lineRule="atLeast"/>
+        <w:rPr>
+          <w:rFonts w:ascii="Helvetica Neue" w:hAnsi="Helvetica Neue" w:cs="Times New Roman"/>
+          <w:color w:val="444444"/>
+          <w:sz w:val="28"/>
+          <w:szCs w:val="28"/>
+        </w:rPr>
+      </w:pPr>
+      <w:r>
+        <w:rPr>
+          <w:rFonts w:ascii="Helvetica Neue" w:hAnsi="Helvetica Neue" w:cs="Times New Roman"/>
+          <w:color w:val="444444"/>
+          <w:sz w:val="28"/>
+          <w:szCs w:val="28"/>
+        </w:rPr>
+        <w:t xml:space="preserve">Sirius (and Sirius-suite) has </w:t>
+      </w:r>
+      <w:proofErr w:type="spellStart"/>
+      <w:r>
+        <w:rPr>
+          <w:rFonts w:ascii="Helvetica Neue" w:hAnsi="Helvetica Neue" w:cs="Times New Roman"/>
+          <w:color w:val="444444"/>
+          <w:sz w:val="28"/>
+          <w:szCs w:val="28"/>
+        </w:rPr>
+        <w:t>several</w:t>
+      </w:r>
+      <w:proofErr w:type="spellEnd"/>
+      <w:r>
+        <w:rPr>
+          <w:rFonts w:ascii="Helvetica Neue" w:hAnsi="Helvetica Neue" w:cs="Times New Roman"/>
+          <w:color w:val="444444"/>
+          <w:sz w:val="28"/>
+          <w:szCs w:val="28"/>
+        </w:rPr>
+        <w:t xml:space="preserve"> </w:t>
+      </w:r>
+      <w:proofErr w:type="spellStart"/>
+      <w:r>
+        <w:rPr>
+          <w:rFonts w:ascii="Helvetica Neue" w:hAnsi="Helvetica Neue" w:cs="Times New Roman"/>
+          <w:color w:val="444444"/>
+          <w:sz w:val="28"/>
+          <w:szCs w:val="28"/>
+        </w:rPr>
+        <w:t>dependencies</w:t>
+      </w:r>
+      <w:proofErr w:type="spellEnd"/>
+      <w:r>
+        <w:rPr>
+          <w:rFonts w:ascii="Helvetica Neue" w:hAnsi="Helvetica Neue" w:cs="Times New Roman"/>
+          <w:color w:val="444444"/>
+          <w:sz w:val="28"/>
+          <w:szCs w:val="28"/>
+        </w:rPr>
+        <w:t xml:space="preserve"> </w:t>
+      </w:r>
+      <w:proofErr w:type="spellStart"/>
+      <w:r>
+        <w:rPr>
+          <w:rFonts w:ascii="Helvetica Neue" w:hAnsi="Helvetica Neue" w:cs="Times New Roman"/>
+          <w:color w:val="444444"/>
+          <w:sz w:val="28"/>
+          <w:szCs w:val="28"/>
+        </w:rPr>
+        <w:t>which</w:t>
+      </w:r>
+      <w:proofErr w:type="spellEnd"/>
+      <w:r>
+        <w:rPr>
+          <w:rFonts w:ascii="Helvetica Neue" w:hAnsi="Helvetica Neue" w:cs="Times New Roman"/>
+          <w:color w:val="444444"/>
+          <w:sz w:val="28"/>
+          <w:szCs w:val="28"/>
+        </w:rPr>
+        <w:t xml:space="preserve"> </w:t>
+      </w:r>
+      <w:proofErr w:type="spellStart"/>
+      <w:r>
+        <w:rPr>
+          <w:rFonts w:ascii="Helvetica Neue" w:hAnsi="Helvetica Neue" w:cs="Times New Roman"/>
+          <w:color w:val="444444"/>
+          <w:sz w:val="28"/>
+          <w:szCs w:val="28"/>
+        </w:rPr>
+        <w:t>can</w:t>
+      </w:r>
+      <w:proofErr w:type="spellEnd"/>
+      <w:r>
+        <w:rPr>
+          <w:rFonts w:ascii="Helvetica Neue" w:hAnsi="Helvetica Neue" w:cs="Times New Roman"/>
+          <w:color w:val="444444"/>
+          <w:sz w:val="28"/>
+          <w:szCs w:val="28"/>
+        </w:rPr>
+        <w:t xml:space="preserve"> </w:t>
+      </w:r>
+      <w:proofErr w:type="spellStart"/>
+      <w:r>
+        <w:rPr>
+          <w:rFonts w:ascii="Helvetica Neue" w:hAnsi="Helvetica Neue" w:cs="Times New Roman"/>
+          <w:color w:val="444444"/>
+          <w:sz w:val="28"/>
+          <w:szCs w:val="28"/>
+        </w:rPr>
+        <w:t>be</w:t>
+      </w:r>
+      <w:proofErr w:type="spellEnd"/>
+      <w:r>
+        <w:rPr>
+          <w:rFonts w:ascii="Helvetica Neue" w:hAnsi="Helvetica Neue" w:cs="Times New Roman"/>
+          <w:color w:val="444444"/>
+          <w:sz w:val="28"/>
+          <w:szCs w:val="28"/>
+        </w:rPr>
+        <w:t xml:space="preserve"> </w:t>
+      </w:r>
+      <w:proofErr w:type="spellStart"/>
+      <w:r>
+        <w:rPr>
+          <w:rFonts w:ascii="Helvetica Neue" w:hAnsi="Helvetica Neue" w:cs="Times New Roman"/>
+          <w:color w:val="444444"/>
+          <w:sz w:val="28"/>
+          <w:szCs w:val="28"/>
+        </w:rPr>
+        <w:t>resolved</w:t>
+      </w:r>
+      <w:proofErr w:type="spellEnd"/>
+      <w:r>
+        <w:rPr>
+          <w:rFonts w:ascii="Helvetica Neue" w:hAnsi="Helvetica Neue" w:cs="Times New Roman"/>
+          <w:color w:val="444444"/>
+          <w:sz w:val="28"/>
+          <w:szCs w:val="28"/>
+        </w:rPr>
+        <w:t xml:space="preserve"> </w:t>
+      </w:r>
+      <w:proofErr w:type="spellStart"/>
+      <w:r>
+        <w:rPr>
+          <w:rFonts w:ascii="Helvetica Neue" w:hAnsi="Helvetica Neue" w:cs="Times New Roman"/>
+          <w:color w:val="444444"/>
+          <w:sz w:val="28"/>
+          <w:szCs w:val="28"/>
+        </w:rPr>
+        <w:t>with</w:t>
+      </w:r>
+      <w:proofErr w:type="spellEnd"/>
+      <w:r>
+        <w:rPr>
+          <w:rFonts w:ascii="Helvetica Neue" w:hAnsi="Helvetica Neue" w:cs="Times New Roman"/>
+          <w:color w:val="444444"/>
+          <w:sz w:val="28"/>
+          <w:szCs w:val="28"/>
+        </w:rPr>
+        <w:t xml:space="preserve"> the </w:t>
+      </w:r>
+      <w:proofErr w:type="spellStart"/>
+      <w:r>
+        <w:rPr>
+          <w:rFonts w:ascii="Helvetica Neue" w:hAnsi="Helvetica Neue" w:cs="Times New Roman"/>
+          <w:color w:val="444444"/>
+          <w:sz w:val="28"/>
+          <w:szCs w:val="28"/>
+        </w:rPr>
+        <w:t>included</w:t>
+      </w:r>
+      <w:proofErr w:type="spellEnd"/>
+      <w:r>
+        <w:rPr>
+          <w:rFonts w:ascii="Helvetica Neue" w:hAnsi="Helvetica Neue" w:cs="Times New Roman"/>
+          <w:color w:val="444444"/>
+          <w:sz w:val="28"/>
+          <w:szCs w:val="28"/>
+        </w:rPr>
+        <w:t> </w:t>
+      </w:r>
+      <w:r>
+        <w:rPr>
+          <w:rFonts w:ascii="Monaco" w:hAnsi="Monaco" w:cs="Courier"/>
+          <w:color w:val="202020"/>
+          <w:sz w:val="28"/>
+          <w:szCs w:val="28"/>
+          <w:shd w:val="clear" w:color="auto" w:fill="F9F2F4"/>
+        </w:rPr>
+        <w:t>get-dependencies.sh</w:t>
+      </w:r>
+      <w:r>
+        <w:rPr>
+          <w:rFonts w:ascii="Helvetica Neue" w:hAnsi="Helvetica Neue" w:cs="Times New Roman"/>
+          <w:color w:val="444444"/>
+          <w:sz w:val="28"/>
+          <w:szCs w:val="28"/>
+        </w:rPr>
+        <w:t xml:space="preserve">. The full </w:t>
+      </w:r>
+      <w:proofErr w:type="spellStart"/>
+      <w:r>
+        <w:rPr>
+          <w:rFonts w:ascii="Helvetica Neue" w:hAnsi="Helvetica Neue" w:cs="Times New Roman"/>
+          <w:color w:val="444444"/>
+          <w:sz w:val="28"/>
+          <w:szCs w:val="28"/>
+        </w:rPr>
+        <w:t>list</w:t>
+      </w:r>
+      <w:proofErr w:type="spellEnd"/>
+      <w:r>
+        <w:rPr>
+          <w:rFonts w:ascii="Helvetica Neue" w:hAnsi="Helvetica Neue" w:cs="Times New Roman"/>
+          <w:color w:val="444444"/>
+          <w:sz w:val="28"/>
+          <w:szCs w:val="28"/>
+        </w:rPr>
+        <w:t xml:space="preserve"> of </w:t>
+      </w:r>
+      <w:proofErr w:type="spellStart"/>
+      <w:r>
+        <w:rPr>
+          <w:rFonts w:ascii="Helvetica Neue" w:hAnsi="Helvetica Neue" w:cs="Times New Roman"/>
+          <w:color w:val="444444"/>
+          <w:sz w:val="28"/>
+          <w:szCs w:val="28"/>
+        </w:rPr>
+        <w:t>dependencies</w:t>
+      </w:r>
+      <w:proofErr w:type="spellEnd"/>
+      <w:r>
+        <w:rPr>
+          <w:rFonts w:ascii="Helvetica Neue" w:hAnsi="Helvetica Neue" w:cs="Times New Roman"/>
+          <w:color w:val="444444"/>
+          <w:sz w:val="28"/>
+          <w:szCs w:val="28"/>
+        </w:rPr>
+        <w:t xml:space="preserve"> </w:t>
+      </w:r>
+      <w:proofErr w:type="spellStart"/>
+      <w:r>
+        <w:rPr>
+          <w:rFonts w:ascii="Helvetica Neue" w:hAnsi="Helvetica Neue" w:cs="Times New Roman"/>
+          <w:color w:val="444444"/>
+          <w:sz w:val="28"/>
+          <w:szCs w:val="28"/>
+        </w:rPr>
+        <w:t>is</w:t>
+      </w:r>
+      <w:proofErr w:type="spellEnd"/>
+      <w:r>
+        <w:rPr>
+          <w:rFonts w:ascii="Helvetica Neue" w:hAnsi="Helvetica Neue" w:cs="Times New Roman"/>
+          <w:color w:val="444444"/>
+          <w:sz w:val="28"/>
+          <w:szCs w:val="28"/>
+        </w:rPr>
+        <w:t xml:space="preserve"> </w:t>
+      </w:r>
+      <w:proofErr w:type="spellStart"/>
+      <w:r>
+        <w:rPr>
+          <w:rFonts w:ascii="Helvetica Neue" w:hAnsi="Helvetica Neue" w:cs="Times New Roman"/>
+          <w:color w:val="444444"/>
+          <w:sz w:val="28"/>
+          <w:szCs w:val="28"/>
+        </w:rPr>
+        <w:t>summarized</w:t>
+      </w:r>
+      <w:proofErr w:type="spellEnd"/>
+      <w:r>
+        <w:rPr>
+          <w:rFonts w:ascii="Helvetica Neue" w:hAnsi="Helvetica Neue" w:cs="Times New Roman"/>
+          <w:color w:val="444444"/>
+          <w:sz w:val="28"/>
+          <w:szCs w:val="28"/>
+        </w:rPr>
+        <w:t xml:space="preserve"> </w:t>
+      </w:r>
+      <w:proofErr w:type="spellStart"/>
+      <w:r>
+        <w:rPr>
+          <w:rFonts w:ascii="Helvetica Neue" w:hAnsi="Helvetica Neue" w:cs="Times New Roman"/>
+          <w:color w:val="444444"/>
+          <w:sz w:val="28"/>
+          <w:szCs w:val="28"/>
+        </w:rPr>
+        <w:t>below</w:t>
+      </w:r>
+      <w:proofErr w:type="spellEnd"/>
+      <w:r>
+        <w:rPr>
+          <w:rFonts w:ascii="Helvetica Neue" w:hAnsi="Helvetica Neue" w:cs="Times New Roman"/>
+          <w:color w:val="444444"/>
+          <w:sz w:val="28"/>
+          <w:szCs w:val="28"/>
+        </w:rPr>
+        <w:t>:</w:t>
+      </w:r>
+    </w:p>
+    <w:p>
+      <w:pPr>
+        <w:numPr>
+          <w:ilvl w:val="0"/>
+          <w:numId w:val="1"/>
+        </w:numPr>
+        <w:shd w:val="clear" w:color="auto" w:fill="FFFFFF"/>
+        <w:spacing w:before="100" w:beforeAutospacing="1" w:after="100" w:afterAutospacing="1" w:line="300" w:lineRule="atLeast"/>
+        <w:rPr>
+          <w:rFonts w:ascii="Helvetica Neue" w:eastAsia="Times New Roman" w:hAnsi="Helvetica Neue" w:cs="Times New Roman"/>
+          <w:color w:val="444444"/>
+          <w:sz w:val="28"/>
+          <w:szCs w:val="28"/>
+        </w:rPr>
+      </w:pPr>
+      <w:hyperlink r:id="rId8" w:history="1">
+        <w:r>
+          <w:rPr>
+            <w:rFonts w:ascii="Helvetica Neue" w:eastAsia="Times New Roman" w:hAnsi="Helvetica Neue" w:cs="Times New Roman"/>
+            <w:b/>
+            <w:bCs/>
+            <w:color w:val="2D5C88"/>
+            <w:sz w:val="28"/>
+            <w:szCs w:val="28"/>
+          </w:rPr>
+          <w:t>Sphinx</w:t>
+        </w:r>
+      </w:hyperlink>
+      <w:r>
+        <w:rPr>
+          <w:rFonts w:ascii="Helvetica Neue" w:eastAsia="Times New Roman" w:hAnsi="Helvetica Neue" w:cs="Times New Roman"/>
+          <w:color w:val="444444"/>
+          <w:sz w:val="28"/>
+          <w:szCs w:val="28"/>
+        </w:rPr>
+        <w:t> (</w:t>
+      </w:r>
+      <w:proofErr w:type="spellStart"/>
+      <w:r>
+        <w:rPr>
+          <w:rFonts w:ascii="Helvetica Neue" w:eastAsia="Times New Roman" w:hAnsi="Helvetica Neue" w:cs="Times New Roman"/>
+          <w:color w:val="444444"/>
+          <w:sz w:val="28"/>
+          <w:szCs w:val="28"/>
+        </w:rPr>
+        <w:t>sphinxbase</w:t>
+      </w:r>
+      <w:proofErr w:type="spellEnd"/>
+      <w:r>
+        <w:rPr>
+          <w:rFonts w:ascii="Helvetica Neue" w:eastAsia="Times New Roman" w:hAnsi="Helvetica Neue" w:cs="Times New Roman"/>
+          <w:color w:val="444444"/>
+          <w:sz w:val="28"/>
+          <w:szCs w:val="28"/>
+        </w:rPr>
+        <w:t xml:space="preserve"> and </w:t>
+      </w:r>
+      <w:proofErr w:type="spellStart"/>
+      <w:r>
+        <w:rPr>
+          <w:rFonts w:ascii="Helvetica Neue" w:eastAsia="Times New Roman" w:hAnsi="Helvetica Neue" w:cs="Times New Roman"/>
+          <w:color w:val="444444"/>
+          <w:sz w:val="28"/>
+          <w:szCs w:val="28"/>
+        </w:rPr>
+        <w:t>pocketsphinx</w:t>
+      </w:r>
+      <w:proofErr w:type="spellEnd"/>
+      <w:r>
+        <w:rPr>
+          <w:rFonts w:ascii="Helvetica Neue" w:eastAsia="Times New Roman" w:hAnsi="Helvetica Neue" w:cs="Times New Roman"/>
+          <w:color w:val="444444"/>
+          <w:sz w:val="28"/>
+          <w:szCs w:val="28"/>
+        </w:rPr>
+        <w:t>)</w:t>
+      </w:r>
+    </w:p>
+    <w:p>
+      <w:pPr>
+        <w:numPr>
+          <w:ilvl w:val="0"/>
+          <w:numId w:val="1"/>
+        </w:numPr>
+        <w:shd w:val="clear" w:color="auto" w:fill="FFFFFF"/>
+        <w:spacing w:before="100" w:beforeAutospacing="1" w:after="100" w:afterAutospacing="1" w:line="300" w:lineRule="atLeast"/>
+        <w:rPr>
+          <w:rFonts w:ascii="Helvetica Neue" w:eastAsia="Times New Roman" w:hAnsi="Helvetica Neue" w:cs="Times New Roman"/>
+          <w:color w:val="444444"/>
+          <w:sz w:val="28"/>
+          <w:szCs w:val="28"/>
+        </w:rPr>
+      </w:pPr>
+      <w:hyperlink r:id="rId9" w:history="1">
+        <w:proofErr w:type="spellStart"/>
+        <w:r>
+          <w:rPr>
+            <w:rFonts w:ascii="Helvetica Neue" w:eastAsia="Times New Roman" w:hAnsi="Helvetica Neue" w:cs="Times New Roman"/>
+            <w:b/>
+            <w:bCs/>
+            <w:color w:val="2D5C88"/>
+            <w:sz w:val="28"/>
+            <w:szCs w:val="28"/>
+          </w:rPr>
+          <w:t>Kaldi</w:t>
+        </w:r>
+        <w:proofErr w:type="spellEnd"/>
+      </w:hyperlink>
+    </w:p>
+    <w:p>
+      <w:pPr>
+        <w:numPr>
+          <w:ilvl w:val="0"/>
+          <w:numId w:val="1"/>
+        </w:numPr>
+        <w:shd w:val="clear" w:color="auto" w:fill="FFFFFF"/>
+        <w:spacing w:before="100" w:beforeAutospacing="1" w:after="100" w:afterAutospacing="1" w:line="300" w:lineRule="atLeast"/>
+        <w:rPr>
+          <w:rFonts w:ascii="Helvetica Neue" w:eastAsia="Times New Roman" w:hAnsi="Helvetica Neue" w:cs="Times New Roman"/>
+          <w:color w:val="444444"/>
+          <w:sz w:val="28"/>
+          <w:szCs w:val="28"/>
+        </w:rPr>
+      </w:pPr>
+      <w:hyperlink r:id="rId10" w:history="1">
+        <w:proofErr w:type="spellStart"/>
+        <w:r>
+          <w:rPr>
+            <w:rFonts w:ascii="Helvetica Neue" w:eastAsia="Times New Roman" w:hAnsi="Helvetica Neue" w:cs="Times New Roman"/>
+            <w:b/>
+            <w:bCs/>
+            <w:color w:val="2D5C88"/>
+            <w:sz w:val="28"/>
+            <w:szCs w:val="28"/>
+          </w:rPr>
+          <w:t>Protobuf</w:t>
+        </w:r>
+        <w:proofErr w:type="spellEnd"/>
+      </w:hyperlink>
+    </w:p>
+    <w:p>
+      <w:pPr>
+        <w:numPr>
+          <w:ilvl w:val="0"/>
+          <w:numId w:val="1"/>
+        </w:numPr>
+        <w:shd w:val="clear" w:color="auto" w:fill="FFFFFF"/>
+        <w:spacing w:before="100" w:beforeAutospacing="1" w:after="100" w:afterAutospacing="1" w:line="300" w:lineRule="atLeast"/>
+        <w:rPr>
+          <w:rFonts w:ascii="Helvetica Neue" w:eastAsia="Times New Roman" w:hAnsi="Helvetica Neue" w:cs="Times New Roman"/>
+          <w:color w:val="444444"/>
+          <w:sz w:val="28"/>
+          <w:szCs w:val="28"/>
+        </w:rPr>
+      </w:pPr>
+      <w:hyperlink r:id="rId11" w:history="1">
+        <w:proofErr w:type="spellStart"/>
+        <w:r>
+          <w:rPr>
+            <w:rFonts w:ascii="Helvetica Neue" w:eastAsia="Times New Roman" w:hAnsi="Helvetica Neue" w:cs="Times New Roman"/>
+            <w:b/>
+            <w:bCs/>
+            <w:color w:val="2D5C88"/>
+            <w:sz w:val="28"/>
+            <w:szCs w:val="28"/>
+          </w:rPr>
+          <w:t>OpenCV</w:t>
+        </w:r>
+        <w:proofErr w:type="spellEnd"/>
+      </w:hyperlink>
+      <w:r>
+        <w:rPr>
+          <w:rFonts w:ascii="Helvetica Neue" w:eastAsia="Times New Roman" w:hAnsi="Helvetica Neue" w:cs="Times New Roman"/>
+          <w:color w:val="444444"/>
+          <w:sz w:val="28"/>
+          <w:szCs w:val="28"/>
+        </w:rPr>
+        <w:t> (v2.4.9)</w:t>
+      </w:r>
+    </w:p>
+    <w:p>
+      <w:pPr>
+        <w:numPr>
+          <w:ilvl w:val="0"/>
+          <w:numId w:val="1"/>
+        </w:numPr>
+        <w:shd w:val="clear" w:color="auto" w:fill="FFFFFF"/>
+        <w:spacing w:before="100" w:beforeAutospacing="1" w:after="100" w:afterAutospacing="1" w:line="300" w:lineRule="atLeast"/>
+        <w:rPr>
+          <w:rFonts w:ascii="Helvetica Neue" w:eastAsia="Times New Roman" w:hAnsi="Helvetica Neue" w:cs="Times New Roman"/>
+          <w:color w:val="444444"/>
+          <w:sz w:val="28"/>
+          <w:szCs w:val="28"/>
+        </w:rPr>
+      </w:pPr>
+      <w:r>
+        <w:rPr>
+          <w:rFonts w:ascii="Helvetica Neue" w:eastAsia="Times New Roman" w:hAnsi="Helvetica Neue" w:cs="Times New Roman"/>
+          <w:color w:val="444444"/>
+          <w:sz w:val="28"/>
+          <w:szCs w:val="28"/>
+        </w:rPr>
+        <w:t>Java (v1.7.0_55)</w:t>
+      </w:r>
+    </w:p>
+    <w:p/>
     <w:sectPr>
       <w:pgSz w:w="11900" w:h="16840"/>
       <w:pgMar w:top="1417" w:right="1417" w:bottom="1417" w:left="1417" w:header="708" w:footer="708" w:gutter="0"/>
@@ -36,6 +1206,280 @@
     </w:sectPr>
   </w:body>
 </w:document>
+</file>
+
+<file path=word/numbering.xml><?xml version="1.0" encoding="utf-8"?>
+<w:numbering xmlns:wpc="http://schemas.microsoft.com/office/word/2010/wordprocessingCanvas" xmlns:mo="http://schemas.microsoft.com/office/mac/office/2008/main" xmlns:mc="http://schemas.openxmlformats.org/markup-compatibility/2006" xmlns:mv="urn:schemas-microsoft-com:mac:vml" xmlns:o="urn:schemas-microsoft-com:office:office" xmlns:r="http://schemas.openxmlformats.org/officeDocument/2006/relationships" xmlns:m="http://schemas.openxmlformats.org/officeDocument/2006/math" xmlns:v="urn:schemas-microsoft-com:vml" xmlns:wp14="http://schemas.microsoft.com/office/word/2010/wordprocessingDrawing" xmlns:wp="http://schemas.openxmlformats.org/drawingml/2006/wordprocessingDrawing" xmlns:w10="urn:schemas-microsoft-com:office:word" xmlns:w="http://schemas.openxmlformats.org/wordprocessingml/2006/main" xmlns:w14="http://schemas.microsoft.com/office/word/2010/wordml" xmlns:wpg="http://schemas.microsoft.com/office/word/2010/wordprocessingGroup" xmlns:wpi="http://schemas.microsoft.com/office/word/2010/wordprocessingInk" xmlns:wne="http://schemas.microsoft.com/office/word/2006/wordml" xmlns:wps="http://schemas.microsoft.com/office/word/2010/wordprocessingShape" mc:Ignorable="w14 wp14">
+  <w:abstractNum w:abstractNumId="0">
+    <w:nsid w:val="31053A84"/>
+    <w:multiLevelType w:val="multilevel"/>
+    <w:tmpl w:val="1B38A160"/>
+    <w:lvl w:ilvl="0">
+      <w:start w:val="1"/>
+      <w:numFmt w:val="bullet"/>
+      <w:lvlText w:val=""/>
+      <w:lvlJc w:val="left"/>
+      <w:pPr>
+        <w:tabs>
+          <w:tab w:val="num" w:pos="720"/>
+        </w:tabs>
+        <w:ind w:left="720" w:hanging="360"/>
+      </w:pPr>
+      <w:rPr>
+        <w:rFonts w:ascii="Symbol" w:hAnsi="Symbol" w:hint="default"/>
+        <w:sz w:val="20"/>
+      </w:rPr>
+    </w:lvl>
+    <w:lvl w:ilvl="1" w:tentative="1">
+      <w:start w:val="1"/>
+      <w:numFmt w:val="bullet"/>
+      <w:lvlText w:val="o"/>
+      <w:lvlJc w:val="left"/>
+      <w:pPr>
+        <w:tabs>
+          <w:tab w:val="num" w:pos="1440"/>
+        </w:tabs>
+        <w:ind w:left="1440" w:hanging="360"/>
+      </w:pPr>
+      <w:rPr>
+        <w:rFonts w:ascii="Courier New" w:hAnsi="Courier New" w:hint="default"/>
+        <w:sz w:val="20"/>
+      </w:rPr>
+    </w:lvl>
+    <w:lvl w:ilvl="2" w:tentative="1">
+      <w:start w:val="1"/>
+      <w:numFmt w:val="bullet"/>
+      <w:lvlText w:val=""/>
+      <w:lvlJc w:val="left"/>
+      <w:pPr>
+        <w:tabs>
+          <w:tab w:val="num" w:pos="2160"/>
+        </w:tabs>
+        <w:ind w:left="2160" w:hanging="360"/>
+      </w:pPr>
+      <w:rPr>
+        <w:rFonts w:ascii="Wingdings" w:hAnsi="Wingdings" w:hint="default"/>
+        <w:sz w:val="20"/>
+      </w:rPr>
+    </w:lvl>
+    <w:lvl w:ilvl="3" w:tentative="1">
+      <w:start w:val="1"/>
+      <w:numFmt w:val="bullet"/>
+      <w:lvlText w:val=""/>
+      <w:lvlJc w:val="left"/>
+      <w:pPr>
+        <w:tabs>
+          <w:tab w:val="num" w:pos="2880"/>
+        </w:tabs>
+        <w:ind w:left="2880" w:hanging="360"/>
+      </w:pPr>
+      <w:rPr>
+        <w:rFonts w:ascii="Wingdings" w:hAnsi="Wingdings" w:hint="default"/>
+        <w:sz w:val="20"/>
+      </w:rPr>
+    </w:lvl>
+    <w:lvl w:ilvl="4" w:tentative="1">
+      <w:start w:val="1"/>
+      <w:numFmt w:val="bullet"/>
+      <w:lvlText w:val=""/>
+      <w:lvlJc w:val="left"/>
+      <w:pPr>
+        <w:tabs>
+          <w:tab w:val="num" w:pos="3600"/>
+        </w:tabs>
+        <w:ind w:left="3600" w:hanging="360"/>
+      </w:pPr>
+      <w:rPr>
+        <w:rFonts w:ascii="Wingdings" w:hAnsi="Wingdings" w:hint="default"/>
+        <w:sz w:val="20"/>
+      </w:rPr>
+    </w:lvl>
+    <w:lvl w:ilvl="5" w:tentative="1">
+      <w:start w:val="1"/>
+      <w:numFmt w:val="bullet"/>
+      <w:lvlText w:val=""/>
+      <w:lvlJc w:val="left"/>
+      <w:pPr>
+        <w:tabs>
+          <w:tab w:val="num" w:pos="4320"/>
+        </w:tabs>
+        <w:ind w:left="4320" w:hanging="360"/>
+      </w:pPr>
+      <w:rPr>
+        <w:rFonts w:ascii="Wingdings" w:hAnsi="Wingdings" w:hint="default"/>
+        <w:sz w:val="20"/>
+      </w:rPr>
+    </w:lvl>
+    <w:lvl w:ilvl="6" w:tentative="1">
+      <w:start w:val="1"/>
+      <w:numFmt w:val="bullet"/>
+      <w:lvlText w:val=""/>
+      <w:lvlJc w:val="left"/>
+      <w:pPr>
+        <w:tabs>
+          <w:tab w:val="num" w:pos="5040"/>
+        </w:tabs>
+        <w:ind w:left="5040" w:hanging="360"/>
+      </w:pPr>
+      <w:rPr>
+        <w:rFonts w:ascii="Wingdings" w:hAnsi="Wingdings" w:hint="default"/>
+        <w:sz w:val="20"/>
+      </w:rPr>
+    </w:lvl>
+    <w:lvl w:ilvl="7" w:tentative="1">
+      <w:start w:val="1"/>
+      <w:numFmt w:val="bullet"/>
+      <w:lvlText w:val=""/>
+      <w:lvlJc w:val="left"/>
+      <w:pPr>
+        <w:tabs>
+          <w:tab w:val="num" w:pos="5760"/>
+        </w:tabs>
+        <w:ind w:left="5760" w:hanging="360"/>
+      </w:pPr>
+      <w:rPr>
+        <w:rFonts w:ascii="Wingdings" w:hAnsi="Wingdings" w:hint="default"/>
+        <w:sz w:val="20"/>
+      </w:rPr>
+    </w:lvl>
+    <w:lvl w:ilvl="8" w:tentative="1">
+      <w:start w:val="1"/>
+      <w:numFmt w:val="bullet"/>
+      <w:lvlText w:val=""/>
+      <w:lvlJc w:val="left"/>
+      <w:pPr>
+        <w:tabs>
+          <w:tab w:val="num" w:pos="6480"/>
+        </w:tabs>
+        <w:ind w:left="6480" w:hanging="360"/>
+      </w:pPr>
+      <w:rPr>
+        <w:rFonts w:ascii="Wingdings" w:hAnsi="Wingdings" w:hint="default"/>
+        <w:sz w:val="20"/>
+      </w:rPr>
+    </w:lvl>
+  </w:abstractNum>
+  <w:abstractNum w:abstractNumId="1">
+    <w:nsid w:val="614617BB"/>
+    <w:multiLevelType w:val="hybridMultilevel"/>
+    <w:tmpl w:val="97C0491C"/>
+    <w:lvl w:ilvl="0" w:tplc="E05CD180">
+      <w:start w:val="1"/>
+      <w:numFmt w:val="bullet"/>
+      <w:lvlText w:val="-"/>
+      <w:lvlJc w:val="left"/>
+      <w:pPr>
+        <w:ind w:left="720" w:hanging="360"/>
+      </w:pPr>
+      <w:rPr>
+        <w:rFonts w:ascii="Helvetica Neue" w:eastAsiaTheme="minorEastAsia" w:hAnsi="Helvetica Neue" w:cs="Times New Roman" w:hint="default"/>
+        <w:b w:val="0"/>
+      </w:rPr>
+    </w:lvl>
+    <w:lvl w:ilvl="1" w:tplc="040C0003" w:tentative="1">
+      <w:start w:val="1"/>
+      <w:numFmt w:val="bullet"/>
+      <w:lvlText w:val="o"/>
+      <w:lvlJc w:val="left"/>
+      <w:pPr>
+        <w:ind w:left="1440" w:hanging="360"/>
+      </w:pPr>
+      <w:rPr>
+        <w:rFonts w:ascii="Courier New" w:hAnsi="Courier New" w:hint="default"/>
+      </w:rPr>
+    </w:lvl>
+    <w:lvl w:ilvl="2" w:tplc="040C0005" w:tentative="1">
+      <w:start w:val="1"/>
+      <w:numFmt w:val="bullet"/>
+      <w:lvlText w:val=""/>
+      <w:lvlJc w:val="left"/>
+      <w:pPr>
+        <w:ind w:left="2160" w:hanging="360"/>
+      </w:pPr>
+      <w:rPr>
+        <w:rFonts w:ascii="Wingdings" w:hAnsi="Wingdings" w:hint="default"/>
+      </w:rPr>
+    </w:lvl>
+    <w:lvl w:ilvl="3" w:tplc="040C0001" w:tentative="1">
+      <w:start w:val="1"/>
+      <w:numFmt w:val="bullet"/>
+      <w:lvlText w:val=""/>
+      <w:lvlJc w:val="left"/>
+      <w:pPr>
+        <w:ind w:left="2880" w:hanging="360"/>
+      </w:pPr>
+      <w:rPr>
+        <w:rFonts w:ascii="Symbol" w:hAnsi="Symbol" w:hint="default"/>
+      </w:rPr>
+    </w:lvl>
+    <w:lvl w:ilvl="4" w:tplc="040C0003" w:tentative="1">
+      <w:start w:val="1"/>
+      <w:numFmt w:val="bullet"/>
+      <w:lvlText w:val="o"/>
+      <w:lvlJc w:val="left"/>
+      <w:pPr>
+        <w:ind w:left="3600" w:hanging="360"/>
+      </w:pPr>
+      <w:rPr>
+        <w:rFonts w:ascii="Courier New" w:hAnsi="Courier New" w:hint="default"/>
+      </w:rPr>
+    </w:lvl>
+    <w:lvl w:ilvl="5" w:tplc="040C0005" w:tentative="1">
+      <w:start w:val="1"/>
+      <w:numFmt w:val="bullet"/>
+      <w:lvlText w:val=""/>
+      <w:lvlJc w:val="left"/>
+      <w:pPr>
+        <w:ind w:left="4320" w:hanging="360"/>
+      </w:pPr>
+      <w:rPr>
+        <w:rFonts w:ascii="Wingdings" w:hAnsi="Wingdings" w:hint="default"/>
+      </w:rPr>
+    </w:lvl>
+    <w:lvl w:ilvl="6" w:tplc="040C0001" w:tentative="1">
+      <w:start w:val="1"/>
+      <w:numFmt w:val="bullet"/>
+      <w:lvlText w:val=""/>
+      <w:lvlJc w:val="left"/>
+      <w:pPr>
+        <w:ind w:left="5040" w:hanging="360"/>
+      </w:pPr>
+      <w:rPr>
+        <w:rFonts w:ascii="Symbol" w:hAnsi="Symbol" w:hint="default"/>
+      </w:rPr>
+    </w:lvl>
+    <w:lvl w:ilvl="7" w:tplc="040C0003" w:tentative="1">
+      <w:start w:val="1"/>
+      <w:numFmt w:val="bullet"/>
+      <w:lvlText w:val="o"/>
+      <w:lvlJc w:val="left"/>
+      <w:pPr>
+        <w:ind w:left="5760" w:hanging="360"/>
+      </w:pPr>
+      <w:rPr>
+        <w:rFonts w:ascii="Courier New" w:hAnsi="Courier New" w:hint="default"/>
+      </w:rPr>
+    </w:lvl>
+    <w:lvl w:ilvl="8" w:tplc="040C0005" w:tentative="1">
+      <w:start w:val="1"/>
+      <w:numFmt w:val="bullet"/>
+      <w:lvlText w:val=""/>
+      <w:lvlJc w:val="left"/>
+      <w:pPr>
+        <w:ind w:left="6480" w:hanging="360"/>
+      </w:pPr>
+      <w:rPr>
+        <w:rFonts w:ascii="Wingdings" w:hAnsi="Wingdings" w:hint="default"/>
+      </w:rPr>
+    </w:lvl>
+  </w:abstractNum>
+  <w:num w:numId="1">
+    <w:abstractNumId w:val="0"/>
+  </w:num>
+  <w:num w:numId="2">
+    <w:abstractNumId w:val="1"/>
+  </w:num>
+</w:numbering>
 </file>
 
 <file path=word/styles.xml><?xml version="1.0" encoding="utf-8"?>
@@ -194,6 +1638,77 @@
     <w:name w:val="Normal"/>
     <w:qFormat/>
   </w:style>
+  <w:style w:type="paragraph" w:styleId="Titre1">
+    <w:name w:val="heading 1"/>
+    <w:basedOn w:val="Normal"/>
+    <w:next w:val="Normal"/>
+    <w:link w:val="Titre1Car"/>
+    <w:uiPriority w:val="9"/>
+    <w:qFormat/>
+    <w:rsid w:val="00E53017"/>
+    <w:pPr>
+      <w:keepNext/>
+      <w:keepLines/>
+      <w:spacing w:before="480"/>
+      <w:outlineLvl w:val="0"/>
+    </w:pPr>
+    <w:rPr>
+      <w:rFonts w:asciiTheme="majorHAnsi" w:eastAsiaTheme="majorEastAsia" w:hAnsiTheme="majorHAnsi" w:cstheme="majorBidi"/>
+      <w:b/>
+      <w:bCs/>
+      <w:color w:val="345A8A" w:themeColor="accent1" w:themeShade="B5"/>
+      <w:sz w:val="32"/>
+      <w:szCs w:val="32"/>
+    </w:rPr>
+  </w:style>
+  <w:style w:type="paragraph" w:styleId="Titre2">
+    <w:name w:val="heading 2"/>
+    <w:basedOn w:val="Normal"/>
+    <w:next w:val="Normal"/>
+    <w:link w:val="Titre2Car"/>
+    <w:uiPriority w:val="9"/>
+    <w:semiHidden/>
+    <w:unhideWhenUsed/>
+    <w:qFormat/>
+    <w:rsid w:val="00E53017"/>
+    <w:pPr>
+      <w:keepNext/>
+      <w:keepLines/>
+      <w:spacing w:before="200"/>
+      <w:outlineLvl w:val="1"/>
+    </w:pPr>
+    <w:rPr>
+      <w:rFonts w:asciiTheme="majorHAnsi" w:eastAsiaTheme="majorEastAsia" w:hAnsiTheme="majorHAnsi" w:cstheme="majorBidi"/>
+      <w:b/>
+      <w:bCs/>
+      <w:color w:val="4F81BD" w:themeColor="accent1"/>
+      <w:sz w:val="26"/>
+      <w:szCs w:val="26"/>
+    </w:rPr>
+  </w:style>
+  <w:style w:type="paragraph" w:styleId="Titre3">
+    <w:name w:val="heading 3"/>
+    <w:basedOn w:val="Normal"/>
+    <w:next w:val="Normal"/>
+    <w:link w:val="Titre3Car"/>
+    <w:uiPriority w:val="9"/>
+    <w:semiHidden/>
+    <w:unhideWhenUsed/>
+    <w:qFormat/>
+    <w:rsid w:val="00E53017"/>
+    <w:pPr>
+      <w:keepNext/>
+      <w:keepLines/>
+      <w:spacing w:before="200"/>
+      <w:outlineLvl w:val="2"/>
+    </w:pPr>
+    <w:rPr>
+      <w:rFonts w:asciiTheme="majorHAnsi" w:eastAsiaTheme="majorEastAsia" w:hAnsiTheme="majorHAnsi" w:cstheme="majorBidi"/>
+      <w:b/>
+      <w:bCs/>
+      <w:color w:val="4F81BD" w:themeColor="accent1"/>
+    </w:rPr>
+  </w:style>
   <w:style w:type="character" w:default="1" w:styleId="Policepardfaut">
     <w:name w:val="Default Paragraph Font"/>
     <w:uiPriority w:val="1"/>
@@ -259,6 +1774,312 @@
       <w:sz w:val="52"/>
       <w:szCs w:val="52"/>
     </w:rPr>
+  </w:style>
+  <w:style w:type="character" w:customStyle="1" w:styleId="Titre1Car">
+    <w:name w:val="Titre 1 Car"/>
+    <w:basedOn w:val="Policepardfaut"/>
+    <w:link w:val="Titre1"/>
+    <w:uiPriority w:val="9"/>
+    <w:rsid w:val="00E53017"/>
+    <w:rPr>
+      <w:rFonts w:asciiTheme="majorHAnsi" w:eastAsiaTheme="majorEastAsia" w:hAnsiTheme="majorHAnsi" w:cstheme="majorBidi"/>
+      <w:b/>
+      <w:bCs/>
+      <w:color w:val="345A8A" w:themeColor="accent1" w:themeShade="B5"/>
+      <w:sz w:val="32"/>
+      <w:szCs w:val="32"/>
+    </w:rPr>
+  </w:style>
+  <w:style w:type="character" w:customStyle="1" w:styleId="Titre2Car">
+    <w:name w:val="Titre 2 Car"/>
+    <w:basedOn w:val="Policepardfaut"/>
+    <w:link w:val="Titre2"/>
+    <w:uiPriority w:val="9"/>
+    <w:semiHidden/>
+    <w:rsid w:val="00E53017"/>
+    <w:rPr>
+      <w:rFonts w:asciiTheme="majorHAnsi" w:eastAsiaTheme="majorEastAsia" w:hAnsiTheme="majorHAnsi" w:cstheme="majorBidi"/>
+      <w:b/>
+      <w:bCs/>
+      <w:color w:val="4F81BD" w:themeColor="accent1"/>
+      <w:sz w:val="26"/>
+      <w:szCs w:val="26"/>
+    </w:rPr>
+  </w:style>
+  <w:style w:type="character" w:customStyle="1" w:styleId="Titre3Car">
+    <w:name w:val="Titre 3 Car"/>
+    <w:basedOn w:val="Policepardfaut"/>
+    <w:link w:val="Titre3"/>
+    <w:uiPriority w:val="9"/>
+    <w:semiHidden/>
+    <w:rsid w:val="00E53017"/>
+    <w:rPr>
+      <w:rFonts w:asciiTheme="majorHAnsi" w:eastAsiaTheme="majorEastAsia" w:hAnsiTheme="majorHAnsi" w:cstheme="majorBidi"/>
+      <w:b/>
+      <w:bCs/>
+      <w:color w:val="4F81BD" w:themeColor="accent1"/>
+    </w:rPr>
+  </w:style>
+  <w:style w:type="paragraph" w:styleId="TM1">
+    <w:name w:val="toc 1"/>
+    <w:basedOn w:val="Normal"/>
+    <w:next w:val="Normal"/>
+    <w:autoRedefine/>
+    <w:uiPriority w:val="39"/>
+    <w:unhideWhenUsed/>
+    <w:rsid w:val="00E53017"/>
+    <w:pPr>
+      <w:spacing w:before="120"/>
+    </w:pPr>
+    <w:rPr>
+      <w:b/>
+      <w:caps/>
+      <w:sz w:val="22"/>
+      <w:szCs w:val="22"/>
+    </w:rPr>
+  </w:style>
+  <w:style w:type="paragraph" w:styleId="TM2">
+    <w:name w:val="toc 2"/>
+    <w:basedOn w:val="Normal"/>
+    <w:next w:val="Normal"/>
+    <w:autoRedefine/>
+    <w:uiPriority w:val="39"/>
+    <w:unhideWhenUsed/>
+    <w:rsid w:val="00E53017"/>
+    <w:pPr>
+      <w:ind w:left="240"/>
+    </w:pPr>
+    <w:rPr>
+      <w:smallCaps/>
+      <w:sz w:val="22"/>
+      <w:szCs w:val="22"/>
+    </w:rPr>
+  </w:style>
+  <w:style w:type="paragraph" w:styleId="TM3">
+    <w:name w:val="toc 3"/>
+    <w:basedOn w:val="Normal"/>
+    <w:next w:val="Normal"/>
+    <w:autoRedefine/>
+    <w:uiPriority w:val="39"/>
+    <w:unhideWhenUsed/>
+    <w:rsid w:val="00E53017"/>
+    <w:pPr>
+      <w:ind w:left="480"/>
+    </w:pPr>
+    <w:rPr>
+      <w:i/>
+      <w:sz w:val="22"/>
+      <w:szCs w:val="22"/>
+    </w:rPr>
+  </w:style>
+  <w:style w:type="paragraph" w:styleId="TM4">
+    <w:name w:val="toc 4"/>
+    <w:basedOn w:val="Normal"/>
+    <w:next w:val="Normal"/>
+    <w:autoRedefine/>
+    <w:uiPriority w:val="39"/>
+    <w:unhideWhenUsed/>
+    <w:rsid w:val="00E53017"/>
+    <w:pPr>
+      <w:ind w:left="720"/>
+    </w:pPr>
+    <w:rPr>
+      <w:sz w:val="18"/>
+      <w:szCs w:val="18"/>
+    </w:rPr>
+  </w:style>
+  <w:style w:type="paragraph" w:styleId="TM5">
+    <w:name w:val="toc 5"/>
+    <w:basedOn w:val="Normal"/>
+    <w:next w:val="Normal"/>
+    <w:autoRedefine/>
+    <w:uiPriority w:val="39"/>
+    <w:unhideWhenUsed/>
+    <w:rsid w:val="00E53017"/>
+    <w:pPr>
+      <w:ind w:left="960"/>
+    </w:pPr>
+    <w:rPr>
+      <w:sz w:val="18"/>
+      <w:szCs w:val="18"/>
+    </w:rPr>
+  </w:style>
+  <w:style w:type="paragraph" w:styleId="TM6">
+    <w:name w:val="toc 6"/>
+    <w:basedOn w:val="Normal"/>
+    <w:next w:val="Normal"/>
+    <w:autoRedefine/>
+    <w:uiPriority w:val="39"/>
+    <w:unhideWhenUsed/>
+    <w:rsid w:val="00E53017"/>
+    <w:pPr>
+      <w:ind w:left="1200"/>
+    </w:pPr>
+    <w:rPr>
+      <w:sz w:val="18"/>
+      <w:szCs w:val="18"/>
+    </w:rPr>
+  </w:style>
+  <w:style w:type="paragraph" w:styleId="TM7">
+    <w:name w:val="toc 7"/>
+    <w:basedOn w:val="Normal"/>
+    <w:next w:val="Normal"/>
+    <w:autoRedefine/>
+    <w:uiPriority w:val="39"/>
+    <w:unhideWhenUsed/>
+    <w:rsid w:val="00E53017"/>
+    <w:pPr>
+      <w:ind w:left="1440"/>
+    </w:pPr>
+    <w:rPr>
+      <w:sz w:val="18"/>
+      <w:szCs w:val="18"/>
+    </w:rPr>
+  </w:style>
+  <w:style w:type="paragraph" w:styleId="TM8">
+    <w:name w:val="toc 8"/>
+    <w:basedOn w:val="Normal"/>
+    <w:next w:val="Normal"/>
+    <w:autoRedefine/>
+    <w:uiPriority w:val="39"/>
+    <w:unhideWhenUsed/>
+    <w:rsid w:val="00E53017"/>
+    <w:pPr>
+      <w:ind w:left="1680"/>
+    </w:pPr>
+    <w:rPr>
+      <w:sz w:val="18"/>
+      <w:szCs w:val="18"/>
+    </w:rPr>
+  </w:style>
+  <w:style w:type="paragraph" w:styleId="TM9">
+    <w:name w:val="toc 9"/>
+    <w:basedOn w:val="Normal"/>
+    <w:next w:val="Normal"/>
+    <w:autoRedefine/>
+    <w:uiPriority w:val="39"/>
+    <w:unhideWhenUsed/>
+    <w:rsid w:val="00E53017"/>
+    <w:pPr>
+      <w:ind w:left="1920"/>
+    </w:pPr>
+    <w:rPr>
+      <w:sz w:val="18"/>
+      <w:szCs w:val="18"/>
+    </w:rPr>
+  </w:style>
+  <w:style w:type="paragraph" w:styleId="NormalWeb">
+    <w:name w:val="Normal (Web)"/>
+    <w:basedOn w:val="Normal"/>
+    <w:uiPriority w:val="99"/>
+    <w:semiHidden/>
+    <w:unhideWhenUsed/>
+    <w:rsid w:val="00E53017"/>
+    <w:pPr>
+      <w:spacing w:before="100" w:beforeAutospacing="1" w:after="100" w:afterAutospacing="1"/>
+    </w:pPr>
+    <w:rPr>
+      <w:rFonts w:ascii="Times" w:hAnsi="Times" w:cs="Times New Roman"/>
+      <w:sz w:val="20"/>
+      <w:szCs w:val="20"/>
+    </w:rPr>
+  </w:style>
+  <w:style w:type="character" w:customStyle="1" w:styleId="apple-converted-space">
+    <w:name w:val="apple-converted-space"/>
+    <w:basedOn w:val="Policepardfaut"/>
+    <w:rsid w:val="00E53017"/>
+  </w:style>
+  <w:style w:type="character" w:styleId="CodeHTML">
+    <w:name w:val="HTML Code"/>
+    <w:basedOn w:val="Policepardfaut"/>
+    <w:uiPriority w:val="99"/>
+    <w:semiHidden/>
+    <w:unhideWhenUsed/>
+    <w:rsid w:val="00E53017"/>
+    <w:rPr>
+      <w:rFonts w:ascii="Courier" w:eastAsiaTheme="minorEastAsia" w:hAnsi="Courier" w:cs="Courier"/>
+      <w:sz w:val="20"/>
+      <w:szCs w:val="20"/>
+    </w:rPr>
+  </w:style>
+  <w:style w:type="character" w:styleId="lev">
+    <w:name w:val="Strong"/>
+    <w:basedOn w:val="Policepardfaut"/>
+    <w:uiPriority w:val="22"/>
+    <w:qFormat/>
+    <w:rsid w:val="00E53017"/>
+    <w:rPr>
+      <w:b/>
+      <w:bCs/>
+    </w:rPr>
+  </w:style>
+  <w:style w:type="character" w:styleId="Lienhypertexte">
+    <w:name w:val="Hyperlink"/>
+    <w:basedOn w:val="Policepardfaut"/>
+    <w:uiPriority w:val="99"/>
+    <w:unhideWhenUsed/>
+    <w:rsid w:val="00E53017"/>
+    <w:rPr>
+      <w:color w:val="0000FF"/>
+      <w:u w:val="single"/>
+    </w:rPr>
+  </w:style>
+  <w:style w:type="paragraph" w:styleId="Textedebulles">
+    <w:name w:val="Balloon Text"/>
+    <w:basedOn w:val="Normal"/>
+    <w:link w:val="TextedebullesCar"/>
+    <w:uiPriority w:val="99"/>
+    <w:semiHidden/>
+    <w:unhideWhenUsed/>
+    <w:rsid w:val="00E0221E"/>
+    <w:rPr>
+      <w:rFonts w:ascii="Lucida Grande" w:hAnsi="Lucida Grande"/>
+      <w:sz w:val="18"/>
+      <w:szCs w:val="18"/>
+    </w:rPr>
+  </w:style>
+  <w:style w:type="character" w:customStyle="1" w:styleId="TextedebullesCar">
+    <w:name w:val="Texte de bulles Car"/>
+    <w:basedOn w:val="Policepardfaut"/>
+    <w:link w:val="Textedebulles"/>
+    <w:uiPriority w:val="99"/>
+    <w:semiHidden/>
+    <w:rsid w:val="00E0221E"/>
+    <w:rPr>
+      <w:rFonts w:ascii="Lucida Grande" w:hAnsi="Lucida Grande"/>
+      <w:sz w:val="18"/>
+      <w:szCs w:val="18"/>
+    </w:rPr>
+  </w:style>
+  <w:style w:type="paragraph" w:styleId="Lgende">
+    <w:name w:val="caption"/>
+    <w:basedOn w:val="Normal"/>
+    <w:next w:val="Normal"/>
+    <w:uiPriority w:val="35"/>
+    <w:unhideWhenUsed/>
+    <w:qFormat/>
+    <w:rsid w:val="00E0221E"/>
+    <w:pPr>
+      <w:spacing w:after="200"/>
+    </w:pPr>
+    <w:rPr>
+      <w:b/>
+      <w:bCs/>
+      <w:color w:val="4F81BD" w:themeColor="accent1"/>
+      <w:sz w:val="18"/>
+      <w:szCs w:val="18"/>
+    </w:rPr>
+  </w:style>
+  <w:style w:type="paragraph" w:styleId="Paragraphedeliste">
+    <w:name w:val="List Paragraph"/>
+    <w:basedOn w:val="Normal"/>
+    <w:uiPriority w:val="34"/>
+    <w:qFormat/>
+    <w:rsid w:val="003E3568"/>
+    <w:pPr>
+      <w:ind w:left="720"/>
+      <w:contextualSpacing/>
+    </w:pPr>
   </w:style>
 </w:styles>
 </file>
@@ -419,6 +2240,77 @@
     <w:name w:val="Normal"/>
     <w:qFormat/>
   </w:style>
+  <w:style w:type="paragraph" w:styleId="Titre1">
+    <w:name w:val="heading 1"/>
+    <w:basedOn w:val="Normal"/>
+    <w:next w:val="Normal"/>
+    <w:link w:val="Titre1Car"/>
+    <w:uiPriority w:val="9"/>
+    <w:qFormat/>
+    <w:rsid w:val="00E53017"/>
+    <w:pPr>
+      <w:keepNext/>
+      <w:keepLines/>
+      <w:spacing w:before="480"/>
+      <w:outlineLvl w:val="0"/>
+    </w:pPr>
+    <w:rPr>
+      <w:rFonts w:asciiTheme="majorHAnsi" w:eastAsiaTheme="majorEastAsia" w:hAnsiTheme="majorHAnsi" w:cstheme="majorBidi"/>
+      <w:b/>
+      <w:bCs/>
+      <w:color w:val="345A8A" w:themeColor="accent1" w:themeShade="B5"/>
+      <w:sz w:val="32"/>
+      <w:szCs w:val="32"/>
+    </w:rPr>
+  </w:style>
+  <w:style w:type="paragraph" w:styleId="Titre2">
+    <w:name w:val="heading 2"/>
+    <w:basedOn w:val="Normal"/>
+    <w:next w:val="Normal"/>
+    <w:link w:val="Titre2Car"/>
+    <w:uiPriority w:val="9"/>
+    <w:semiHidden/>
+    <w:unhideWhenUsed/>
+    <w:qFormat/>
+    <w:rsid w:val="00E53017"/>
+    <w:pPr>
+      <w:keepNext/>
+      <w:keepLines/>
+      <w:spacing w:before="200"/>
+      <w:outlineLvl w:val="1"/>
+    </w:pPr>
+    <w:rPr>
+      <w:rFonts w:asciiTheme="majorHAnsi" w:eastAsiaTheme="majorEastAsia" w:hAnsiTheme="majorHAnsi" w:cstheme="majorBidi"/>
+      <w:b/>
+      <w:bCs/>
+      <w:color w:val="4F81BD" w:themeColor="accent1"/>
+      <w:sz w:val="26"/>
+      <w:szCs w:val="26"/>
+    </w:rPr>
+  </w:style>
+  <w:style w:type="paragraph" w:styleId="Titre3">
+    <w:name w:val="heading 3"/>
+    <w:basedOn w:val="Normal"/>
+    <w:next w:val="Normal"/>
+    <w:link w:val="Titre3Car"/>
+    <w:uiPriority w:val="9"/>
+    <w:semiHidden/>
+    <w:unhideWhenUsed/>
+    <w:qFormat/>
+    <w:rsid w:val="00E53017"/>
+    <w:pPr>
+      <w:keepNext/>
+      <w:keepLines/>
+      <w:spacing w:before="200"/>
+      <w:outlineLvl w:val="2"/>
+    </w:pPr>
+    <w:rPr>
+      <w:rFonts w:asciiTheme="majorHAnsi" w:eastAsiaTheme="majorEastAsia" w:hAnsiTheme="majorHAnsi" w:cstheme="majorBidi"/>
+      <w:b/>
+      <w:bCs/>
+      <w:color w:val="4F81BD" w:themeColor="accent1"/>
+    </w:rPr>
+  </w:style>
   <w:style w:type="character" w:default="1" w:styleId="Policepardfaut">
     <w:name w:val="Default Paragraph Font"/>
     <w:uiPriority w:val="1"/>
@@ -484,6 +2376,312 @@
       <w:sz w:val="52"/>
       <w:szCs w:val="52"/>
     </w:rPr>
+  </w:style>
+  <w:style w:type="character" w:customStyle="1" w:styleId="Titre1Car">
+    <w:name w:val="Titre 1 Car"/>
+    <w:basedOn w:val="Policepardfaut"/>
+    <w:link w:val="Titre1"/>
+    <w:uiPriority w:val="9"/>
+    <w:rsid w:val="00E53017"/>
+    <w:rPr>
+      <w:rFonts w:asciiTheme="majorHAnsi" w:eastAsiaTheme="majorEastAsia" w:hAnsiTheme="majorHAnsi" w:cstheme="majorBidi"/>
+      <w:b/>
+      <w:bCs/>
+      <w:color w:val="345A8A" w:themeColor="accent1" w:themeShade="B5"/>
+      <w:sz w:val="32"/>
+      <w:szCs w:val="32"/>
+    </w:rPr>
+  </w:style>
+  <w:style w:type="character" w:customStyle="1" w:styleId="Titre2Car">
+    <w:name w:val="Titre 2 Car"/>
+    <w:basedOn w:val="Policepardfaut"/>
+    <w:link w:val="Titre2"/>
+    <w:uiPriority w:val="9"/>
+    <w:semiHidden/>
+    <w:rsid w:val="00E53017"/>
+    <w:rPr>
+      <w:rFonts w:asciiTheme="majorHAnsi" w:eastAsiaTheme="majorEastAsia" w:hAnsiTheme="majorHAnsi" w:cstheme="majorBidi"/>
+      <w:b/>
+      <w:bCs/>
+      <w:color w:val="4F81BD" w:themeColor="accent1"/>
+      <w:sz w:val="26"/>
+      <w:szCs w:val="26"/>
+    </w:rPr>
+  </w:style>
+  <w:style w:type="character" w:customStyle="1" w:styleId="Titre3Car">
+    <w:name w:val="Titre 3 Car"/>
+    <w:basedOn w:val="Policepardfaut"/>
+    <w:link w:val="Titre3"/>
+    <w:uiPriority w:val="9"/>
+    <w:semiHidden/>
+    <w:rsid w:val="00E53017"/>
+    <w:rPr>
+      <w:rFonts w:asciiTheme="majorHAnsi" w:eastAsiaTheme="majorEastAsia" w:hAnsiTheme="majorHAnsi" w:cstheme="majorBidi"/>
+      <w:b/>
+      <w:bCs/>
+      <w:color w:val="4F81BD" w:themeColor="accent1"/>
+    </w:rPr>
+  </w:style>
+  <w:style w:type="paragraph" w:styleId="TM1">
+    <w:name w:val="toc 1"/>
+    <w:basedOn w:val="Normal"/>
+    <w:next w:val="Normal"/>
+    <w:autoRedefine/>
+    <w:uiPriority w:val="39"/>
+    <w:unhideWhenUsed/>
+    <w:rsid w:val="00E53017"/>
+    <w:pPr>
+      <w:spacing w:before="120"/>
+    </w:pPr>
+    <w:rPr>
+      <w:b/>
+      <w:caps/>
+      <w:sz w:val="22"/>
+      <w:szCs w:val="22"/>
+    </w:rPr>
+  </w:style>
+  <w:style w:type="paragraph" w:styleId="TM2">
+    <w:name w:val="toc 2"/>
+    <w:basedOn w:val="Normal"/>
+    <w:next w:val="Normal"/>
+    <w:autoRedefine/>
+    <w:uiPriority w:val="39"/>
+    <w:unhideWhenUsed/>
+    <w:rsid w:val="00E53017"/>
+    <w:pPr>
+      <w:ind w:left="240"/>
+    </w:pPr>
+    <w:rPr>
+      <w:smallCaps/>
+      <w:sz w:val="22"/>
+      <w:szCs w:val="22"/>
+    </w:rPr>
+  </w:style>
+  <w:style w:type="paragraph" w:styleId="TM3">
+    <w:name w:val="toc 3"/>
+    <w:basedOn w:val="Normal"/>
+    <w:next w:val="Normal"/>
+    <w:autoRedefine/>
+    <w:uiPriority w:val="39"/>
+    <w:unhideWhenUsed/>
+    <w:rsid w:val="00E53017"/>
+    <w:pPr>
+      <w:ind w:left="480"/>
+    </w:pPr>
+    <w:rPr>
+      <w:i/>
+      <w:sz w:val="22"/>
+      <w:szCs w:val="22"/>
+    </w:rPr>
+  </w:style>
+  <w:style w:type="paragraph" w:styleId="TM4">
+    <w:name w:val="toc 4"/>
+    <w:basedOn w:val="Normal"/>
+    <w:next w:val="Normal"/>
+    <w:autoRedefine/>
+    <w:uiPriority w:val="39"/>
+    <w:unhideWhenUsed/>
+    <w:rsid w:val="00E53017"/>
+    <w:pPr>
+      <w:ind w:left="720"/>
+    </w:pPr>
+    <w:rPr>
+      <w:sz w:val="18"/>
+      <w:szCs w:val="18"/>
+    </w:rPr>
+  </w:style>
+  <w:style w:type="paragraph" w:styleId="TM5">
+    <w:name w:val="toc 5"/>
+    <w:basedOn w:val="Normal"/>
+    <w:next w:val="Normal"/>
+    <w:autoRedefine/>
+    <w:uiPriority w:val="39"/>
+    <w:unhideWhenUsed/>
+    <w:rsid w:val="00E53017"/>
+    <w:pPr>
+      <w:ind w:left="960"/>
+    </w:pPr>
+    <w:rPr>
+      <w:sz w:val="18"/>
+      <w:szCs w:val="18"/>
+    </w:rPr>
+  </w:style>
+  <w:style w:type="paragraph" w:styleId="TM6">
+    <w:name w:val="toc 6"/>
+    <w:basedOn w:val="Normal"/>
+    <w:next w:val="Normal"/>
+    <w:autoRedefine/>
+    <w:uiPriority w:val="39"/>
+    <w:unhideWhenUsed/>
+    <w:rsid w:val="00E53017"/>
+    <w:pPr>
+      <w:ind w:left="1200"/>
+    </w:pPr>
+    <w:rPr>
+      <w:sz w:val="18"/>
+      <w:szCs w:val="18"/>
+    </w:rPr>
+  </w:style>
+  <w:style w:type="paragraph" w:styleId="TM7">
+    <w:name w:val="toc 7"/>
+    <w:basedOn w:val="Normal"/>
+    <w:next w:val="Normal"/>
+    <w:autoRedefine/>
+    <w:uiPriority w:val="39"/>
+    <w:unhideWhenUsed/>
+    <w:rsid w:val="00E53017"/>
+    <w:pPr>
+      <w:ind w:left="1440"/>
+    </w:pPr>
+    <w:rPr>
+      <w:sz w:val="18"/>
+      <w:szCs w:val="18"/>
+    </w:rPr>
+  </w:style>
+  <w:style w:type="paragraph" w:styleId="TM8">
+    <w:name w:val="toc 8"/>
+    <w:basedOn w:val="Normal"/>
+    <w:next w:val="Normal"/>
+    <w:autoRedefine/>
+    <w:uiPriority w:val="39"/>
+    <w:unhideWhenUsed/>
+    <w:rsid w:val="00E53017"/>
+    <w:pPr>
+      <w:ind w:left="1680"/>
+    </w:pPr>
+    <w:rPr>
+      <w:sz w:val="18"/>
+      <w:szCs w:val="18"/>
+    </w:rPr>
+  </w:style>
+  <w:style w:type="paragraph" w:styleId="TM9">
+    <w:name w:val="toc 9"/>
+    <w:basedOn w:val="Normal"/>
+    <w:next w:val="Normal"/>
+    <w:autoRedefine/>
+    <w:uiPriority w:val="39"/>
+    <w:unhideWhenUsed/>
+    <w:rsid w:val="00E53017"/>
+    <w:pPr>
+      <w:ind w:left="1920"/>
+    </w:pPr>
+    <w:rPr>
+      <w:sz w:val="18"/>
+      <w:szCs w:val="18"/>
+    </w:rPr>
+  </w:style>
+  <w:style w:type="paragraph" w:styleId="NormalWeb">
+    <w:name w:val="Normal (Web)"/>
+    <w:basedOn w:val="Normal"/>
+    <w:uiPriority w:val="99"/>
+    <w:semiHidden/>
+    <w:unhideWhenUsed/>
+    <w:rsid w:val="00E53017"/>
+    <w:pPr>
+      <w:spacing w:before="100" w:beforeAutospacing="1" w:after="100" w:afterAutospacing="1"/>
+    </w:pPr>
+    <w:rPr>
+      <w:rFonts w:ascii="Times" w:hAnsi="Times" w:cs="Times New Roman"/>
+      <w:sz w:val="20"/>
+      <w:szCs w:val="20"/>
+    </w:rPr>
+  </w:style>
+  <w:style w:type="character" w:customStyle="1" w:styleId="apple-converted-space">
+    <w:name w:val="apple-converted-space"/>
+    <w:basedOn w:val="Policepardfaut"/>
+    <w:rsid w:val="00E53017"/>
+  </w:style>
+  <w:style w:type="character" w:styleId="CodeHTML">
+    <w:name w:val="HTML Code"/>
+    <w:basedOn w:val="Policepardfaut"/>
+    <w:uiPriority w:val="99"/>
+    <w:semiHidden/>
+    <w:unhideWhenUsed/>
+    <w:rsid w:val="00E53017"/>
+    <w:rPr>
+      <w:rFonts w:ascii="Courier" w:eastAsiaTheme="minorEastAsia" w:hAnsi="Courier" w:cs="Courier"/>
+      <w:sz w:val="20"/>
+      <w:szCs w:val="20"/>
+    </w:rPr>
+  </w:style>
+  <w:style w:type="character" w:styleId="lev">
+    <w:name w:val="Strong"/>
+    <w:basedOn w:val="Policepardfaut"/>
+    <w:uiPriority w:val="22"/>
+    <w:qFormat/>
+    <w:rsid w:val="00E53017"/>
+    <w:rPr>
+      <w:b/>
+      <w:bCs/>
+    </w:rPr>
+  </w:style>
+  <w:style w:type="character" w:styleId="Lienhypertexte">
+    <w:name w:val="Hyperlink"/>
+    <w:basedOn w:val="Policepardfaut"/>
+    <w:uiPriority w:val="99"/>
+    <w:unhideWhenUsed/>
+    <w:rsid w:val="00E53017"/>
+    <w:rPr>
+      <w:color w:val="0000FF"/>
+      <w:u w:val="single"/>
+    </w:rPr>
+  </w:style>
+  <w:style w:type="paragraph" w:styleId="Textedebulles">
+    <w:name w:val="Balloon Text"/>
+    <w:basedOn w:val="Normal"/>
+    <w:link w:val="TextedebullesCar"/>
+    <w:uiPriority w:val="99"/>
+    <w:semiHidden/>
+    <w:unhideWhenUsed/>
+    <w:rsid w:val="00E0221E"/>
+    <w:rPr>
+      <w:rFonts w:ascii="Lucida Grande" w:hAnsi="Lucida Grande"/>
+      <w:sz w:val="18"/>
+      <w:szCs w:val="18"/>
+    </w:rPr>
+  </w:style>
+  <w:style w:type="character" w:customStyle="1" w:styleId="TextedebullesCar">
+    <w:name w:val="Texte de bulles Car"/>
+    <w:basedOn w:val="Policepardfaut"/>
+    <w:link w:val="Textedebulles"/>
+    <w:uiPriority w:val="99"/>
+    <w:semiHidden/>
+    <w:rsid w:val="00E0221E"/>
+    <w:rPr>
+      <w:rFonts w:ascii="Lucida Grande" w:hAnsi="Lucida Grande"/>
+      <w:sz w:val="18"/>
+      <w:szCs w:val="18"/>
+    </w:rPr>
+  </w:style>
+  <w:style w:type="paragraph" w:styleId="Lgende">
+    <w:name w:val="caption"/>
+    <w:basedOn w:val="Normal"/>
+    <w:next w:val="Normal"/>
+    <w:uiPriority w:val="35"/>
+    <w:unhideWhenUsed/>
+    <w:qFormat/>
+    <w:rsid w:val="00E0221E"/>
+    <w:pPr>
+      <w:spacing w:after="200"/>
+    </w:pPr>
+    <w:rPr>
+      <w:b/>
+      <w:bCs/>
+      <w:color w:val="4F81BD" w:themeColor="accent1"/>
+      <w:sz w:val="18"/>
+      <w:szCs w:val="18"/>
+    </w:rPr>
+  </w:style>
+  <w:style w:type="paragraph" w:styleId="Paragraphedeliste">
+    <w:name w:val="List Paragraph"/>
+    <w:basedOn w:val="Normal"/>
+    <w:uiPriority w:val="34"/>
+    <w:qFormat/>
+    <w:rsid w:val="003E3568"/>
+    <w:pPr>
+      <w:ind w:left="720"/>
+      <w:contextualSpacing/>
+    </w:pPr>
   </w:style>
 </w:styles>
 </file>

</xml_diff>

<commit_message>
MAJ Guide install Mac
Rédaction du guide avec prérequis et démarche de préparation à
l’installation
</commit_message>
<xml_diff>
--- a/Guide d’installation – Mac OS X.docx
+++ b/Guide d’installation – Mac OS X.docx
@@ -50,12 +50,10 @@
       <w:pPr>
         <w:pStyle w:val="Titre"/>
       </w:pPr>
-      <w:bookmarkStart w:id="0" w:name="_Toc306519595"/>
       <w:r>
         <w:lastRenderedPageBreak/>
         <w:t>Sommaire</w:t>
       </w:r>
-      <w:bookmarkEnd w:id="0"/>
     </w:p>
     <w:p/>
     <w:p>
@@ -86,7 +84,7 @@
         <w:rPr>
           <w:noProof/>
         </w:rPr>
-        <w:t>Sommaire</w:t>
+        <w:t>Pré-requis</w:t>
       </w:r>
       <w:r>
         <w:rPr>
@@ -104,70 +102,7 @@
         <w:rPr>
           <w:noProof/>
         </w:rPr>
-        <w:instrText xml:space="preserve"> PAGEREF _Toc306519595 \h </w:instrText>
-      </w:r>
-      <w:r>
-        <w:rPr>
-          <w:noProof/>
-        </w:rPr>
-      </w:r>
-      <w:r>
-        <w:rPr>
-          <w:noProof/>
-        </w:rPr>
-        <w:fldChar w:fldCharType="separate"/>
-      </w:r>
-      <w:r>
-        <w:rPr>
-          <w:noProof/>
-        </w:rPr>
-        <w:t>2</w:t>
-      </w:r>
-      <w:r>
-        <w:rPr>
-          <w:noProof/>
-        </w:rPr>
-        <w:fldChar w:fldCharType="end"/>
-      </w:r>
-    </w:p>
-    <w:p>
-      <w:pPr>
-        <w:pStyle w:val="TM1"/>
-        <w:tabs>
-          <w:tab w:val="right" w:leader="dot" w:pos="9056"/>
-        </w:tabs>
-        <w:rPr>
-          <w:b w:val="0"/>
-          <w:caps w:val="0"/>
-          <w:noProof/>
-          <w:sz w:val="24"/>
-          <w:szCs w:val="24"/>
-          <w:lang w:eastAsia="ja-JP"/>
-        </w:rPr>
-      </w:pPr>
-      <w:r>
-        <w:rPr>
-          <w:noProof/>
-        </w:rPr>
-        <w:t>Pré-requis</w:t>
-      </w:r>
-      <w:r>
-        <w:rPr>
-          <w:noProof/>
-        </w:rPr>
-        <w:tab/>
-      </w:r>
-      <w:r>
-        <w:rPr>
-          <w:noProof/>
-        </w:rPr>
-        <w:fldChar w:fldCharType="begin"/>
-      </w:r>
-      <w:r>
-        <w:rPr>
-          <w:noProof/>
-        </w:rPr>
-        <w:instrText xml:space="preserve"> PAGEREF _Toc306519596 \h </w:instrText>
+        <w:instrText xml:space="preserve"> PAGEREF _Toc306520802 \h </w:instrText>
       </w:r>
       <w:r>
         <w:rPr>
@@ -214,16 +149,17 @@
           <w:szCs w:val="40"/>
         </w:rPr>
       </w:pPr>
-      <w:bookmarkStart w:id="1" w:name="_Toc306519596"/>
+      <w:bookmarkStart w:id="0" w:name="_Toc306520802"/>
       <w:proofErr w:type="spellStart"/>
       <w:r>
         <w:rPr>
           <w:sz w:val="40"/>
           <w:szCs w:val="40"/>
         </w:rPr>
+        <w:lastRenderedPageBreak/>
         <w:t>Pré-requis</w:t>
       </w:r>
-      <w:bookmarkEnd w:id="1"/>
+      <w:bookmarkEnd w:id="0"/>
       <w:proofErr w:type="spellEnd"/>
     </w:p>
     <w:p>
@@ -256,7 +192,16 @@
           <w:sz w:val="28"/>
           <w:szCs w:val="28"/>
         </w:rPr>
-        <w:t>Se procurer la dernière version de Sirius sur le site officiel :</w:t>
+        <w:t xml:space="preserve">Se procurer la dernière version </w:t>
+      </w:r>
+      <w:r>
+        <w:rPr>
+          <w:rFonts w:ascii="Helvetica Neue" w:hAnsi="Helvetica Neue" w:cs="Times New Roman"/>
+          <w:color w:val="444444"/>
+          <w:sz w:val="28"/>
+          <w:szCs w:val="28"/>
+        </w:rPr>
+        <w:t>de Sirius sur le site officiel.</w:t>
       </w:r>
     </w:p>
     <w:p>
@@ -265,16 +210,29 @@
         <w:spacing w:after="150" w:line="300" w:lineRule="atLeast"/>
         <w:rPr>
           <w:rFonts w:ascii="Helvetica Neue" w:hAnsi="Helvetica Neue" w:cs="Times New Roman"/>
-          <w:color w:val="444444"/>
-          <w:sz w:val="28"/>
-          <w:szCs w:val="28"/>
-        </w:rPr>
-      </w:pPr>
+          <w:b/>
+          <w:color w:val="7F7F7F" w:themeColor="text1" w:themeTint="80"/>
+          <w:sz w:val="28"/>
+          <w:szCs w:val="28"/>
+        </w:rPr>
+      </w:pPr>
+      <w:r>
+        <w:rPr>
+          <w:rFonts w:ascii="Helvetica Neue" w:hAnsi="Helvetica Neue" w:cs="Times New Roman"/>
+          <w:b/>
+          <w:color w:val="7F7F7F" w:themeColor="text1" w:themeTint="80"/>
+          <w:sz w:val="28"/>
+          <w:szCs w:val="28"/>
+        </w:rPr>
+        <w:t xml:space="preserve">Lien : </w:t>
+      </w:r>
       <w:hyperlink r:id="rId6" w:history="1">
         <w:r>
           <w:rPr>
             <w:rStyle w:val="Lienhypertexte"/>
             <w:rFonts w:ascii="Helvetica Neue" w:hAnsi="Helvetica Neue" w:cs="Times New Roman"/>
+            <w:b/>
+            <w:color w:val="7F7F7F" w:themeColor="text1" w:themeTint="80"/>
             <w:sz w:val="28"/>
             <w:szCs w:val="28"/>
           </w:rPr>
@@ -616,6 +574,11 @@
     </w:p>
     <w:p>
       <w:pPr>
+        <w:pStyle w:val="Paragraphedeliste"/>
+        <w:numPr>
+          <w:ilvl w:val="0"/>
+          <w:numId w:val="2"/>
+        </w:numPr>
         <w:shd w:val="clear" w:color="auto" w:fill="FFFFFF"/>
         <w:spacing w:after="150" w:line="300" w:lineRule="atLeast"/>
         <w:rPr>
@@ -625,8 +588,44 @@
           <w:szCs w:val="28"/>
         </w:rPr>
       </w:pPr>
-      <w:bookmarkStart w:id="2" w:name="_GoBack"/>
-      <w:bookmarkEnd w:id="2"/>
+      <w:r>
+        <w:rPr>
+          <w:rFonts w:ascii="Helvetica Neue" w:hAnsi="Helvetica Neue" w:cs="Times New Roman"/>
+          <w:color w:val="444444"/>
+          <w:sz w:val="28"/>
+          <w:szCs w:val="28"/>
+        </w:rPr>
+        <w:t xml:space="preserve">Le lien </w:t>
+      </w:r>
+      <w:proofErr w:type="spellStart"/>
+      <w:r>
+        <w:rPr>
+          <w:rFonts w:ascii="Helvetica Neue" w:hAnsi="Helvetica Neue" w:cs="Times New Roman"/>
+          <w:color w:val="444444"/>
+          <w:sz w:val="28"/>
+          <w:szCs w:val="28"/>
+        </w:rPr>
+        <w:t>GitHub</w:t>
+      </w:r>
+      <w:proofErr w:type="spellEnd"/>
+      <w:r>
+        <w:rPr>
+          <w:rFonts w:ascii="Helvetica Neue" w:hAnsi="Helvetica Neue" w:cs="Times New Roman"/>
+          <w:color w:val="444444"/>
+          <w:sz w:val="28"/>
+          <w:szCs w:val="28"/>
+        </w:rPr>
+        <w:t xml:space="preserve"> permet d’opt</w:t>
+      </w:r>
+      <w:r>
+        <w:rPr>
+          <w:rFonts w:ascii="Helvetica Neue" w:hAnsi="Helvetica Neue" w:cs="Times New Roman"/>
+          <w:color w:val="444444"/>
+          <w:sz w:val="28"/>
+          <w:szCs w:val="28"/>
+        </w:rPr>
+        <w:t>imiser son niveau de mise à jour de Sirius, à chaque évolution il est possible de mettre à jour son projet ;</w:t>
+      </w:r>
     </w:p>
     <w:p>
       <w:pPr>
@@ -651,6 +650,61 @@
           <w:szCs w:val="28"/>
         </w:rPr>
       </w:pPr>
+      <w:r>
+        <w:rPr>
+          <w:rFonts w:ascii="Helvetica Neue" w:hAnsi="Helvetica Neue" w:cs="Times New Roman"/>
+          <w:color w:val="444444"/>
+          <w:sz w:val="28"/>
+          <w:szCs w:val="28"/>
+        </w:rPr>
+        <w:t xml:space="preserve">Sirius nécessite quelques </w:t>
+      </w:r>
+      <w:r>
+        <w:rPr>
+          <w:rFonts w:ascii="Helvetica Neue" w:hAnsi="Helvetica Neue" w:cs="Times New Roman"/>
+          <w:color w:val="444444"/>
+          <w:sz w:val="28"/>
+          <w:szCs w:val="28"/>
+        </w:rPr>
+        <w:t>prérequis</w:t>
+      </w:r>
+      <w:r>
+        <w:rPr>
+          <w:rFonts w:ascii="Helvetica Neue" w:hAnsi="Helvetica Neue" w:cs="Times New Roman"/>
+          <w:color w:val="444444"/>
+          <w:sz w:val="28"/>
+          <w:szCs w:val="28"/>
+        </w:rPr>
+        <w:t xml:space="preserve"> pour fonctionner. Le script </w:t>
+      </w:r>
+      <w:r>
+        <w:rPr>
+          <w:rFonts w:ascii="Monaco" w:hAnsi="Monaco" w:cs="Courier"/>
+          <w:color w:val="202020"/>
+          <w:sz w:val="28"/>
+          <w:szCs w:val="28"/>
+          <w:shd w:val="clear" w:color="auto" w:fill="F9F2F4"/>
+        </w:rPr>
+        <w:t>get-dependencies.sh</w:t>
+      </w:r>
+      <w:r>
+        <w:rPr>
+          <w:rFonts w:ascii="Helvetica Neue" w:hAnsi="Helvetica Neue" w:cs="Times New Roman"/>
+          <w:color w:val="444444"/>
+          <w:sz w:val="28"/>
+          <w:szCs w:val="28"/>
+        </w:rPr>
+        <w:t xml:space="preserve"> permet de les mettre en place</w:t>
+      </w:r>
+      <w:r>
+        <w:rPr>
+          <w:rFonts w:ascii="Helvetica Neue" w:hAnsi="Helvetica Neue" w:cs="Times New Roman"/>
+          <w:color w:val="444444"/>
+          <w:sz w:val="28"/>
+          <w:szCs w:val="28"/>
+        </w:rPr>
+        <w:t>.</w:t>
+      </w:r>
     </w:p>
     <w:p>
       <w:pPr>
@@ -670,326 +724,16 @@
           <w:sz w:val="28"/>
           <w:szCs w:val="28"/>
         </w:rPr>
-        <w:t xml:space="preserve">Sirius nécessite quelques dépendances pour fonctionner. Le script </w:t>
-      </w:r>
-      <w:r>
-        <w:rPr>
-          <w:rFonts w:ascii="Monaco" w:hAnsi="Monaco" w:cs="Courier"/>
-          <w:color w:val="202020"/>
-          <w:sz w:val="28"/>
-          <w:szCs w:val="28"/>
-          <w:shd w:val="clear" w:color="auto" w:fill="F9F2F4"/>
-        </w:rPr>
-        <w:t>get-dependencies.sh</w:t>
-      </w:r>
-      <w:r>
-        <w:rPr>
-          <w:rFonts w:ascii="Helvetica Neue" w:hAnsi="Helvetica Neue" w:cs="Times New Roman"/>
-          <w:color w:val="444444"/>
-          <w:sz w:val="28"/>
-          <w:szCs w:val="28"/>
-        </w:rPr>
-        <w:t xml:space="preserve"> permet de les mettre en place</w:t>
-      </w:r>
-    </w:p>
-    <w:p>
-      <w:pPr>
-        <w:shd w:val="clear" w:color="auto" w:fill="FFFFFF"/>
-        <w:spacing w:after="150" w:line="300" w:lineRule="atLeast"/>
-        <w:rPr>
-          <w:rFonts w:ascii="Helvetica Neue" w:hAnsi="Helvetica Neue" w:cs="Times New Roman"/>
-          <w:color w:val="444444"/>
-          <w:sz w:val="28"/>
-          <w:szCs w:val="28"/>
-        </w:rPr>
-      </w:pPr>
-      <w:r>
-        <w:rPr>
-          <w:rFonts w:ascii="Helvetica Neue" w:hAnsi="Helvetica Neue" w:cs="Times New Roman"/>
-          <w:color w:val="444444"/>
-          <w:sz w:val="28"/>
-          <w:szCs w:val="28"/>
-        </w:rPr>
-        <w:t xml:space="preserve">Sirius (and Sirius-suite) has </w:t>
-      </w:r>
-      <w:proofErr w:type="spellStart"/>
-      <w:r>
-        <w:rPr>
-          <w:rFonts w:ascii="Helvetica Neue" w:hAnsi="Helvetica Neue" w:cs="Times New Roman"/>
-          <w:color w:val="444444"/>
-          <w:sz w:val="28"/>
-          <w:szCs w:val="28"/>
-        </w:rPr>
-        <w:t>several</w:t>
-      </w:r>
-      <w:proofErr w:type="spellEnd"/>
-      <w:r>
-        <w:rPr>
-          <w:rFonts w:ascii="Helvetica Neue" w:hAnsi="Helvetica Neue" w:cs="Times New Roman"/>
-          <w:color w:val="444444"/>
-          <w:sz w:val="28"/>
-          <w:szCs w:val="28"/>
-        </w:rPr>
-        <w:t xml:space="preserve"> </w:t>
-      </w:r>
-      <w:proofErr w:type="spellStart"/>
-      <w:r>
-        <w:rPr>
-          <w:rFonts w:ascii="Helvetica Neue" w:hAnsi="Helvetica Neue" w:cs="Times New Roman"/>
-          <w:color w:val="444444"/>
-          <w:sz w:val="28"/>
-          <w:szCs w:val="28"/>
-        </w:rPr>
-        <w:t>dependencies</w:t>
-      </w:r>
-      <w:proofErr w:type="spellEnd"/>
-      <w:r>
-        <w:rPr>
-          <w:rFonts w:ascii="Helvetica Neue" w:hAnsi="Helvetica Neue" w:cs="Times New Roman"/>
-          <w:color w:val="444444"/>
-          <w:sz w:val="28"/>
-          <w:szCs w:val="28"/>
-        </w:rPr>
-        <w:t xml:space="preserve"> </w:t>
-      </w:r>
-      <w:proofErr w:type="spellStart"/>
-      <w:r>
-        <w:rPr>
-          <w:rFonts w:ascii="Helvetica Neue" w:hAnsi="Helvetica Neue" w:cs="Times New Roman"/>
-          <w:color w:val="444444"/>
-          <w:sz w:val="28"/>
-          <w:szCs w:val="28"/>
-        </w:rPr>
-        <w:t>which</w:t>
-      </w:r>
-      <w:proofErr w:type="spellEnd"/>
-      <w:r>
-        <w:rPr>
-          <w:rFonts w:ascii="Helvetica Neue" w:hAnsi="Helvetica Neue" w:cs="Times New Roman"/>
-          <w:color w:val="444444"/>
-          <w:sz w:val="28"/>
-          <w:szCs w:val="28"/>
-        </w:rPr>
-        <w:t xml:space="preserve"> </w:t>
-      </w:r>
-      <w:proofErr w:type="spellStart"/>
-      <w:r>
-        <w:rPr>
-          <w:rFonts w:ascii="Helvetica Neue" w:hAnsi="Helvetica Neue" w:cs="Times New Roman"/>
-          <w:color w:val="444444"/>
-          <w:sz w:val="28"/>
-          <w:szCs w:val="28"/>
-        </w:rPr>
-        <w:t>can</w:t>
-      </w:r>
-      <w:proofErr w:type="spellEnd"/>
-      <w:r>
-        <w:rPr>
-          <w:rFonts w:ascii="Helvetica Neue" w:hAnsi="Helvetica Neue" w:cs="Times New Roman"/>
-          <w:color w:val="444444"/>
-          <w:sz w:val="28"/>
-          <w:szCs w:val="28"/>
-        </w:rPr>
-        <w:t xml:space="preserve"> </w:t>
-      </w:r>
-      <w:proofErr w:type="spellStart"/>
-      <w:r>
-        <w:rPr>
-          <w:rFonts w:ascii="Helvetica Neue" w:hAnsi="Helvetica Neue" w:cs="Times New Roman"/>
-          <w:color w:val="444444"/>
-          <w:sz w:val="28"/>
-          <w:szCs w:val="28"/>
-        </w:rPr>
-        <w:t>be</w:t>
-      </w:r>
-      <w:proofErr w:type="spellEnd"/>
-      <w:r>
-        <w:rPr>
-          <w:rFonts w:ascii="Helvetica Neue" w:hAnsi="Helvetica Neue" w:cs="Times New Roman"/>
-          <w:color w:val="444444"/>
-          <w:sz w:val="28"/>
-          <w:szCs w:val="28"/>
-        </w:rPr>
-        <w:t xml:space="preserve"> </w:t>
-      </w:r>
-      <w:proofErr w:type="spellStart"/>
-      <w:r>
-        <w:rPr>
-          <w:rFonts w:ascii="Helvetica Neue" w:hAnsi="Helvetica Neue" w:cs="Times New Roman"/>
-          <w:color w:val="444444"/>
-          <w:sz w:val="28"/>
-          <w:szCs w:val="28"/>
-        </w:rPr>
-        <w:t>resolved</w:t>
-      </w:r>
-      <w:proofErr w:type="spellEnd"/>
-      <w:r>
-        <w:rPr>
-          <w:rFonts w:ascii="Helvetica Neue" w:hAnsi="Helvetica Neue" w:cs="Times New Roman"/>
-          <w:color w:val="444444"/>
-          <w:sz w:val="28"/>
-          <w:szCs w:val="28"/>
-        </w:rPr>
-        <w:t xml:space="preserve"> </w:t>
-      </w:r>
-      <w:proofErr w:type="spellStart"/>
-      <w:r>
-        <w:rPr>
-          <w:rFonts w:ascii="Helvetica Neue" w:hAnsi="Helvetica Neue" w:cs="Times New Roman"/>
-          <w:color w:val="444444"/>
-          <w:sz w:val="28"/>
-          <w:szCs w:val="28"/>
-        </w:rPr>
-        <w:t>with</w:t>
-      </w:r>
-      <w:proofErr w:type="spellEnd"/>
-      <w:r>
-        <w:rPr>
-          <w:rFonts w:ascii="Helvetica Neue" w:hAnsi="Helvetica Neue" w:cs="Times New Roman"/>
-          <w:color w:val="444444"/>
-          <w:sz w:val="28"/>
-          <w:szCs w:val="28"/>
-        </w:rPr>
-        <w:t xml:space="preserve"> the </w:t>
-      </w:r>
-      <w:proofErr w:type="spellStart"/>
-      <w:r>
-        <w:rPr>
-          <w:rFonts w:ascii="Helvetica Neue" w:hAnsi="Helvetica Neue" w:cs="Times New Roman"/>
-          <w:color w:val="444444"/>
-          <w:sz w:val="28"/>
-          <w:szCs w:val="28"/>
-        </w:rPr>
-        <w:t>included</w:t>
-      </w:r>
-      <w:proofErr w:type="spellEnd"/>
-      <w:r>
-        <w:rPr>
-          <w:rFonts w:ascii="Helvetica Neue" w:hAnsi="Helvetica Neue" w:cs="Times New Roman"/>
-          <w:color w:val="444444"/>
-          <w:sz w:val="28"/>
-          <w:szCs w:val="28"/>
-        </w:rPr>
-        <w:t> </w:t>
-      </w:r>
-      <w:r>
-        <w:rPr>
-          <w:rFonts w:ascii="Monaco" w:hAnsi="Monaco" w:cs="Courier"/>
-          <w:color w:val="202020"/>
-          <w:sz w:val="28"/>
-          <w:szCs w:val="28"/>
-          <w:shd w:val="clear" w:color="auto" w:fill="F9F2F4"/>
-        </w:rPr>
-        <w:t>get-dependencies.sh</w:t>
-      </w:r>
-      <w:r>
-        <w:rPr>
-          <w:rFonts w:ascii="Helvetica Neue" w:hAnsi="Helvetica Neue" w:cs="Times New Roman"/>
-          <w:color w:val="444444"/>
-          <w:sz w:val="28"/>
-          <w:szCs w:val="28"/>
-        </w:rPr>
-        <w:t xml:space="preserve">. The full </w:t>
-      </w:r>
-      <w:proofErr w:type="spellStart"/>
-      <w:r>
-        <w:rPr>
-          <w:rFonts w:ascii="Helvetica Neue" w:hAnsi="Helvetica Neue" w:cs="Times New Roman"/>
-          <w:color w:val="444444"/>
-          <w:sz w:val="28"/>
-          <w:szCs w:val="28"/>
-        </w:rPr>
-        <w:t>list</w:t>
-      </w:r>
-      <w:proofErr w:type="spellEnd"/>
-      <w:r>
-        <w:rPr>
-          <w:rFonts w:ascii="Helvetica Neue" w:hAnsi="Helvetica Neue" w:cs="Times New Roman"/>
-          <w:color w:val="444444"/>
-          <w:sz w:val="28"/>
-          <w:szCs w:val="28"/>
-        </w:rPr>
-        <w:t xml:space="preserve"> of </w:t>
-      </w:r>
-      <w:proofErr w:type="spellStart"/>
-      <w:r>
-        <w:rPr>
-          <w:rFonts w:ascii="Helvetica Neue" w:hAnsi="Helvetica Neue" w:cs="Times New Roman"/>
-          <w:color w:val="444444"/>
-          <w:sz w:val="28"/>
-          <w:szCs w:val="28"/>
-        </w:rPr>
-        <w:t>dependencies</w:t>
-      </w:r>
-      <w:proofErr w:type="spellEnd"/>
-      <w:r>
-        <w:rPr>
-          <w:rFonts w:ascii="Helvetica Neue" w:hAnsi="Helvetica Neue" w:cs="Times New Roman"/>
-          <w:color w:val="444444"/>
-          <w:sz w:val="28"/>
-          <w:szCs w:val="28"/>
-        </w:rPr>
-        <w:t xml:space="preserve"> </w:t>
-      </w:r>
-      <w:proofErr w:type="spellStart"/>
-      <w:r>
-        <w:rPr>
-          <w:rFonts w:ascii="Helvetica Neue" w:hAnsi="Helvetica Neue" w:cs="Times New Roman"/>
-          <w:color w:val="444444"/>
-          <w:sz w:val="28"/>
-          <w:szCs w:val="28"/>
-        </w:rPr>
-        <w:t>is</w:t>
-      </w:r>
-      <w:proofErr w:type="spellEnd"/>
-      <w:r>
-        <w:rPr>
-          <w:rFonts w:ascii="Helvetica Neue" w:hAnsi="Helvetica Neue" w:cs="Times New Roman"/>
-          <w:color w:val="444444"/>
-          <w:sz w:val="28"/>
-          <w:szCs w:val="28"/>
-        </w:rPr>
-        <w:t xml:space="preserve"> </w:t>
-      </w:r>
-      <w:proofErr w:type="spellStart"/>
-      <w:r>
-        <w:rPr>
-          <w:rFonts w:ascii="Helvetica Neue" w:hAnsi="Helvetica Neue" w:cs="Times New Roman"/>
-          <w:color w:val="444444"/>
-          <w:sz w:val="28"/>
-          <w:szCs w:val="28"/>
-        </w:rPr>
-        <w:t>summarized</w:t>
-      </w:r>
-      <w:proofErr w:type="spellEnd"/>
-      <w:r>
-        <w:rPr>
-          <w:rFonts w:ascii="Helvetica Neue" w:hAnsi="Helvetica Neue" w:cs="Times New Roman"/>
-          <w:color w:val="444444"/>
-          <w:sz w:val="28"/>
-          <w:szCs w:val="28"/>
-        </w:rPr>
-        <w:t xml:space="preserve"> </w:t>
-      </w:r>
-      <w:proofErr w:type="spellStart"/>
-      <w:r>
-        <w:rPr>
-          <w:rFonts w:ascii="Helvetica Neue" w:hAnsi="Helvetica Neue" w:cs="Times New Roman"/>
-          <w:color w:val="444444"/>
-          <w:sz w:val="28"/>
-          <w:szCs w:val="28"/>
-        </w:rPr>
-        <w:t>below</w:t>
-      </w:r>
-      <w:proofErr w:type="spellEnd"/>
-      <w:r>
-        <w:rPr>
-          <w:rFonts w:ascii="Helvetica Neue" w:hAnsi="Helvetica Neue" w:cs="Times New Roman"/>
-          <w:color w:val="444444"/>
-          <w:sz w:val="28"/>
-          <w:szCs w:val="28"/>
-        </w:rPr>
-        <w:t>:</w:t>
+        <w:t>Voici la liste des modules utilisé</w:t>
+      </w:r>
+      <w:r>
+        <w:rPr>
+          <w:rFonts w:ascii="Helvetica Neue" w:hAnsi="Helvetica Neue" w:cs="Times New Roman"/>
+          <w:color w:val="444444"/>
+          <w:sz w:val="28"/>
+          <w:szCs w:val="28"/>
+        </w:rPr>
+        <w:t>s par Sirius :</w:t>
       </w:r>
     </w:p>
     <w:p>
@@ -1068,6 +812,38 @@
           <w:szCs w:val="28"/>
         </w:rPr>
         <w:t>)</w:t>
+      </w:r>
+    </w:p>
+    <w:p>
+      <w:pPr>
+        <w:shd w:val="clear" w:color="auto" w:fill="FFFFFF"/>
+        <w:spacing w:before="100" w:beforeAutospacing="1" w:after="100" w:afterAutospacing="1" w:line="300" w:lineRule="atLeast"/>
+        <w:rPr>
+          <w:rFonts w:ascii="Helvetica Neue" w:eastAsia="Times New Roman" w:hAnsi="Helvetica Neue" w:cs="Times New Roman"/>
+          <w:color w:val="444444"/>
+          <w:sz w:val="28"/>
+          <w:szCs w:val="28"/>
+        </w:rPr>
+      </w:pPr>
+      <w:r>
+        <w:rPr>
+          <w:rFonts w:ascii="Helvetica Neue" w:hAnsi="Helvetica Neue" w:cs="Times New Roman"/>
+          <w:b/>
+          <w:color w:val="7F7F7F" w:themeColor="text1" w:themeTint="80"/>
+          <w:sz w:val="28"/>
+          <w:szCs w:val="28"/>
+        </w:rPr>
+        <w:t xml:space="preserve">Lien : </w:t>
+      </w:r>
+      <w:r>
+        <w:rPr>
+          <w:rFonts w:ascii="Helvetica Neue" w:hAnsi="Helvetica Neue" w:cs="Times New Roman"/>
+          <w:b/>
+          <w:color w:val="7F7F7F" w:themeColor="text1" w:themeTint="80"/>
+          <w:sz w:val="28"/>
+          <w:szCs w:val="28"/>
+        </w:rPr>
+        <w:t>http://cmusphinx.sourceforge.net/wiki/download</w:t>
       </w:r>
     </w:p>
     <w:p>
@@ -1103,6 +879,38 @@
     </w:p>
     <w:p>
       <w:pPr>
+        <w:shd w:val="clear" w:color="auto" w:fill="FFFFFF"/>
+        <w:spacing w:before="100" w:beforeAutospacing="1" w:after="100" w:afterAutospacing="1" w:line="300" w:lineRule="atLeast"/>
+        <w:rPr>
+          <w:rFonts w:ascii="Helvetica Neue" w:eastAsia="Times New Roman" w:hAnsi="Helvetica Neue" w:cs="Times New Roman"/>
+          <w:color w:val="444444"/>
+          <w:sz w:val="28"/>
+          <w:szCs w:val="28"/>
+        </w:rPr>
+      </w:pPr>
+      <w:r>
+        <w:rPr>
+          <w:rFonts w:ascii="Helvetica Neue" w:hAnsi="Helvetica Neue" w:cs="Times New Roman"/>
+          <w:b/>
+          <w:color w:val="7F7F7F" w:themeColor="text1" w:themeTint="80"/>
+          <w:sz w:val="28"/>
+          <w:szCs w:val="28"/>
+        </w:rPr>
+        <w:t xml:space="preserve">Lien : </w:t>
+      </w:r>
+      <w:r>
+        <w:rPr>
+          <w:rFonts w:ascii="Helvetica Neue" w:hAnsi="Helvetica Neue" w:cs="Times New Roman"/>
+          <w:b/>
+          <w:color w:val="7F7F7F" w:themeColor="text1" w:themeTint="80"/>
+          <w:sz w:val="28"/>
+          <w:szCs w:val="28"/>
+        </w:rPr>
+        <w:t>http://kaldi.sourceforge.net/install.html</w:t>
+      </w:r>
+    </w:p>
+    <w:p>
+      <w:pPr>
         <w:numPr>
           <w:ilvl w:val="0"/>
           <w:numId w:val="1"/>
@@ -1134,6 +942,38 @@
     </w:p>
     <w:p>
       <w:pPr>
+        <w:shd w:val="clear" w:color="auto" w:fill="FFFFFF"/>
+        <w:spacing w:before="100" w:beforeAutospacing="1" w:after="100" w:afterAutospacing="1" w:line="300" w:lineRule="atLeast"/>
+        <w:rPr>
+          <w:rFonts w:ascii="Helvetica Neue" w:eastAsia="Times New Roman" w:hAnsi="Helvetica Neue" w:cs="Times New Roman"/>
+          <w:color w:val="444444"/>
+          <w:sz w:val="28"/>
+          <w:szCs w:val="28"/>
+        </w:rPr>
+      </w:pPr>
+      <w:r>
+        <w:rPr>
+          <w:rFonts w:ascii="Helvetica Neue" w:hAnsi="Helvetica Neue" w:cs="Times New Roman"/>
+          <w:b/>
+          <w:color w:val="7F7F7F" w:themeColor="text1" w:themeTint="80"/>
+          <w:sz w:val="28"/>
+          <w:szCs w:val="28"/>
+        </w:rPr>
+        <w:t xml:space="preserve">Lien : </w:t>
+      </w:r>
+      <w:r>
+        <w:rPr>
+          <w:rFonts w:ascii="Helvetica Neue" w:hAnsi="Helvetica Neue" w:cs="Times New Roman"/>
+          <w:b/>
+          <w:color w:val="7F7F7F" w:themeColor="text1" w:themeTint="80"/>
+          <w:sz w:val="28"/>
+          <w:szCs w:val="28"/>
+        </w:rPr>
+        <w:t>https://github.com/google/protobuf</w:t>
+      </w:r>
+    </w:p>
+    <w:p>
+      <w:pPr>
         <w:numPr>
           <w:ilvl w:val="0"/>
           <w:numId w:val="1"/>
@@ -1158,7 +998,29 @@
             <w:sz w:val="28"/>
             <w:szCs w:val="28"/>
           </w:rPr>
-          <w:t>OpenCV</w:t>
+          <w:t>Open</w:t>
+        </w:r>
+        <w:r>
+          <w:rPr>
+            <w:rFonts w:ascii="Helvetica Neue" w:eastAsia="Times New Roman" w:hAnsi="Helvetica Neue" w:cs="Times New Roman"/>
+            <w:b/>
+            <w:bCs/>
+            <w:color w:val="2D5C88"/>
+            <w:sz w:val="28"/>
+            <w:szCs w:val="28"/>
+          </w:rPr>
+          <w:t>C</w:t>
+        </w:r>
+        <w:r>
+          <w:rPr>
+            <w:rFonts w:ascii="Helvetica Neue" w:eastAsia="Times New Roman" w:hAnsi="Helvetica Neue" w:cs="Times New Roman"/>
+            <w:b/>
+            <w:bCs/>
+            <w:color w:val="2D5C88"/>
+            <w:sz w:val="28"/>
+            <w:szCs w:val="28"/>
+          </w:rPr>
+          <w:t>V</w:t>
         </w:r>
         <w:proofErr w:type="spellEnd"/>
       </w:hyperlink>
@@ -1169,7 +1031,42 @@
           <w:sz w:val="28"/>
           <w:szCs w:val="28"/>
         </w:rPr>
-        <w:t> (v2.4.9)</w:t>
+        <w:t> </w:t>
+      </w:r>
+    </w:p>
+    <w:p>
+      <w:pPr>
+        <w:shd w:val="clear" w:color="auto" w:fill="FFFFFF"/>
+        <w:spacing w:before="100" w:beforeAutospacing="1" w:after="100" w:afterAutospacing="1" w:line="300" w:lineRule="atLeast"/>
+        <w:rPr>
+          <w:rFonts w:ascii="Helvetica Neue" w:eastAsia="Times New Roman" w:hAnsi="Helvetica Neue" w:cs="Times New Roman"/>
+          <w:color w:val="444444"/>
+          <w:sz w:val="28"/>
+          <w:szCs w:val="28"/>
+        </w:rPr>
+      </w:pPr>
+      <w:r>
+        <w:rPr>
+          <w:rFonts w:ascii="Helvetica Neue" w:hAnsi="Helvetica Neue" w:cs="Times New Roman"/>
+          <w:b/>
+          <w:color w:val="7F7F7F" w:themeColor="text1" w:themeTint="80"/>
+          <w:sz w:val="28"/>
+          <w:szCs w:val="28"/>
+        </w:rPr>
+        <w:t>Lien :</w:t>
+      </w:r>
+      <w:r>
+        <w:t xml:space="preserve"> </w:t>
+      </w:r>
+      <w:r>
+        <w:rPr>
+          <w:rFonts w:ascii="Helvetica Neue" w:hAnsi="Helvetica Neue" w:cs="Times New Roman"/>
+          <w:b/>
+          <w:color w:val="7F7F7F" w:themeColor="text1" w:themeTint="80"/>
+          <w:sz w:val="28"/>
+          <w:szCs w:val="28"/>
+        </w:rPr>
+        <w:t>http://opencv.org/downloads.html</w:t>
       </w:r>
     </w:p>
     <w:p>
@@ -1190,14 +1087,650 @@
       <w:r>
         <w:rPr>
           <w:rFonts w:ascii="Helvetica Neue" w:eastAsia="Times New Roman" w:hAnsi="Helvetica Neue" w:cs="Times New Roman"/>
-          <w:color w:val="444444"/>
-          <w:sz w:val="28"/>
-          <w:szCs w:val="28"/>
-        </w:rPr>
-        <w:t>Java (v1.7.0_55)</w:t>
-      </w:r>
-    </w:p>
-    <w:p/>
+          <w:b/>
+          <w:color w:val="444444"/>
+          <w:sz w:val="28"/>
+          <w:szCs w:val="28"/>
+        </w:rPr>
+        <w:t>Java</w:t>
+      </w:r>
+      <w:r>
+        <w:rPr>
+          <w:rFonts w:ascii="Helvetica Neue" w:eastAsia="Times New Roman" w:hAnsi="Helvetica Neue" w:cs="Times New Roman"/>
+          <w:color w:val="444444"/>
+          <w:sz w:val="28"/>
+          <w:szCs w:val="28"/>
+        </w:rPr>
+        <w:t xml:space="preserve"> (min. v1.7</w:t>
+      </w:r>
+      <w:r>
+        <w:rPr>
+          <w:rFonts w:ascii="Helvetica Neue" w:eastAsia="Times New Roman" w:hAnsi="Helvetica Neue" w:cs="Times New Roman"/>
+          <w:color w:val="444444"/>
+          <w:sz w:val="28"/>
+          <w:szCs w:val="28"/>
+        </w:rPr>
+        <w:t>)</w:t>
+      </w:r>
+    </w:p>
+    <w:p>
+      <w:pPr>
+        <w:rPr>
+          <w:sz w:val="28"/>
+        </w:rPr>
+      </w:pPr>
+    </w:p>
+    <w:p>
+      <w:pPr>
+        <w:spacing w:line="276" w:lineRule="auto"/>
+        <w:rPr>
+          <w:sz w:val="28"/>
+        </w:rPr>
+      </w:pPr>
+      <w:r>
+        <w:rPr>
+          <w:sz w:val="28"/>
+        </w:rPr>
+        <w:t>Veuillez suivre les étapes suivantes pour préparer Sirius :</w:t>
+      </w:r>
+    </w:p>
+    <w:p>
+      <w:pPr>
+        <w:pStyle w:val="Paragraphedeliste"/>
+        <w:numPr>
+          <w:ilvl w:val="0"/>
+          <w:numId w:val="2"/>
+        </w:numPr>
+        <w:spacing w:line="276" w:lineRule="auto"/>
+        <w:rPr>
+          <w:sz w:val="28"/>
+        </w:rPr>
+      </w:pPr>
+      <w:r>
+        <w:rPr>
+          <w:sz w:val="28"/>
+        </w:rPr>
+        <w:t>Lancer un Terminal</w:t>
+      </w:r>
+    </w:p>
+    <w:p>
+      <w:pPr>
+        <w:pStyle w:val="Paragraphedeliste"/>
+        <w:numPr>
+          <w:ilvl w:val="0"/>
+          <w:numId w:val="2"/>
+        </w:numPr>
+        <w:spacing w:line="276" w:lineRule="auto"/>
+        <w:rPr>
+          <w:sz w:val="28"/>
+        </w:rPr>
+      </w:pPr>
+      <w:r>
+        <w:rPr>
+          <w:sz w:val="28"/>
+        </w:rPr>
+        <w:t>Vous placer dans votre espace de travail où vous avez téléchargé Sirius</w:t>
+      </w:r>
+    </w:p>
+    <w:p>
+      <w:pPr>
+        <w:pStyle w:val="Paragraphedeliste"/>
+        <w:numPr>
+          <w:ilvl w:val="0"/>
+          <w:numId w:val="2"/>
+        </w:numPr>
+        <w:spacing w:line="276" w:lineRule="auto"/>
+        <w:rPr>
+          <w:sz w:val="28"/>
+        </w:rPr>
+      </w:pPr>
+      <w:r>
+        <w:rPr>
+          <w:sz w:val="28"/>
+        </w:rPr>
+        <w:t xml:space="preserve">Décompresser le fichier </w:t>
+      </w:r>
+      <w:r>
+        <w:rPr>
+          <w:sz w:val="28"/>
+        </w:rPr>
+        <w:t>« </w:t>
+      </w:r>
+      <w:r>
+        <w:rPr>
+          <w:sz w:val="28"/>
+        </w:rPr>
+        <w:t>sirius-X.X.X.tar.gz</w:t>
+      </w:r>
+      <w:r>
+        <w:rPr>
+          <w:sz w:val="28"/>
+        </w:rPr>
+        <w:t> »</w:t>
+      </w:r>
+    </w:p>
+    <w:p>
+      <w:pPr>
+        <w:pStyle w:val="HTMLprformat"/>
+        <w:pBdr>
+          <w:top w:val="single" w:sz="6" w:space="7" w:color="CCCCCC"/>
+          <w:left w:val="single" w:sz="6" w:space="7" w:color="CCCCCC"/>
+          <w:bottom w:val="single" w:sz="6" w:space="7" w:color="CCCCCC"/>
+          <w:right w:val="single" w:sz="6" w:space="7" w:color="CCCCCC"/>
+        </w:pBdr>
+        <w:shd w:val="clear" w:color="auto" w:fill="F5F5F5"/>
+        <w:wordWrap w:val="0"/>
+        <w:spacing w:after="150" w:line="276" w:lineRule="auto"/>
+        <w:rPr>
+          <w:rFonts w:ascii="Monaco" w:hAnsi="Monaco"/>
+          <w:color w:val="333333"/>
+        </w:rPr>
+      </w:pPr>
+      <w:r>
+        <w:rPr>
+          <w:sz w:val="24"/>
+        </w:rPr>
+        <w:t xml:space="preserve">Commande : </w:t>
+      </w:r>
+      <w:r>
+        <w:rPr>
+          <w:rFonts w:ascii="Monaco" w:hAnsi="Monaco"/>
+          <w:color w:val="333333"/>
+        </w:rPr>
+        <w:t xml:space="preserve">tar </w:t>
+      </w:r>
+      <w:proofErr w:type="spellStart"/>
+      <w:r>
+        <w:rPr>
+          <w:rFonts w:ascii="Monaco" w:hAnsi="Monaco"/>
+          <w:color w:val="333333"/>
+        </w:rPr>
+        <w:t>xzf</w:t>
+      </w:r>
+      <w:proofErr w:type="spellEnd"/>
+      <w:r>
+        <w:rPr>
+          <w:rFonts w:ascii="Monaco" w:hAnsi="Monaco"/>
+          <w:color w:val="333333"/>
+        </w:rPr>
+        <w:t xml:space="preserve"> sirius-1.0.1.tar.gz</w:t>
+      </w:r>
+    </w:p>
+    <w:p>
+      <w:pPr>
+        <w:pStyle w:val="Paragraphedeliste"/>
+        <w:numPr>
+          <w:ilvl w:val="0"/>
+          <w:numId w:val="2"/>
+        </w:numPr>
+        <w:spacing w:line="276" w:lineRule="auto"/>
+        <w:rPr>
+          <w:sz w:val="28"/>
+        </w:rPr>
+      </w:pPr>
+      <w:r>
+        <w:rPr>
+          <w:sz w:val="28"/>
+        </w:rPr>
+        <w:t>Vous placer dans le répertoire « </w:t>
+      </w:r>
+      <w:proofErr w:type="spellStart"/>
+      <w:r>
+        <w:rPr>
+          <w:sz w:val="28"/>
+        </w:rPr>
+        <w:t>sirius</w:t>
+      </w:r>
+      <w:proofErr w:type="spellEnd"/>
+      <w:r>
+        <w:rPr>
+          <w:sz w:val="28"/>
+        </w:rPr>
+        <w:t>-application »</w:t>
+      </w:r>
+    </w:p>
+    <w:p>
+      <w:pPr>
+        <w:pStyle w:val="HTMLprformat"/>
+        <w:pBdr>
+          <w:top w:val="single" w:sz="6" w:space="7" w:color="CCCCCC"/>
+          <w:left w:val="single" w:sz="6" w:space="7" w:color="CCCCCC"/>
+          <w:bottom w:val="single" w:sz="6" w:space="7" w:color="CCCCCC"/>
+          <w:right w:val="single" w:sz="6" w:space="7" w:color="CCCCCC"/>
+        </w:pBdr>
+        <w:shd w:val="clear" w:color="auto" w:fill="F5F5F5"/>
+        <w:wordWrap w:val="0"/>
+        <w:spacing w:after="150" w:line="276" w:lineRule="auto"/>
+        <w:rPr>
+          <w:rFonts w:ascii="Monaco" w:hAnsi="Monaco"/>
+          <w:color w:val="333333"/>
+        </w:rPr>
+      </w:pPr>
+      <w:r>
+        <w:rPr>
+          <w:sz w:val="24"/>
+        </w:rPr>
+        <w:t xml:space="preserve">Commande : </w:t>
+      </w:r>
+      <w:r>
+        <w:rPr>
+          <w:rFonts w:ascii="Monaco" w:hAnsi="Monaco"/>
+          <w:color w:val="333333"/>
+        </w:rPr>
+        <w:t xml:space="preserve">cd </w:t>
+      </w:r>
+      <w:proofErr w:type="spellStart"/>
+      <w:r>
+        <w:rPr>
+          <w:rFonts w:ascii="Monaco" w:hAnsi="Monaco"/>
+          <w:color w:val="333333"/>
+        </w:rPr>
+        <w:t>sirius</w:t>
+      </w:r>
+      <w:proofErr w:type="spellEnd"/>
+      <w:r>
+        <w:rPr>
+          <w:rFonts w:ascii="Monaco" w:hAnsi="Monaco"/>
+          <w:color w:val="333333"/>
+        </w:rPr>
+        <w:t>/</w:t>
+      </w:r>
+      <w:proofErr w:type="spellStart"/>
+      <w:r>
+        <w:rPr>
+          <w:rFonts w:ascii="Monaco" w:hAnsi="Monaco"/>
+          <w:color w:val="333333"/>
+        </w:rPr>
+        <w:t>sirius</w:t>
+      </w:r>
+      <w:proofErr w:type="spellEnd"/>
+      <w:r>
+        <w:rPr>
+          <w:rFonts w:ascii="Monaco" w:hAnsi="Monaco"/>
+          <w:color w:val="333333"/>
+        </w:rPr>
+        <w:t>-application</w:t>
+      </w:r>
+    </w:p>
+    <w:p>
+      <w:pPr>
+        <w:pStyle w:val="Paragraphedeliste"/>
+        <w:numPr>
+          <w:ilvl w:val="0"/>
+          <w:numId w:val="2"/>
+        </w:numPr>
+        <w:spacing w:line="276" w:lineRule="auto"/>
+        <w:rPr>
+          <w:sz w:val="28"/>
+        </w:rPr>
+      </w:pPr>
+      <w:r>
+        <w:rPr>
+          <w:sz w:val="28"/>
+        </w:rPr>
+        <w:t>Décompresser le fichier « question-</w:t>
+      </w:r>
+      <w:proofErr w:type="spellStart"/>
+      <w:r>
+        <w:rPr>
+          <w:sz w:val="28"/>
+        </w:rPr>
+        <w:t>answer</w:t>
+      </w:r>
+      <w:proofErr w:type="spellEnd"/>
+      <w:r>
+        <w:rPr>
+          <w:sz w:val="28"/>
+        </w:rPr>
+        <w:t> »</w:t>
+      </w:r>
+    </w:p>
+    <w:p>
+      <w:pPr>
+        <w:pStyle w:val="HTMLprformat"/>
+        <w:pBdr>
+          <w:top w:val="single" w:sz="6" w:space="7" w:color="CCCCCC"/>
+          <w:left w:val="single" w:sz="6" w:space="7" w:color="CCCCCC"/>
+          <w:bottom w:val="single" w:sz="6" w:space="7" w:color="CCCCCC"/>
+          <w:right w:val="single" w:sz="6" w:space="7" w:color="CCCCCC"/>
+        </w:pBdr>
+        <w:shd w:val="clear" w:color="auto" w:fill="F5F5F5"/>
+        <w:wordWrap w:val="0"/>
+        <w:spacing w:after="150"/>
+        <w:rPr>
+          <w:rFonts w:ascii="Monaco" w:hAnsi="Monaco"/>
+          <w:color w:val="333333"/>
+        </w:rPr>
+      </w:pPr>
+      <w:r>
+        <w:rPr>
+          <w:rFonts w:ascii="Monaco" w:hAnsi="Monaco"/>
+          <w:color w:val="333333"/>
+          <w:sz w:val="24"/>
+        </w:rPr>
+        <w:t xml:space="preserve">Commande : </w:t>
+      </w:r>
+      <w:r>
+        <w:rPr>
+          <w:rFonts w:ascii="Monaco" w:hAnsi="Monaco"/>
+          <w:color w:val="333333"/>
+        </w:rPr>
+        <w:t xml:space="preserve">tar </w:t>
+      </w:r>
+      <w:proofErr w:type="spellStart"/>
+      <w:r>
+        <w:rPr>
+          <w:rFonts w:ascii="Monaco" w:hAnsi="Monaco"/>
+          <w:color w:val="333333"/>
+        </w:rPr>
+        <w:t>xzf</w:t>
+      </w:r>
+      <w:proofErr w:type="spellEnd"/>
+      <w:r>
+        <w:rPr>
+          <w:rFonts w:ascii="Monaco" w:hAnsi="Monaco"/>
+          <w:color w:val="333333"/>
+        </w:rPr>
+        <w:t xml:space="preserve"> question-answer.tar.gz</w:t>
+      </w:r>
+    </w:p>
+    <w:p>
+      <w:pPr>
+        <w:pStyle w:val="Paragraphedeliste"/>
+        <w:numPr>
+          <w:ilvl w:val="0"/>
+          <w:numId w:val="2"/>
+        </w:numPr>
+        <w:spacing w:line="276" w:lineRule="auto"/>
+        <w:rPr>
+          <w:sz w:val="28"/>
+        </w:rPr>
+      </w:pPr>
+      <w:r>
+        <w:rPr>
+          <w:sz w:val="28"/>
+        </w:rPr>
+        <w:t>Exécuter le script « </w:t>
+      </w:r>
+      <w:r>
+        <w:rPr>
+          <w:rFonts w:ascii="Monaco" w:hAnsi="Monaco"/>
+          <w:color w:val="333333"/>
+        </w:rPr>
+        <w:t>get-dependencies.sh »</w:t>
+      </w:r>
+    </w:p>
+    <w:p>
+      <w:pPr>
+        <w:pStyle w:val="HTMLprformat"/>
+        <w:pBdr>
+          <w:top w:val="single" w:sz="6" w:space="7" w:color="CCCCCC"/>
+          <w:left w:val="single" w:sz="6" w:space="7" w:color="CCCCCC"/>
+          <w:bottom w:val="single" w:sz="6" w:space="7" w:color="CCCCCC"/>
+          <w:right w:val="single" w:sz="6" w:space="7" w:color="CCCCCC"/>
+        </w:pBdr>
+        <w:shd w:val="clear" w:color="auto" w:fill="F5F5F5"/>
+        <w:wordWrap w:val="0"/>
+        <w:spacing w:after="150"/>
+        <w:rPr>
+          <w:rFonts w:ascii="Monaco" w:hAnsi="Monaco"/>
+          <w:color w:val="333333"/>
+        </w:rPr>
+      </w:pPr>
+      <w:r>
+        <w:rPr>
+          <w:rFonts w:ascii="Monaco" w:hAnsi="Monaco"/>
+          <w:color w:val="333333"/>
+          <w:sz w:val="24"/>
+        </w:rPr>
+        <w:t xml:space="preserve">Commande : </w:t>
+      </w:r>
+      <w:proofErr w:type="spellStart"/>
+      <w:r>
+        <w:rPr>
+          <w:rFonts w:ascii="Monaco" w:hAnsi="Monaco"/>
+          <w:color w:val="333333"/>
+        </w:rPr>
+        <w:t>sudo</w:t>
+      </w:r>
+      <w:proofErr w:type="spellEnd"/>
+      <w:r>
+        <w:rPr>
+          <w:rFonts w:ascii="Monaco" w:hAnsi="Monaco"/>
+          <w:color w:val="333333"/>
+        </w:rPr>
+        <w:t xml:space="preserve"> ./get-dependencies.sh</w:t>
+      </w:r>
+    </w:p>
+    <w:p>
+      <w:pPr>
+        <w:pStyle w:val="Paragraphedeliste"/>
+        <w:numPr>
+          <w:ilvl w:val="0"/>
+          <w:numId w:val="2"/>
+        </w:numPr>
+        <w:spacing w:line="276" w:lineRule="auto"/>
+        <w:rPr>
+          <w:sz w:val="28"/>
+        </w:rPr>
+      </w:pPr>
+      <w:r>
+        <w:rPr>
+          <w:sz w:val="28"/>
+        </w:rPr>
+        <w:t>Exécuter le script « </w:t>
+      </w:r>
+      <w:r>
+        <w:rPr>
+          <w:rFonts w:ascii="Monaco" w:hAnsi="Monaco"/>
+          <w:color w:val="333333"/>
+        </w:rPr>
+        <w:t>get-opencv.sh »</w:t>
+      </w:r>
+    </w:p>
+    <w:p>
+      <w:pPr>
+        <w:pStyle w:val="HTMLprformat"/>
+        <w:pBdr>
+          <w:top w:val="single" w:sz="6" w:space="7" w:color="CCCCCC"/>
+          <w:left w:val="single" w:sz="6" w:space="7" w:color="CCCCCC"/>
+          <w:bottom w:val="single" w:sz="6" w:space="7" w:color="CCCCCC"/>
+          <w:right w:val="single" w:sz="6" w:space="7" w:color="CCCCCC"/>
+        </w:pBdr>
+        <w:shd w:val="clear" w:color="auto" w:fill="F5F5F5"/>
+        <w:wordWrap w:val="0"/>
+        <w:spacing w:after="150"/>
+        <w:rPr>
+          <w:rFonts w:ascii="Monaco" w:hAnsi="Monaco"/>
+          <w:color w:val="333333"/>
+        </w:rPr>
+      </w:pPr>
+      <w:r>
+        <w:rPr>
+          <w:rFonts w:ascii="Monaco" w:hAnsi="Monaco"/>
+          <w:color w:val="333333"/>
+          <w:sz w:val="24"/>
+        </w:rPr>
+        <w:t xml:space="preserve">Commande : </w:t>
+      </w:r>
+      <w:proofErr w:type="spellStart"/>
+      <w:r>
+        <w:rPr>
+          <w:rFonts w:ascii="Monaco" w:hAnsi="Monaco"/>
+          <w:color w:val="333333"/>
+        </w:rPr>
+        <w:t>sudo</w:t>
+      </w:r>
+      <w:proofErr w:type="spellEnd"/>
+      <w:r>
+        <w:rPr>
+          <w:rFonts w:ascii="Monaco" w:hAnsi="Monaco"/>
+          <w:color w:val="333333"/>
+        </w:rPr>
+        <w:t xml:space="preserve"> ./get-opencv.sh</w:t>
+      </w:r>
+    </w:p>
+    <w:p>
+      <w:pPr>
+        <w:pStyle w:val="Paragraphedeliste"/>
+        <w:numPr>
+          <w:ilvl w:val="0"/>
+          <w:numId w:val="2"/>
+        </w:numPr>
+        <w:spacing w:line="276" w:lineRule="auto"/>
+        <w:rPr>
+          <w:sz w:val="28"/>
+        </w:rPr>
+      </w:pPr>
+      <w:r>
+        <w:rPr>
+          <w:sz w:val="28"/>
+        </w:rPr>
+        <w:t>Exécuter le script « </w:t>
+      </w:r>
+      <w:r>
+        <w:rPr>
+          <w:rFonts w:ascii="Monaco" w:hAnsi="Monaco"/>
+          <w:color w:val="333333"/>
+        </w:rPr>
+        <w:t>get-kaldi.sh »</w:t>
+      </w:r>
+    </w:p>
+    <w:p>
+      <w:pPr>
+        <w:pStyle w:val="HTMLprformat"/>
+        <w:pBdr>
+          <w:top w:val="single" w:sz="6" w:space="7" w:color="CCCCCC"/>
+          <w:left w:val="single" w:sz="6" w:space="7" w:color="CCCCCC"/>
+          <w:bottom w:val="single" w:sz="6" w:space="7" w:color="CCCCCC"/>
+          <w:right w:val="single" w:sz="6" w:space="7" w:color="CCCCCC"/>
+        </w:pBdr>
+        <w:shd w:val="clear" w:color="auto" w:fill="F5F5F5"/>
+        <w:wordWrap w:val="0"/>
+        <w:spacing w:after="150"/>
+        <w:rPr>
+          <w:rFonts w:ascii="Monaco" w:hAnsi="Monaco"/>
+          <w:color w:val="333333"/>
+        </w:rPr>
+      </w:pPr>
+      <w:r>
+        <w:rPr>
+          <w:rFonts w:ascii="Monaco" w:hAnsi="Monaco"/>
+          <w:color w:val="333333"/>
+          <w:sz w:val="24"/>
+        </w:rPr>
+        <w:t xml:space="preserve">Commande : </w:t>
+      </w:r>
+      <w:proofErr w:type="spellStart"/>
+      <w:r>
+        <w:rPr>
+          <w:rFonts w:ascii="Monaco" w:hAnsi="Monaco"/>
+          <w:color w:val="333333"/>
+        </w:rPr>
+        <w:t>sudo</w:t>
+      </w:r>
+      <w:proofErr w:type="spellEnd"/>
+      <w:r>
+        <w:rPr>
+          <w:rFonts w:ascii="Monaco" w:hAnsi="Monaco"/>
+          <w:color w:val="333333"/>
+        </w:rPr>
+        <w:t xml:space="preserve"> ./get-kaldi.sh</w:t>
+      </w:r>
+    </w:p>
+    <w:p>
+      <w:pPr>
+        <w:pStyle w:val="Paragraphedeliste"/>
+        <w:numPr>
+          <w:ilvl w:val="0"/>
+          <w:numId w:val="2"/>
+        </w:numPr>
+        <w:spacing w:line="276" w:lineRule="auto"/>
+        <w:rPr>
+          <w:sz w:val="28"/>
+        </w:rPr>
+      </w:pPr>
+      <w:r>
+        <w:rPr>
+          <w:sz w:val="28"/>
+        </w:rPr>
+        <w:t>Exécuter le script « c</w:t>
+      </w:r>
+      <w:r>
+        <w:rPr>
+          <w:rFonts w:ascii="Monaco" w:hAnsi="Monaco"/>
+          <w:color w:val="333333"/>
+        </w:rPr>
+        <w:t>ompile-sirius-servers.sh »</w:t>
+      </w:r>
+    </w:p>
+    <w:p>
+      <w:pPr>
+        <w:pStyle w:val="HTMLprformat"/>
+        <w:pBdr>
+          <w:top w:val="single" w:sz="6" w:space="7" w:color="CCCCCC"/>
+          <w:left w:val="single" w:sz="6" w:space="7" w:color="CCCCCC"/>
+          <w:bottom w:val="single" w:sz="6" w:space="7" w:color="CCCCCC"/>
+          <w:right w:val="single" w:sz="6" w:space="7" w:color="CCCCCC"/>
+        </w:pBdr>
+        <w:shd w:val="clear" w:color="auto" w:fill="F5F5F5"/>
+        <w:wordWrap w:val="0"/>
+        <w:spacing w:after="150"/>
+        <w:rPr>
+          <w:rFonts w:ascii="Monaco" w:hAnsi="Monaco"/>
+          <w:color w:val="333333"/>
+        </w:rPr>
+      </w:pPr>
+      <w:r>
+        <w:rPr>
+          <w:rFonts w:ascii="Monaco" w:hAnsi="Monaco"/>
+          <w:color w:val="333333"/>
+          <w:sz w:val="24"/>
+        </w:rPr>
+        <w:t xml:space="preserve">Commande : </w:t>
+      </w:r>
+      <w:proofErr w:type="spellStart"/>
+      <w:r>
+        <w:rPr>
+          <w:rFonts w:ascii="Monaco" w:hAnsi="Monaco"/>
+          <w:color w:val="333333"/>
+        </w:rPr>
+        <w:t>sudo</w:t>
+      </w:r>
+      <w:proofErr w:type="spellEnd"/>
+      <w:r>
+        <w:rPr>
+          <w:rFonts w:ascii="Monaco" w:hAnsi="Monaco"/>
+          <w:color w:val="333333"/>
+        </w:rPr>
+        <w:t xml:space="preserve"> ./compile-sirius-servers.sh</w:t>
+      </w:r>
+    </w:p>
+    <w:p>
+      <w:pPr>
+        <w:spacing w:line="276" w:lineRule="auto"/>
+        <w:rPr>
+          <w:sz w:val="28"/>
+        </w:rPr>
+      </w:pPr>
+    </w:p>
+    <w:p>
+      <w:pPr>
+        <w:spacing w:line="276" w:lineRule="auto"/>
+        <w:rPr>
+          <w:sz w:val="28"/>
+        </w:rPr>
+      </w:pPr>
+      <w:r>
+        <w:rPr>
+          <w:sz w:val="28"/>
+        </w:rPr>
+        <w:lastRenderedPageBreak/>
+        <w:t>Les scripts get-xxx.sh servent à préparer l’installation complète établie par le script compile-sirius-servers.sh. Ce dernier compile tous les serveurs Sirius.</w:t>
+      </w:r>
+      <w:bookmarkStart w:id="1" w:name="_GoBack"/>
+      <w:bookmarkEnd w:id="1"/>
+    </w:p>
     <w:sectPr>
       <w:pgSz w:w="11900" w:h="16840"/>
       <w:pgMar w:top="1417" w:right="1417" w:bottom="1417" w:left="1417" w:header="708" w:footer="708" w:gutter="0"/>
@@ -1712,7 +2245,6 @@
   <w:style w:type="character" w:default="1" w:styleId="Policepardfaut">
     <w:name w:val="Default Paragraph Font"/>
     <w:uiPriority w:val="1"/>
-    <w:semiHidden/>
     <w:unhideWhenUsed/>
   </w:style>
   <w:style w:type="table" w:default="1" w:styleId="TableauNormal">
@@ -2080,6 +2612,51 @@
       <w:ind w:left="720"/>
       <w:contextualSpacing/>
     </w:pPr>
+  </w:style>
+  <w:style w:type="paragraph" w:styleId="HTMLprformat">
+    <w:name w:val="HTML Preformatted"/>
+    <w:basedOn w:val="Normal"/>
+    <w:link w:val="HTMLprformatCar"/>
+    <w:uiPriority w:val="99"/>
+    <w:unhideWhenUsed/>
+    <w:rsid w:val="00933B75"/>
+    <w:pPr>
+      <w:tabs>
+        <w:tab w:val="left" w:pos="916"/>
+        <w:tab w:val="left" w:pos="1832"/>
+        <w:tab w:val="left" w:pos="2748"/>
+        <w:tab w:val="left" w:pos="3664"/>
+        <w:tab w:val="left" w:pos="4580"/>
+        <w:tab w:val="left" w:pos="5496"/>
+        <w:tab w:val="left" w:pos="6412"/>
+        <w:tab w:val="left" w:pos="7328"/>
+        <w:tab w:val="left" w:pos="8244"/>
+        <w:tab w:val="left" w:pos="9160"/>
+        <w:tab w:val="left" w:pos="10076"/>
+        <w:tab w:val="left" w:pos="10992"/>
+        <w:tab w:val="left" w:pos="11908"/>
+        <w:tab w:val="left" w:pos="12824"/>
+        <w:tab w:val="left" w:pos="13740"/>
+        <w:tab w:val="left" w:pos="14656"/>
+      </w:tabs>
+    </w:pPr>
+    <w:rPr>
+      <w:rFonts w:ascii="Courier" w:hAnsi="Courier" w:cs="Courier"/>
+      <w:sz w:val="20"/>
+      <w:szCs w:val="20"/>
+    </w:rPr>
+  </w:style>
+  <w:style w:type="character" w:customStyle="1" w:styleId="HTMLprformatCar">
+    <w:name w:val="HTML préformaté Car"/>
+    <w:basedOn w:val="Policepardfaut"/>
+    <w:link w:val="HTMLprformat"/>
+    <w:uiPriority w:val="99"/>
+    <w:rsid w:val="00933B75"/>
+    <w:rPr>
+      <w:rFonts w:ascii="Courier" w:hAnsi="Courier" w:cs="Courier"/>
+      <w:sz w:val="20"/>
+      <w:szCs w:val="20"/>
+    </w:rPr>
   </w:style>
 </w:styles>
 </file>
@@ -2314,7 +2891,6 @@
   <w:style w:type="character" w:default="1" w:styleId="Policepardfaut">
     <w:name w:val="Default Paragraph Font"/>
     <w:uiPriority w:val="1"/>
-    <w:semiHidden/>
     <w:unhideWhenUsed/>
   </w:style>
   <w:style w:type="table" w:default="1" w:styleId="TableauNormal">
@@ -2682,6 +3258,51 @@
       <w:ind w:left="720"/>
       <w:contextualSpacing/>
     </w:pPr>
+  </w:style>
+  <w:style w:type="paragraph" w:styleId="HTMLprformat">
+    <w:name w:val="HTML Preformatted"/>
+    <w:basedOn w:val="Normal"/>
+    <w:link w:val="HTMLprformatCar"/>
+    <w:uiPriority w:val="99"/>
+    <w:unhideWhenUsed/>
+    <w:rsid w:val="00933B75"/>
+    <w:pPr>
+      <w:tabs>
+        <w:tab w:val="left" w:pos="916"/>
+        <w:tab w:val="left" w:pos="1832"/>
+        <w:tab w:val="left" w:pos="2748"/>
+        <w:tab w:val="left" w:pos="3664"/>
+        <w:tab w:val="left" w:pos="4580"/>
+        <w:tab w:val="left" w:pos="5496"/>
+        <w:tab w:val="left" w:pos="6412"/>
+        <w:tab w:val="left" w:pos="7328"/>
+        <w:tab w:val="left" w:pos="8244"/>
+        <w:tab w:val="left" w:pos="9160"/>
+        <w:tab w:val="left" w:pos="10076"/>
+        <w:tab w:val="left" w:pos="10992"/>
+        <w:tab w:val="left" w:pos="11908"/>
+        <w:tab w:val="left" w:pos="12824"/>
+        <w:tab w:val="left" w:pos="13740"/>
+        <w:tab w:val="left" w:pos="14656"/>
+      </w:tabs>
+    </w:pPr>
+    <w:rPr>
+      <w:rFonts w:ascii="Courier" w:hAnsi="Courier" w:cs="Courier"/>
+      <w:sz w:val="20"/>
+      <w:szCs w:val="20"/>
+    </w:rPr>
+  </w:style>
+  <w:style w:type="character" w:customStyle="1" w:styleId="HTMLprformatCar">
+    <w:name w:val="HTML préformaté Car"/>
+    <w:basedOn w:val="Policepardfaut"/>
+    <w:link w:val="HTMLprformat"/>
+    <w:uiPriority w:val="99"/>
+    <w:rsid w:val="00933B75"/>
+    <w:rPr>
+      <w:rFonts w:ascii="Courier" w:hAnsi="Courier" w:cs="Courier"/>
+      <w:sz w:val="20"/>
+      <w:szCs w:val="20"/>
+    </w:rPr>
   </w:style>
 </w:styles>
 </file>

</xml_diff>

<commit_message>
Mise à jour Guide d'installation Mac
Ajout de l’installation de Fink (ajout de commandes Linux GUI)
Ajout de difficultés :
Malgré Fink certaines commandes des scripts de préparation Sirius ne
sont pas comprises par MacOs.
</commit_message>
<xml_diff>
--- a/Guide d’installation – Mac OS X.docx
+++ b/Guide d’installation – Mac OS X.docx
@@ -7,40 +7,58 @@
         <w:pStyle w:val="Titre"/>
         <w:jc w:val="center"/>
       </w:pPr>
+    </w:p>
+    <w:p>
+      <w:pPr>
+        <w:pStyle w:val="Titre"/>
+        <w:jc w:val="center"/>
+      </w:pPr>
+    </w:p>
+    <w:p>
+      <w:pPr>
+        <w:pStyle w:val="Titre"/>
+        <w:jc w:val="center"/>
+      </w:pPr>
+    </w:p>
+    <w:p>
+      <w:pPr>
+        <w:pStyle w:val="Titre"/>
+        <w:jc w:val="center"/>
+      </w:pPr>
+    </w:p>
+    <w:p>
+      <w:pPr>
+        <w:pStyle w:val="Titre"/>
+        <w:jc w:val="center"/>
+      </w:pPr>
+    </w:p>
+    <w:p>
+      <w:pPr>
+        <w:pStyle w:val="Titre"/>
+        <w:jc w:val="center"/>
+      </w:pPr>
+    </w:p>
+    <w:p>
+      <w:pPr>
+        <w:pStyle w:val="Titre"/>
+        <w:jc w:val="center"/>
+      </w:pPr>
+    </w:p>
+    <w:p>
+      <w:pPr>
+        <w:pStyle w:val="Titre"/>
+        <w:jc w:val="center"/>
+      </w:pPr>
       <w:r>
         <w:t>Guide d’installation – Mac OS X</w:t>
       </w:r>
     </w:p>
-    <w:p>
-      <w:pPr>
-        <w:jc w:val="both"/>
-      </w:pPr>
-    </w:p>
-    <w:p>
-      <w:pPr>
-        <w:jc w:val="both"/>
-      </w:pPr>
-    </w:p>
-    <w:p>
-      <w:pPr>
-        <w:jc w:val="both"/>
-      </w:pPr>
-    </w:p>
-    <w:p>
-      <w:pPr>
-        <w:jc w:val="both"/>
-      </w:pPr>
-    </w:p>
-    <w:p>
-      <w:pPr>
-        <w:jc w:val="both"/>
-      </w:pPr>
-    </w:p>
-    <w:p>
-      <w:pPr>
-        <w:jc w:val="both"/>
-      </w:pPr>
-    </w:p>
+    <w:p/>
+    <w:p/>
+    <w:p/>
+    <w:p/>
+    <w:p/>
+    <w:p/>
     <w:p>
       <w:r>
         <w:br w:type="page"/>
@@ -63,9 +81,11 @@
           <w:tab w:val="right" w:leader="dot" w:pos="9056"/>
         </w:tabs>
         <w:rPr>
+          <w:rFonts w:eastAsiaTheme="minorEastAsia" w:cstheme="minorBidi"/>
           <w:b w:val="0"/>
           <w:caps w:val="0"/>
           <w:noProof/>
+          <w:color w:val="auto"/>
           <w:sz w:val="24"/>
           <w:szCs w:val="24"/>
           <w:lang w:eastAsia="ja-JP"/>
@@ -102,7 +122,7 @@
         <w:rPr>
           <w:noProof/>
         </w:rPr>
-        <w:instrText xml:space="preserve"> PAGEREF _Toc306520802 \h </w:instrText>
+        <w:instrText xml:space="preserve"> PAGEREF _Toc307041463 \h </w:instrText>
       </w:r>
       <w:r>
         <w:rPr>
@@ -130,13 +150,333 @@
     </w:p>
     <w:p>
       <w:pPr>
-        <w:jc w:val="both"/>
-      </w:pPr>
-      <w:r>
+        <w:pStyle w:val="TM1"/>
+        <w:tabs>
+          <w:tab w:val="right" w:leader="dot" w:pos="9056"/>
+        </w:tabs>
+        <w:rPr>
+          <w:rFonts w:eastAsiaTheme="minorEastAsia" w:cstheme="minorBidi"/>
+          <w:b w:val="0"/>
+          <w:caps w:val="0"/>
+          <w:noProof/>
+          <w:color w:val="auto"/>
+          <w:sz w:val="24"/>
+          <w:szCs w:val="24"/>
+          <w:lang w:eastAsia="ja-JP"/>
+        </w:rPr>
+      </w:pPr>
+      <w:r>
+        <w:rPr>
+          <w:noProof/>
+        </w:rPr>
+        <w:t>Installations</w:t>
+      </w:r>
+      <w:r>
+        <w:rPr>
+          <w:noProof/>
+        </w:rPr>
+        <w:tab/>
+      </w:r>
+      <w:r>
+        <w:rPr>
+          <w:noProof/>
+        </w:rPr>
+        <w:fldChar w:fldCharType="begin"/>
+      </w:r>
+      <w:r>
+        <w:rPr>
+          <w:noProof/>
+        </w:rPr>
+        <w:instrText xml:space="preserve"> PAGEREF _Toc307041464 \h </w:instrText>
+      </w:r>
+      <w:r>
+        <w:rPr>
+          <w:noProof/>
+        </w:rPr>
+      </w:r>
+      <w:r>
+        <w:rPr>
+          <w:noProof/>
+        </w:rPr>
+        <w:fldChar w:fldCharType="separate"/>
+      </w:r>
+      <w:r>
+        <w:rPr>
+          <w:noProof/>
+        </w:rPr>
+        <w:t>5</w:t>
+      </w:r>
+      <w:r>
+        <w:rPr>
+          <w:noProof/>
+        </w:rPr>
         <w:fldChar w:fldCharType="end"/>
       </w:r>
     </w:p>
     <w:p>
+      <w:pPr>
+        <w:pStyle w:val="TM2"/>
+        <w:tabs>
+          <w:tab w:val="right" w:leader="dot" w:pos="9056"/>
+        </w:tabs>
+        <w:rPr>
+          <w:rFonts w:eastAsiaTheme="minorEastAsia" w:cstheme="minorBidi"/>
+          <w:smallCaps w:val="0"/>
+          <w:noProof/>
+          <w:color w:val="auto"/>
+          <w:sz w:val="24"/>
+          <w:szCs w:val="24"/>
+          <w:lang w:eastAsia="ja-JP"/>
+        </w:rPr>
+      </w:pPr>
+      <w:r>
+        <w:rPr>
+          <w:noProof/>
+        </w:rPr>
+        <w:t>Fink</w:t>
+      </w:r>
+      <w:r>
+        <w:rPr>
+          <w:noProof/>
+        </w:rPr>
+        <w:tab/>
+      </w:r>
+      <w:r>
+        <w:rPr>
+          <w:noProof/>
+        </w:rPr>
+        <w:fldChar w:fldCharType="begin"/>
+      </w:r>
+      <w:r>
+        <w:rPr>
+          <w:noProof/>
+        </w:rPr>
+        <w:instrText xml:space="preserve"> PAGEREF _Toc307041465 \h </w:instrText>
+      </w:r>
+      <w:r>
+        <w:rPr>
+          <w:noProof/>
+        </w:rPr>
+      </w:r>
+      <w:r>
+        <w:rPr>
+          <w:noProof/>
+        </w:rPr>
+        <w:fldChar w:fldCharType="separate"/>
+      </w:r>
+      <w:r>
+        <w:rPr>
+          <w:noProof/>
+        </w:rPr>
+        <w:t>5</w:t>
+      </w:r>
+      <w:r>
+        <w:rPr>
+          <w:noProof/>
+        </w:rPr>
+        <w:fldChar w:fldCharType="end"/>
+      </w:r>
+    </w:p>
+    <w:p>
+      <w:pPr>
+        <w:pStyle w:val="TM2"/>
+        <w:tabs>
+          <w:tab w:val="right" w:leader="dot" w:pos="9056"/>
+        </w:tabs>
+        <w:rPr>
+          <w:rFonts w:eastAsiaTheme="minorEastAsia" w:cstheme="minorBidi"/>
+          <w:smallCaps w:val="0"/>
+          <w:noProof/>
+          <w:color w:val="auto"/>
+          <w:sz w:val="24"/>
+          <w:szCs w:val="24"/>
+          <w:lang w:eastAsia="ja-JP"/>
+        </w:rPr>
+      </w:pPr>
+      <w:r>
+        <w:rPr>
+          <w:noProof/>
+        </w:rPr>
+        <w:t>Préparer Sirius</w:t>
+      </w:r>
+      <w:r>
+        <w:rPr>
+          <w:noProof/>
+        </w:rPr>
+        <w:tab/>
+      </w:r>
+      <w:r>
+        <w:rPr>
+          <w:noProof/>
+        </w:rPr>
+        <w:fldChar w:fldCharType="begin"/>
+      </w:r>
+      <w:r>
+        <w:rPr>
+          <w:noProof/>
+        </w:rPr>
+        <w:instrText xml:space="preserve"> PAGEREF _Toc307041466 \h </w:instrText>
+      </w:r>
+      <w:r>
+        <w:rPr>
+          <w:noProof/>
+        </w:rPr>
+      </w:r>
+      <w:r>
+        <w:rPr>
+          <w:noProof/>
+        </w:rPr>
+        <w:fldChar w:fldCharType="separate"/>
+      </w:r>
+      <w:r>
+        <w:rPr>
+          <w:noProof/>
+        </w:rPr>
+        <w:t>8</w:t>
+      </w:r>
+      <w:r>
+        <w:rPr>
+          <w:noProof/>
+        </w:rPr>
+        <w:fldChar w:fldCharType="end"/>
+      </w:r>
+    </w:p>
+    <w:p>
+      <w:pPr>
+        <w:pStyle w:val="TM1"/>
+        <w:tabs>
+          <w:tab w:val="right" w:leader="dot" w:pos="9056"/>
+        </w:tabs>
+        <w:rPr>
+          <w:rFonts w:eastAsiaTheme="minorEastAsia" w:cstheme="minorBidi"/>
+          <w:b w:val="0"/>
+          <w:caps w:val="0"/>
+          <w:noProof/>
+          <w:color w:val="auto"/>
+          <w:sz w:val="24"/>
+          <w:szCs w:val="24"/>
+          <w:lang w:eastAsia="ja-JP"/>
+        </w:rPr>
+      </w:pPr>
+      <w:r>
+        <w:rPr>
+          <w:noProof/>
+        </w:rPr>
+        <w:t>Difficultés rencontrées</w:t>
+      </w:r>
+      <w:r>
+        <w:rPr>
+          <w:noProof/>
+        </w:rPr>
+        <w:tab/>
+      </w:r>
+      <w:r>
+        <w:rPr>
+          <w:noProof/>
+        </w:rPr>
+        <w:fldChar w:fldCharType="begin"/>
+      </w:r>
+      <w:r>
+        <w:rPr>
+          <w:noProof/>
+        </w:rPr>
+        <w:instrText xml:space="preserve"> PAGEREF _Toc307041467 \h </w:instrText>
+      </w:r>
+      <w:r>
+        <w:rPr>
+          <w:noProof/>
+        </w:rPr>
+      </w:r>
+      <w:r>
+        <w:rPr>
+          <w:noProof/>
+        </w:rPr>
+        <w:fldChar w:fldCharType="separate"/>
+      </w:r>
+      <w:r>
+        <w:rPr>
+          <w:noProof/>
+        </w:rPr>
+        <w:t>9</w:t>
+      </w:r>
+      <w:r>
+        <w:rPr>
+          <w:noProof/>
+        </w:rPr>
+        <w:fldChar w:fldCharType="end"/>
+      </w:r>
+    </w:p>
+    <w:p>
+      <w:pPr>
+        <w:pStyle w:val="TM1"/>
+        <w:tabs>
+          <w:tab w:val="right" w:leader="dot" w:pos="9056"/>
+        </w:tabs>
+        <w:rPr>
+          <w:rFonts w:eastAsiaTheme="minorEastAsia" w:cstheme="minorBidi"/>
+          <w:b w:val="0"/>
+          <w:caps w:val="0"/>
+          <w:noProof/>
+          <w:color w:val="auto"/>
+          <w:sz w:val="24"/>
+          <w:szCs w:val="24"/>
+          <w:lang w:eastAsia="ja-JP"/>
+        </w:rPr>
+      </w:pPr>
+      <w:r>
+        <w:rPr>
+          <w:noProof/>
+        </w:rPr>
+        <w:t>Résultats</w:t>
+      </w:r>
+      <w:r>
+        <w:rPr>
+          <w:noProof/>
+        </w:rPr>
+        <w:tab/>
+      </w:r>
+      <w:r>
+        <w:rPr>
+          <w:noProof/>
+        </w:rPr>
+        <w:fldChar w:fldCharType="begin"/>
+      </w:r>
+      <w:r>
+        <w:rPr>
+          <w:noProof/>
+        </w:rPr>
+        <w:instrText xml:space="preserve"> PAGEREF _Toc307041468 \h </w:instrText>
+      </w:r>
+      <w:r>
+        <w:rPr>
+          <w:noProof/>
+        </w:rPr>
+      </w:r>
+      <w:r>
+        <w:rPr>
+          <w:noProof/>
+        </w:rPr>
+        <w:fldChar w:fldCharType="separate"/>
+      </w:r>
+      <w:r>
+        <w:rPr>
+          <w:noProof/>
+        </w:rPr>
+        <w:t>10</w:t>
+      </w:r>
+      <w:r>
+        <w:rPr>
+          <w:noProof/>
+        </w:rPr>
+        <w:fldChar w:fldCharType="end"/>
+      </w:r>
+    </w:p>
+    <w:p>
+      <w:r>
+        <w:fldChar w:fldCharType="end"/>
+      </w:r>
+    </w:p>
+    <w:p>
       <w:r>
         <w:br w:type="page"/>
       </w:r>
@@ -144,148 +484,69 @@
     <w:p>
       <w:pPr>
         <w:pStyle w:val="Titre1"/>
-        <w:rPr>
-          <w:sz w:val="40"/>
-          <w:szCs w:val="40"/>
-        </w:rPr>
-      </w:pPr>
-      <w:bookmarkStart w:id="0" w:name="_Toc306520802"/>
-      <w:proofErr w:type="spellStart"/>
-      <w:r>
-        <w:rPr>
-          <w:sz w:val="40"/>
-          <w:szCs w:val="40"/>
-        </w:rPr>
+      </w:pPr>
+      <w:bookmarkStart w:id="0" w:name="_Toc307041011"/>
+      <w:bookmarkStart w:id="1" w:name="_Toc307041463"/>
+      <w:r>
         <w:lastRenderedPageBreak/>
         <w:t>Pré-requis</w:t>
       </w:r>
       <w:bookmarkEnd w:id="0"/>
-      <w:proofErr w:type="spellEnd"/>
-    </w:p>
-    <w:p>
-      <w:pPr>
-        <w:shd w:val="clear" w:color="auto" w:fill="FFFFFF"/>
-        <w:spacing w:after="150" w:line="300" w:lineRule="atLeast"/>
-        <w:rPr>
-          <w:rFonts w:ascii="Helvetica Neue" w:hAnsi="Helvetica Neue" w:cs="Times New Roman"/>
-          <w:color w:val="444444"/>
-          <w:sz w:val="28"/>
-          <w:szCs w:val="28"/>
-        </w:rPr>
-      </w:pPr>
-    </w:p>
-    <w:p>
-      <w:pPr>
-        <w:shd w:val="clear" w:color="auto" w:fill="FFFFFF"/>
-        <w:spacing w:after="150" w:line="300" w:lineRule="atLeast"/>
-        <w:rPr>
-          <w:rFonts w:ascii="Helvetica Neue" w:hAnsi="Helvetica Neue" w:cs="Times New Roman"/>
-          <w:color w:val="444444"/>
-          <w:sz w:val="28"/>
-          <w:szCs w:val="28"/>
-        </w:rPr>
-      </w:pPr>
-      <w:r>
-        <w:rPr>
-          <w:rFonts w:ascii="Helvetica Neue" w:hAnsi="Helvetica Neue" w:cs="Times New Roman"/>
-          <w:color w:val="444444"/>
-          <w:sz w:val="28"/>
-          <w:szCs w:val="28"/>
-        </w:rPr>
+      <w:bookmarkEnd w:id="1"/>
+    </w:p>
+    <w:p/>
+    <w:p>
+      <w:r>
         <w:t xml:space="preserve">Se procurer la dernière version </w:t>
       </w:r>
       <w:r>
-        <w:rPr>
-          <w:rFonts w:ascii="Helvetica Neue" w:hAnsi="Helvetica Neue" w:cs="Times New Roman"/>
-          <w:color w:val="444444"/>
-          <w:sz w:val="28"/>
-          <w:szCs w:val="28"/>
-        </w:rPr>
         <w:t>de Sirius sur le site officiel.</w:t>
       </w:r>
     </w:p>
     <w:p>
       <w:pPr>
-        <w:shd w:val="clear" w:color="auto" w:fill="FFFFFF"/>
-        <w:spacing w:after="150" w:line="300" w:lineRule="atLeast"/>
-        <w:rPr>
-          <w:rFonts w:ascii="Helvetica Neue" w:hAnsi="Helvetica Neue" w:cs="Times New Roman"/>
+        <w:rPr>
           <w:b/>
           <w:color w:val="7F7F7F" w:themeColor="text1" w:themeTint="80"/>
-          <w:sz w:val="28"/>
-          <w:szCs w:val="28"/>
-        </w:rPr>
-      </w:pPr>
-      <w:r>
-        <w:rPr>
-          <w:rFonts w:ascii="Helvetica Neue" w:hAnsi="Helvetica Neue" w:cs="Times New Roman"/>
+        </w:rPr>
+      </w:pPr>
+    </w:p>
+    <w:p>
+      <w:pPr>
+        <w:rPr>
           <w:b/>
           <w:color w:val="7F7F7F" w:themeColor="text1" w:themeTint="80"/>
-          <w:sz w:val="28"/>
-          <w:szCs w:val="28"/>
+        </w:rPr>
+      </w:pPr>
+      <w:r>
+        <w:rPr>
+          <w:b/>
+          <w:color w:val="7F7F7F" w:themeColor="text1" w:themeTint="80"/>
         </w:rPr>
         <w:t xml:space="preserve">Lien : </w:t>
       </w:r>
-      <w:hyperlink r:id="rId6" w:history="1">
+      <w:hyperlink r:id="rId8" w:anchor="sirius" w:history="1">
         <w:r>
           <w:rPr>
             <w:rStyle w:val="Lienhypertexte"/>
-            <w:rFonts w:ascii="Helvetica Neue" w:hAnsi="Helvetica Neue" w:cs="Times New Roman"/>
             <w:b/>
             <w:color w:val="7F7F7F" w:themeColor="text1" w:themeTint="80"/>
-            <w:sz w:val="28"/>
-            <w:szCs w:val="28"/>
           </w:rPr>
           <w:t>http://sirius.clarity-lab.org/downloads/#sirius</w:t>
         </w:r>
       </w:hyperlink>
     </w:p>
-    <w:p>
-      <w:pPr>
-        <w:shd w:val="clear" w:color="auto" w:fill="FFFFFF"/>
-        <w:spacing w:after="150" w:line="300" w:lineRule="atLeast"/>
-        <w:rPr>
-          <w:rFonts w:ascii="Helvetica Neue" w:hAnsi="Helvetica Neue" w:cs="Times New Roman"/>
-          <w:color w:val="444444"/>
-          <w:sz w:val="28"/>
-          <w:szCs w:val="28"/>
-        </w:rPr>
-      </w:pPr>
-    </w:p>
-    <w:p>
-      <w:pPr>
-        <w:shd w:val="clear" w:color="auto" w:fill="FFFFFF"/>
-        <w:spacing w:after="150" w:line="300" w:lineRule="atLeast"/>
-        <w:rPr>
-          <w:rFonts w:ascii="Helvetica Neue" w:hAnsi="Helvetica Neue" w:cs="Times New Roman"/>
-          <w:color w:val="444444"/>
-          <w:sz w:val="28"/>
-          <w:szCs w:val="28"/>
-        </w:rPr>
-      </w:pPr>
-      <w:r>
-        <w:rPr>
-          <w:rFonts w:ascii="Helvetica Neue" w:hAnsi="Helvetica Neue" w:cs="Times New Roman"/>
-          <w:color w:val="444444"/>
-          <w:sz w:val="28"/>
-          <w:szCs w:val="28"/>
-        </w:rPr>
+    <w:p/>
+    <w:p>
+      <w:r>
         <w:t>La figure suivante montre le résultat obtenu en accédant au lien ci-dessus.</w:t>
       </w:r>
     </w:p>
-    <w:p>
-      <w:pPr>
-        <w:keepNext/>
-        <w:shd w:val="clear" w:color="auto" w:fill="FFFFFF"/>
-        <w:spacing w:after="150" w:line="300" w:lineRule="atLeast"/>
-      </w:pPr>
-      <w:r>
-        <w:rPr>
-          <w:rFonts w:ascii="Helvetica Neue" w:hAnsi="Helvetica Neue" w:cs="Times New Roman"/>
-          <w:noProof/>
-          <w:color w:val="444444"/>
-          <w:sz w:val="28"/>
-          <w:szCs w:val="28"/>
+    <w:p/>
+    <w:p>
+      <w:r>
+        <w:rPr>
+          <w:noProof/>
         </w:rPr>
         <w:drawing>
           <wp:inline distT="0" distB="0" distL="0" distR="0" wp14:anchorId="192E8B47" wp14:editId="29A1D419">
@@ -303,7 +564,7 @@
                     <pic:cNvPicPr/>
                   </pic:nvPicPr>
                   <pic:blipFill>
-                    <a:blip r:embed="rId7">
+                    <a:blip r:embed="rId9">
                       <a:extLst>
                         <a:ext uri="{28A0092B-C50C-407E-A947-70E740481C1C}">
                           <a14:useLocalDpi xmlns:a14="http://schemas.microsoft.com/office/drawing/2010/main" val="0"/>
@@ -340,7 +601,6 @@
         <w:pStyle w:val="Lgende"/>
         <w:jc w:val="center"/>
         <w:rPr>
-          <w:rFonts w:ascii="Helvetica Neue" w:hAnsi="Helvetica Neue" w:cs="Times New Roman"/>
           <w:color w:val="444444"/>
           <w:sz w:val="28"/>
           <w:szCs w:val="28"/>
@@ -361,24 +621,9 @@
         <w:t xml:space="preserve"> Liens de téléchargement Sirius</w:t>
       </w:r>
     </w:p>
-    <w:p>
-      <w:pPr>
-        <w:shd w:val="clear" w:color="auto" w:fill="FFFFFF"/>
-        <w:spacing w:after="150" w:line="300" w:lineRule="atLeast"/>
-        <w:rPr>
-          <w:rFonts w:ascii="Helvetica Neue" w:hAnsi="Helvetica Neue" w:cs="Times New Roman"/>
-          <w:color w:val="444444"/>
-          <w:sz w:val="28"/>
-          <w:szCs w:val="28"/>
-        </w:rPr>
-      </w:pPr>
-      <w:r>
-        <w:rPr>
-          <w:rFonts w:ascii="Helvetica Neue" w:hAnsi="Helvetica Neue" w:cs="Times New Roman"/>
-          <w:color w:val="444444"/>
-          <w:sz w:val="28"/>
-          <w:szCs w:val="28"/>
-        </w:rPr>
+    <w:p/>
+    <w:p>
+      <w:r>
         <w:t xml:space="preserve">Les éléments à télécharger sont : </w:t>
       </w:r>
     </w:p>
@@ -389,80 +634,28 @@
           <w:ilvl w:val="0"/>
           <w:numId w:val="2"/>
         </w:numPr>
-        <w:shd w:val="clear" w:color="auto" w:fill="FFFFFF"/>
-        <w:spacing w:after="150" w:line="300" w:lineRule="atLeast"/>
-        <w:rPr>
-          <w:rFonts w:ascii="Helvetica Neue" w:hAnsi="Helvetica Neue" w:cs="Times New Roman"/>
+        <w:rPr>
           <w:b/>
-          <w:color w:val="444444"/>
-          <w:sz w:val="28"/>
-          <w:szCs w:val="28"/>
-        </w:rPr>
-      </w:pPr>
-      <w:r>
-        <w:rPr>
-          <w:rFonts w:ascii="Helvetica Neue" w:hAnsi="Helvetica Neue" w:cs="Times New Roman"/>
-          <w:color w:val="444444"/>
-          <w:sz w:val="28"/>
-          <w:szCs w:val="28"/>
-        </w:rPr>
-        <w:t>« </w:t>
-      </w:r>
-      <w:proofErr w:type="spellStart"/>
-      <w:r>
-        <w:rPr>
-          <w:rFonts w:ascii="Helvetica Neue" w:hAnsi="Helvetica Neue" w:cs="Times New Roman"/>
-          <w:color w:val="444444"/>
-          <w:sz w:val="28"/>
-          <w:szCs w:val="28"/>
-        </w:rPr>
-        <w:t>Current</w:t>
-      </w:r>
-      <w:proofErr w:type="spellEnd"/>
-      <w:r>
-        <w:rPr>
-          <w:rFonts w:ascii="Helvetica Neue" w:hAnsi="Helvetica Neue" w:cs="Times New Roman"/>
-          <w:color w:val="444444"/>
-          <w:sz w:val="28"/>
-          <w:szCs w:val="28"/>
-        </w:rPr>
-        <w:t xml:space="preserve"> version »</w:t>
-      </w:r>
-      <w:r>
-        <w:rPr>
-          <w:rFonts w:ascii="Helvetica Neue" w:hAnsi="Helvetica Neue" w:cs="Times New Roman"/>
-          <w:color w:val="444444"/>
-          <w:sz w:val="28"/>
-          <w:szCs w:val="28"/>
-        </w:rPr>
+        </w:rPr>
+      </w:pPr>
+      <w:r>
+        <w:t>« Current version »</w:t>
+      </w:r>
+      <w:r>
         <w:t xml:space="preserve">, la version </w:t>
       </w:r>
       <w:r>
-        <w:rPr>
-          <w:rFonts w:ascii="Helvetica Neue" w:hAnsi="Helvetica Neue" w:cs="Times New Roman"/>
-          <w:color w:val="444444"/>
-          <w:sz w:val="28"/>
-          <w:szCs w:val="28"/>
-        </w:rPr>
         <w:t xml:space="preserve">1.0.1 sur la </w:t>
       </w:r>
       <w:r>
         <w:rPr>
-          <w:rFonts w:ascii="Helvetica Neue" w:hAnsi="Helvetica Neue" w:cs="Times New Roman"/>
           <w:b/>
-          <w:color w:val="444444"/>
-          <w:sz w:val="28"/>
-          <w:szCs w:val="28"/>
         </w:rPr>
         <w:t>figure 1</w:t>
       </w:r>
       <w:r>
         <w:rPr>
-          <w:rFonts w:ascii="Helvetica Neue" w:hAnsi="Helvetica Neue" w:cs="Times New Roman"/>
           <w:b/>
-          <w:color w:val="444444"/>
-          <w:sz w:val="28"/>
-          <w:szCs w:val="28"/>
         </w:rPr>
         <w:t> ;</w:t>
       </w:r>
@@ -474,101 +667,20 @@
           <w:ilvl w:val="0"/>
           <w:numId w:val="2"/>
         </w:numPr>
-        <w:shd w:val="clear" w:color="auto" w:fill="FFFFFF"/>
-        <w:spacing w:after="150" w:line="300" w:lineRule="atLeast"/>
-        <w:rPr>
-          <w:rFonts w:ascii="Helvetica Neue" w:hAnsi="Helvetica Neue" w:cs="Times New Roman"/>
-          <w:color w:val="444444"/>
-          <w:sz w:val="28"/>
-          <w:szCs w:val="28"/>
-        </w:rPr>
-      </w:pPr>
-      <w:r>
-        <w:rPr>
-          <w:rFonts w:ascii="Helvetica Neue" w:hAnsi="Helvetica Neue" w:cs="Times New Roman"/>
-          <w:color w:val="444444"/>
-          <w:sz w:val="28"/>
-          <w:szCs w:val="28"/>
-        </w:rPr>
-        <w:t>« </w:t>
-      </w:r>
-      <w:proofErr w:type="spellStart"/>
-      <w:r>
-        <w:rPr>
-          <w:rFonts w:ascii="Helvetica Neue" w:hAnsi="Helvetica Neue" w:cs="Times New Roman"/>
-          <w:color w:val="444444"/>
-          <w:sz w:val="28"/>
-          <w:szCs w:val="28"/>
-        </w:rPr>
-        <w:t>Wikipedia</w:t>
-      </w:r>
-      <w:proofErr w:type="spellEnd"/>
-      <w:r>
-        <w:rPr>
-          <w:rFonts w:ascii="Helvetica Neue" w:hAnsi="Helvetica Neue" w:cs="Times New Roman"/>
-          <w:color w:val="444444"/>
-          <w:sz w:val="28"/>
-          <w:szCs w:val="28"/>
-        </w:rPr>
-        <w:t xml:space="preserve"> </w:t>
-      </w:r>
-      <w:proofErr w:type="spellStart"/>
-      <w:r>
-        <w:rPr>
-          <w:rFonts w:ascii="Helvetica Neue" w:hAnsi="Helvetica Neue" w:cs="Times New Roman"/>
-          <w:color w:val="444444"/>
-          <w:sz w:val="28"/>
-          <w:szCs w:val="28"/>
-        </w:rPr>
-        <w:t>knowledge</w:t>
-      </w:r>
-      <w:proofErr w:type="spellEnd"/>
-      <w:r>
-        <w:rPr>
-          <w:rFonts w:ascii="Helvetica Neue" w:hAnsi="Helvetica Neue" w:cs="Times New Roman"/>
-          <w:color w:val="444444"/>
-          <w:sz w:val="28"/>
-          <w:szCs w:val="28"/>
-        </w:rPr>
-        <w:t xml:space="preserve"> </w:t>
-      </w:r>
-      <w:proofErr w:type="spellStart"/>
-      <w:r>
-        <w:rPr>
-          <w:rFonts w:ascii="Helvetica Neue" w:hAnsi="Helvetica Neue" w:cs="Times New Roman"/>
-          <w:color w:val="444444"/>
-          <w:sz w:val="28"/>
-          <w:szCs w:val="28"/>
-        </w:rPr>
-        <w:t>database</w:t>
-      </w:r>
-      <w:proofErr w:type="spellEnd"/>
-      <w:r>
-        <w:rPr>
-          <w:rFonts w:ascii="Helvetica Neue" w:hAnsi="Helvetica Neue" w:cs="Times New Roman"/>
-          <w:color w:val="444444"/>
-          <w:sz w:val="28"/>
-          <w:szCs w:val="28"/>
-        </w:rPr>
+      </w:pPr>
+      <w:r>
+        <w:t>« Wikipedia knowledge database</w:t>
+      </w:r>
+      <w:r>
         <w:t xml:space="preserve"> », la base de données de 11Go visible sur la </w:t>
       </w:r>
       <w:r>
         <w:rPr>
-          <w:rFonts w:ascii="Helvetica Neue" w:hAnsi="Helvetica Neue" w:cs="Times New Roman"/>
           <w:b/>
-          <w:color w:val="444444"/>
-          <w:sz w:val="28"/>
-          <w:szCs w:val="28"/>
         </w:rPr>
         <w:t>figure 1</w:t>
       </w:r>
       <w:r>
-        <w:rPr>
-          <w:rFonts w:ascii="Helvetica Neue" w:hAnsi="Helvetica Neue" w:cs="Times New Roman"/>
-          <w:color w:val="444444"/>
-          <w:sz w:val="28"/>
-          <w:szCs w:val="28"/>
-        </w:rPr>
         <w:t xml:space="preserve"> également ;</w:t>
       </w:r>
     </w:p>
@@ -579,561 +691,482 @@
           <w:ilvl w:val="0"/>
           <w:numId w:val="2"/>
         </w:numPr>
-        <w:shd w:val="clear" w:color="auto" w:fill="FFFFFF"/>
-        <w:spacing w:after="150" w:line="300" w:lineRule="atLeast"/>
-        <w:rPr>
-          <w:rFonts w:ascii="Helvetica Neue" w:hAnsi="Helvetica Neue" w:cs="Times New Roman"/>
-          <w:color w:val="444444"/>
-          <w:sz w:val="28"/>
-          <w:szCs w:val="28"/>
-        </w:rPr>
-      </w:pPr>
-      <w:r>
-        <w:rPr>
-          <w:rFonts w:ascii="Helvetica Neue" w:hAnsi="Helvetica Neue" w:cs="Times New Roman"/>
-          <w:color w:val="444444"/>
-          <w:sz w:val="28"/>
-          <w:szCs w:val="28"/>
-        </w:rPr>
-        <w:t xml:space="preserve">Le lien </w:t>
-      </w:r>
-      <w:proofErr w:type="spellStart"/>
-      <w:r>
-        <w:rPr>
-          <w:rFonts w:ascii="Helvetica Neue" w:hAnsi="Helvetica Neue" w:cs="Times New Roman"/>
-          <w:color w:val="444444"/>
-          <w:sz w:val="28"/>
-          <w:szCs w:val="28"/>
-        </w:rPr>
-        <w:t>GitHub</w:t>
-      </w:r>
-      <w:proofErr w:type="spellEnd"/>
-      <w:r>
-        <w:rPr>
-          <w:rFonts w:ascii="Helvetica Neue" w:hAnsi="Helvetica Neue" w:cs="Times New Roman"/>
-          <w:color w:val="444444"/>
-          <w:sz w:val="28"/>
-          <w:szCs w:val="28"/>
-        </w:rPr>
-        <w:t xml:space="preserve"> permet d’opt</w:t>
-      </w:r>
-      <w:r>
-        <w:rPr>
-          <w:rFonts w:ascii="Helvetica Neue" w:hAnsi="Helvetica Neue" w:cs="Times New Roman"/>
-          <w:color w:val="444444"/>
-          <w:sz w:val="28"/>
-          <w:szCs w:val="28"/>
-        </w:rPr>
+      </w:pPr>
+      <w:r>
+        <w:t>Le lien GitHub permet d’opt</w:t>
+      </w:r>
+      <w:r>
         <w:t>imiser son niveau de mise à jour de Sirius, à chaque évolution il est possible de mettre à jour son projet ;</w:t>
       </w:r>
     </w:p>
-    <w:p>
-      <w:pPr>
-        <w:shd w:val="clear" w:color="auto" w:fill="FFFFFF"/>
-        <w:spacing w:after="150" w:line="300" w:lineRule="atLeast"/>
-        <w:rPr>
-          <w:rFonts w:ascii="Helvetica Neue" w:hAnsi="Helvetica Neue" w:cs="Times New Roman"/>
-          <w:color w:val="444444"/>
-          <w:sz w:val="28"/>
-          <w:szCs w:val="28"/>
-        </w:rPr>
-      </w:pPr>
-    </w:p>
-    <w:p>
-      <w:pPr>
-        <w:shd w:val="clear" w:color="auto" w:fill="FFFFFF"/>
-        <w:spacing w:after="150" w:line="300" w:lineRule="atLeast"/>
-        <w:rPr>
-          <w:rFonts w:ascii="Helvetica Neue" w:hAnsi="Helvetica Neue" w:cs="Times New Roman"/>
-          <w:color w:val="444444"/>
-          <w:sz w:val="28"/>
-          <w:szCs w:val="28"/>
-        </w:rPr>
-      </w:pPr>
-      <w:r>
-        <w:rPr>
-          <w:rFonts w:ascii="Helvetica Neue" w:hAnsi="Helvetica Neue" w:cs="Times New Roman"/>
-          <w:color w:val="444444"/>
-          <w:sz w:val="28"/>
-          <w:szCs w:val="28"/>
-        </w:rPr>
+    <w:p/>
+    <w:p>
+      <w:r>
         <w:t xml:space="preserve">Sirius nécessite quelques </w:t>
       </w:r>
       <w:r>
-        <w:rPr>
-          <w:rFonts w:ascii="Helvetica Neue" w:hAnsi="Helvetica Neue" w:cs="Times New Roman"/>
-          <w:color w:val="444444"/>
-          <w:sz w:val="28"/>
-          <w:szCs w:val="28"/>
-        </w:rPr>
         <w:t>prérequis</w:t>
       </w:r>
       <w:r>
-        <w:rPr>
-          <w:rFonts w:ascii="Helvetica Neue" w:hAnsi="Helvetica Neue" w:cs="Times New Roman"/>
-          <w:color w:val="444444"/>
-          <w:sz w:val="28"/>
-          <w:szCs w:val="28"/>
-        </w:rPr>
         <w:t xml:space="preserve"> pour fonctionner. Le script </w:t>
       </w:r>
       <w:r>
         <w:rPr>
           <w:rFonts w:ascii="Monaco" w:hAnsi="Monaco" w:cs="Courier"/>
           <w:color w:val="202020"/>
-          <w:sz w:val="28"/>
-          <w:szCs w:val="28"/>
           <w:shd w:val="clear" w:color="auto" w:fill="F9F2F4"/>
         </w:rPr>
         <w:t>get-dependencies.sh</w:t>
       </w:r>
       <w:r>
-        <w:rPr>
-          <w:rFonts w:ascii="Helvetica Neue" w:hAnsi="Helvetica Neue" w:cs="Times New Roman"/>
-          <w:color w:val="444444"/>
-          <w:sz w:val="28"/>
-          <w:szCs w:val="28"/>
-        </w:rPr>
         <w:t xml:space="preserve"> permet de les mettre en place</w:t>
       </w:r>
       <w:r>
-        <w:rPr>
-          <w:rFonts w:ascii="Helvetica Neue" w:hAnsi="Helvetica Neue" w:cs="Times New Roman"/>
-          <w:color w:val="444444"/>
-          <w:sz w:val="28"/>
-          <w:szCs w:val="28"/>
-        </w:rPr>
         <w:t>.</w:t>
       </w:r>
     </w:p>
-    <w:p>
-      <w:pPr>
-        <w:shd w:val="clear" w:color="auto" w:fill="FFFFFF"/>
-        <w:spacing w:after="150" w:line="300" w:lineRule="atLeast"/>
-        <w:rPr>
-          <w:rFonts w:ascii="Helvetica Neue" w:hAnsi="Helvetica Neue" w:cs="Times New Roman"/>
-          <w:color w:val="444444"/>
-          <w:sz w:val="28"/>
-          <w:szCs w:val="28"/>
-        </w:rPr>
-      </w:pPr>
-      <w:r>
-        <w:rPr>
-          <w:rFonts w:ascii="Helvetica Neue" w:hAnsi="Helvetica Neue" w:cs="Times New Roman"/>
-          <w:color w:val="444444"/>
-          <w:sz w:val="28"/>
-          <w:szCs w:val="28"/>
-        </w:rPr>
+    <w:p/>
+    <w:p/>
+    <w:p>
+      <w:r>
         <w:t>Voici la liste des modules utilisé</w:t>
       </w:r>
       <w:r>
-        <w:rPr>
-          <w:rFonts w:ascii="Helvetica Neue" w:hAnsi="Helvetica Neue" w:cs="Times New Roman"/>
-          <w:color w:val="444444"/>
-          <w:sz w:val="28"/>
-          <w:szCs w:val="28"/>
-        </w:rPr>
         <w:t>s par Sirius :</w:t>
       </w:r>
     </w:p>
-    <w:p>
-      <w:pPr>
+    <w:p/>
+    <w:p>
+      <w:pPr>
+        <w:pStyle w:val="Paragraphedeliste"/>
         <w:numPr>
           <w:ilvl w:val="0"/>
           <w:numId w:val="1"/>
         </w:numPr>
-        <w:shd w:val="clear" w:color="auto" w:fill="FFFFFF"/>
-        <w:spacing w:before="100" w:beforeAutospacing="1" w:after="100" w:afterAutospacing="1" w:line="300" w:lineRule="atLeast"/>
-        <w:rPr>
-          <w:rFonts w:ascii="Helvetica Neue" w:eastAsia="Times New Roman" w:hAnsi="Helvetica Neue" w:cs="Times New Roman"/>
-          <w:color w:val="444444"/>
-          <w:sz w:val="28"/>
-          <w:szCs w:val="28"/>
-        </w:rPr>
-      </w:pPr>
-      <w:hyperlink r:id="rId8" w:history="1">
+      </w:pPr>
+      <w:hyperlink r:id="rId10" w:history="1">
         <w:r>
           <w:rPr>
-            <w:rFonts w:ascii="Helvetica Neue" w:eastAsia="Times New Roman" w:hAnsi="Helvetica Neue" w:cs="Times New Roman"/>
             <w:b/>
             <w:bCs/>
             <w:color w:val="2D5C88"/>
-            <w:sz w:val="28"/>
-            <w:szCs w:val="28"/>
           </w:rPr>
           <w:t>Sphinx</w:t>
         </w:r>
       </w:hyperlink>
       <w:r>
-        <w:rPr>
-          <w:rFonts w:ascii="Helvetica Neue" w:eastAsia="Times New Roman" w:hAnsi="Helvetica Neue" w:cs="Times New Roman"/>
-          <w:color w:val="444444"/>
-          <w:sz w:val="28"/>
-          <w:szCs w:val="28"/>
-        </w:rPr>
-        <w:t> (</w:t>
-      </w:r>
-      <w:proofErr w:type="spellStart"/>
-      <w:r>
-        <w:rPr>
-          <w:rFonts w:ascii="Helvetica Neue" w:eastAsia="Times New Roman" w:hAnsi="Helvetica Neue" w:cs="Times New Roman"/>
-          <w:color w:val="444444"/>
-          <w:sz w:val="28"/>
-          <w:szCs w:val="28"/>
-        </w:rPr>
-        <w:t>sphinxbase</w:t>
-      </w:r>
-      <w:proofErr w:type="spellEnd"/>
-      <w:r>
-        <w:rPr>
-          <w:rFonts w:ascii="Helvetica Neue" w:eastAsia="Times New Roman" w:hAnsi="Helvetica Neue" w:cs="Times New Roman"/>
-          <w:color w:val="444444"/>
-          <w:sz w:val="28"/>
-          <w:szCs w:val="28"/>
-        </w:rPr>
-        <w:t xml:space="preserve"> and </w:t>
-      </w:r>
-      <w:proofErr w:type="spellStart"/>
-      <w:r>
-        <w:rPr>
-          <w:rFonts w:ascii="Helvetica Neue" w:eastAsia="Times New Roman" w:hAnsi="Helvetica Neue" w:cs="Times New Roman"/>
-          <w:color w:val="444444"/>
-          <w:sz w:val="28"/>
-          <w:szCs w:val="28"/>
-        </w:rPr>
-        <w:t>pocketsphinx</w:t>
-      </w:r>
-      <w:proofErr w:type="spellEnd"/>
-      <w:r>
-        <w:rPr>
-          <w:rFonts w:ascii="Helvetica Neue" w:eastAsia="Times New Roman" w:hAnsi="Helvetica Neue" w:cs="Times New Roman"/>
-          <w:color w:val="444444"/>
-          <w:sz w:val="28"/>
-          <w:szCs w:val="28"/>
-        </w:rPr>
-        <w:t>)</w:t>
-      </w:r>
-    </w:p>
-    <w:p>
-      <w:pPr>
-        <w:shd w:val="clear" w:color="auto" w:fill="FFFFFF"/>
-        <w:spacing w:before="100" w:beforeAutospacing="1" w:after="100" w:afterAutospacing="1" w:line="300" w:lineRule="atLeast"/>
-        <w:rPr>
-          <w:rFonts w:ascii="Helvetica Neue" w:eastAsia="Times New Roman" w:hAnsi="Helvetica Neue" w:cs="Times New Roman"/>
-          <w:color w:val="444444"/>
-          <w:sz w:val="28"/>
-          <w:szCs w:val="28"/>
-        </w:rPr>
-      </w:pPr>
-      <w:r>
-        <w:rPr>
-          <w:rFonts w:ascii="Helvetica Neue" w:hAnsi="Helvetica Neue" w:cs="Times New Roman"/>
+        <w:t> (sphinxbase and pocketsphinx)</w:t>
+      </w:r>
+    </w:p>
+    <w:p>
+      <w:pPr>
+        <w:rPr>
           <w:b/>
           <w:color w:val="7F7F7F" w:themeColor="text1" w:themeTint="80"/>
-          <w:sz w:val="28"/>
-          <w:szCs w:val="28"/>
-        </w:rPr>
-        <w:t xml:space="preserve">Lien : </w:t>
-      </w:r>
-      <w:r>
-        <w:rPr>
-          <w:rFonts w:ascii="Helvetica Neue" w:hAnsi="Helvetica Neue" w:cs="Times New Roman"/>
+        </w:rPr>
+      </w:pPr>
+      <w:r>
+        <w:rPr>
           <w:b/>
           <w:color w:val="7F7F7F" w:themeColor="text1" w:themeTint="80"/>
-          <w:sz w:val="28"/>
-          <w:szCs w:val="28"/>
-        </w:rPr>
-        <w:t>http://cmusphinx.sourceforge.net/wiki/download</w:t>
-      </w:r>
-    </w:p>
-    <w:p>
-      <w:pPr>
+        </w:rPr>
+        <w:t>Lien : http://cmusphinx.sourceforge.net/wiki/download</w:t>
+      </w:r>
+    </w:p>
+    <w:p>
+      <w:pPr>
+        <w:rPr>
+          <w:b/>
+          <w:color w:val="7F7F7F" w:themeColor="text1" w:themeTint="80"/>
+        </w:rPr>
+      </w:pPr>
+    </w:p>
+    <w:p>
+      <w:pPr>
+        <w:pStyle w:val="Paragraphedeliste"/>
         <w:numPr>
           <w:ilvl w:val="0"/>
           <w:numId w:val="1"/>
         </w:numPr>
-        <w:shd w:val="clear" w:color="auto" w:fill="FFFFFF"/>
-        <w:spacing w:before="100" w:beforeAutospacing="1" w:after="100" w:afterAutospacing="1" w:line="300" w:lineRule="atLeast"/>
-        <w:rPr>
-          <w:rFonts w:ascii="Helvetica Neue" w:eastAsia="Times New Roman" w:hAnsi="Helvetica Neue" w:cs="Times New Roman"/>
-          <w:color w:val="444444"/>
-          <w:sz w:val="28"/>
-          <w:szCs w:val="28"/>
-        </w:rPr>
-      </w:pPr>
-      <w:hyperlink r:id="rId9" w:history="1">
-        <w:proofErr w:type="spellStart"/>
+      </w:pPr>
+      <w:hyperlink r:id="rId11" w:history="1">
         <w:r>
           <w:rPr>
-            <w:rFonts w:ascii="Helvetica Neue" w:eastAsia="Times New Roman" w:hAnsi="Helvetica Neue" w:cs="Times New Roman"/>
             <w:b/>
             <w:bCs/>
             <w:color w:val="2D5C88"/>
-            <w:sz w:val="28"/>
-            <w:szCs w:val="28"/>
           </w:rPr>
           <w:t>Kaldi</w:t>
         </w:r>
-        <w:proofErr w:type="spellEnd"/>
       </w:hyperlink>
     </w:p>
     <w:p>
       <w:pPr>
-        <w:shd w:val="clear" w:color="auto" w:fill="FFFFFF"/>
-        <w:spacing w:before="100" w:beforeAutospacing="1" w:after="100" w:afterAutospacing="1" w:line="300" w:lineRule="atLeast"/>
-        <w:rPr>
-          <w:rFonts w:ascii="Helvetica Neue" w:eastAsia="Times New Roman" w:hAnsi="Helvetica Neue" w:cs="Times New Roman"/>
-          <w:color w:val="444444"/>
-          <w:sz w:val="28"/>
-          <w:szCs w:val="28"/>
-        </w:rPr>
-      </w:pPr>
-      <w:r>
-        <w:rPr>
-          <w:rFonts w:ascii="Helvetica Neue" w:hAnsi="Helvetica Neue" w:cs="Times New Roman"/>
+        <w:rPr>
           <w:b/>
           <w:color w:val="7F7F7F" w:themeColor="text1" w:themeTint="80"/>
-          <w:sz w:val="28"/>
-          <w:szCs w:val="28"/>
-        </w:rPr>
-        <w:t xml:space="preserve">Lien : </w:t>
-      </w:r>
-      <w:r>
-        <w:rPr>
-          <w:rFonts w:ascii="Helvetica Neue" w:hAnsi="Helvetica Neue" w:cs="Times New Roman"/>
+        </w:rPr>
+      </w:pPr>
+      <w:r>
+        <w:rPr>
           <w:b/>
           <w:color w:val="7F7F7F" w:themeColor="text1" w:themeTint="80"/>
-          <w:sz w:val="28"/>
-          <w:szCs w:val="28"/>
-        </w:rPr>
-        <w:t>http://kaldi.sourceforge.net/install.html</w:t>
-      </w:r>
-    </w:p>
-    <w:p>
-      <w:pPr>
+        </w:rPr>
+        <w:t>Lien : http://kaldi.sourceforge.net/install.html</w:t>
+      </w:r>
+    </w:p>
+    <w:p>
+      <w:pPr>
+        <w:rPr>
+          <w:b/>
+          <w:color w:val="7F7F7F" w:themeColor="text1" w:themeTint="80"/>
+        </w:rPr>
+      </w:pPr>
+    </w:p>
+    <w:p>
+      <w:pPr>
+        <w:pStyle w:val="Paragraphedeliste"/>
         <w:numPr>
           <w:ilvl w:val="0"/>
           <w:numId w:val="1"/>
         </w:numPr>
-        <w:shd w:val="clear" w:color="auto" w:fill="FFFFFF"/>
-        <w:spacing w:before="100" w:beforeAutospacing="1" w:after="100" w:afterAutospacing="1" w:line="300" w:lineRule="atLeast"/>
-        <w:rPr>
-          <w:rFonts w:ascii="Helvetica Neue" w:eastAsia="Times New Roman" w:hAnsi="Helvetica Neue" w:cs="Times New Roman"/>
-          <w:color w:val="444444"/>
-          <w:sz w:val="28"/>
-          <w:szCs w:val="28"/>
-        </w:rPr>
-      </w:pPr>
-      <w:hyperlink r:id="rId10" w:history="1">
-        <w:proofErr w:type="spellStart"/>
+      </w:pPr>
+      <w:hyperlink r:id="rId12" w:history="1">
         <w:r>
           <w:rPr>
-            <w:rFonts w:ascii="Helvetica Neue" w:eastAsia="Times New Roman" w:hAnsi="Helvetica Neue" w:cs="Times New Roman"/>
             <w:b/>
             <w:bCs/>
             <w:color w:val="2D5C88"/>
-            <w:sz w:val="28"/>
-            <w:szCs w:val="28"/>
           </w:rPr>
           <w:t>Protobuf</w:t>
         </w:r>
-        <w:proofErr w:type="spellEnd"/>
       </w:hyperlink>
     </w:p>
     <w:p>
       <w:pPr>
-        <w:shd w:val="clear" w:color="auto" w:fill="FFFFFF"/>
-        <w:spacing w:before="100" w:beforeAutospacing="1" w:after="100" w:afterAutospacing="1" w:line="300" w:lineRule="atLeast"/>
-        <w:rPr>
-          <w:rFonts w:ascii="Helvetica Neue" w:eastAsia="Times New Roman" w:hAnsi="Helvetica Neue" w:cs="Times New Roman"/>
-          <w:color w:val="444444"/>
-          <w:sz w:val="28"/>
-          <w:szCs w:val="28"/>
-        </w:rPr>
-      </w:pPr>
-      <w:r>
-        <w:rPr>
-          <w:rFonts w:ascii="Helvetica Neue" w:hAnsi="Helvetica Neue" w:cs="Times New Roman"/>
+        <w:rPr>
           <w:b/>
           <w:color w:val="7F7F7F" w:themeColor="text1" w:themeTint="80"/>
-          <w:sz w:val="28"/>
-          <w:szCs w:val="28"/>
-        </w:rPr>
-        <w:t xml:space="preserve">Lien : </w:t>
-      </w:r>
-      <w:r>
-        <w:rPr>
-          <w:rFonts w:ascii="Helvetica Neue" w:hAnsi="Helvetica Neue" w:cs="Times New Roman"/>
+        </w:rPr>
+      </w:pPr>
+      <w:r>
+        <w:rPr>
           <w:b/>
           <w:color w:val="7F7F7F" w:themeColor="text1" w:themeTint="80"/>
-          <w:sz w:val="28"/>
-          <w:szCs w:val="28"/>
-        </w:rPr>
-        <w:t>https://github.com/google/protobuf</w:t>
-      </w:r>
-    </w:p>
-    <w:p>
-      <w:pPr>
+        </w:rPr>
+        <w:t>Lien : https://github.com/google/protobuf</w:t>
+      </w:r>
+    </w:p>
+    <w:p>
+      <w:pPr>
+        <w:rPr>
+          <w:b/>
+          <w:color w:val="7F7F7F" w:themeColor="text1" w:themeTint="80"/>
+        </w:rPr>
+      </w:pPr>
+    </w:p>
+    <w:p>
+      <w:pPr>
+        <w:pStyle w:val="Paragraphedeliste"/>
         <w:numPr>
           <w:ilvl w:val="0"/>
           <w:numId w:val="1"/>
         </w:numPr>
-        <w:shd w:val="clear" w:color="auto" w:fill="FFFFFF"/>
-        <w:spacing w:before="100" w:beforeAutospacing="1" w:after="100" w:afterAutospacing="1" w:line="300" w:lineRule="atLeast"/>
-        <w:rPr>
-          <w:rFonts w:ascii="Helvetica Neue" w:eastAsia="Times New Roman" w:hAnsi="Helvetica Neue" w:cs="Times New Roman"/>
-          <w:color w:val="444444"/>
-          <w:sz w:val="28"/>
-          <w:szCs w:val="28"/>
-        </w:rPr>
-      </w:pPr>
-      <w:hyperlink r:id="rId11" w:history="1">
-        <w:proofErr w:type="spellStart"/>
+      </w:pPr>
+      <w:hyperlink r:id="rId13" w:history="1">
         <w:r>
           <w:rPr>
-            <w:rFonts w:ascii="Helvetica Neue" w:eastAsia="Times New Roman" w:hAnsi="Helvetica Neue" w:cs="Times New Roman"/>
             <w:b/>
             <w:bCs/>
             <w:color w:val="2D5C88"/>
-            <w:sz w:val="28"/>
-            <w:szCs w:val="28"/>
           </w:rPr>
           <w:t>Open</w:t>
         </w:r>
         <w:r>
           <w:rPr>
-            <w:rFonts w:ascii="Helvetica Neue" w:eastAsia="Times New Roman" w:hAnsi="Helvetica Neue" w:cs="Times New Roman"/>
             <w:b/>
             <w:bCs/>
             <w:color w:val="2D5C88"/>
-            <w:sz w:val="28"/>
-            <w:szCs w:val="28"/>
           </w:rPr>
           <w:t>C</w:t>
         </w:r>
         <w:r>
           <w:rPr>
-            <w:rFonts w:ascii="Helvetica Neue" w:eastAsia="Times New Roman" w:hAnsi="Helvetica Neue" w:cs="Times New Roman"/>
             <w:b/>
             <w:bCs/>
             <w:color w:val="2D5C88"/>
-            <w:sz w:val="28"/>
-            <w:szCs w:val="28"/>
           </w:rPr>
           <w:t>V</w:t>
         </w:r>
-        <w:proofErr w:type="spellEnd"/>
       </w:hyperlink>
       <w:r>
-        <w:rPr>
-          <w:rFonts w:ascii="Helvetica Neue" w:eastAsia="Times New Roman" w:hAnsi="Helvetica Neue" w:cs="Times New Roman"/>
-          <w:color w:val="444444"/>
-          <w:sz w:val="28"/>
-          <w:szCs w:val="28"/>
-        </w:rPr>
         <w:t> </w:t>
       </w:r>
     </w:p>
     <w:p>
       <w:pPr>
-        <w:shd w:val="clear" w:color="auto" w:fill="FFFFFF"/>
-        <w:spacing w:before="100" w:beforeAutospacing="1" w:after="100" w:afterAutospacing="1" w:line="300" w:lineRule="atLeast"/>
-        <w:rPr>
-          <w:rFonts w:ascii="Helvetica Neue" w:eastAsia="Times New Roman" w:hAnsi="Helvetica Neue" w:cs="Times New Roman"/>
-          <w:color w:val="444444"/>
-          <w:sz w:val="28"/>
-          <w:szCs w:val="28"/>
-        </w:rPr>
-      </w:pPr>
-      <w:r>
-        <w:rPr>
-          <w:rFonts w:ascii="Helvetica Neue" w:hAnsi="Helvetica Neue" w:cs="Times New Roman"/>
+        <w:rPr>
           <w:b/>
           <w:color w:val="7F7F7F" w:themeColor="text1" w:themeTint="80"/>
-          <w:sz w:val="28"/>
-          <w:szCs w:val="28"/>
-        </w:rPr>
-        <w:t>Lien :</w:t>
-      </w:r>
-      <w:r>
-        <w:t xml:space="preserve"> </w:t>
-      </w:r>
-      <w:r>
-        <w:rPr>
-          <w:rFonts w:ascii="Helvetica Neue" w:hAnsi="Helvetica Neue" w:cs="Times New Roman"/>
+        </w:rPr>
+      </w:pPr>
+      <w:r>
+        <w:rPr>
           <w:b/>
           <w:color w:val="7F7F7F" w:themeColor="text1" w:themeTint="80"/>
-          <w:sz w:val="28"/>
-          <w:szCs w:val="28"/>
-        </w:rPr>
-        <w:t>http://opencv.org/downloads.html</w:t>
-      </w:r>
-    </w:p>
-    <w:p>
-      <w:pPr>
+        </w:rPr>
+        <w:t>Lien : http://opencv.org/downloads.html</w:t>
+      </w:r>
+    </w:p>
+    <w:p>
+      <w:pPr>
+        <w:rPr>
+          <w:b/>
+          <w:color w:val="7F7F7F" w:themeColor="text1" w:themeTint="80"/>
+        </w:rPr>
+      </w:pPr>
+    </w:p>
+    <w:p>
+      <w:pPr>
+        <w:pStyle w:val="Paragraphedeliste"/>
         <w:numPr>
           <w:ilvl w:val="0"/>
           <w:numId w:val="1"/>
         </w:numPr>
-        <w:shd w:val="clear" w:color="auto" w:fill="FFFFFF"/>
-        <w:spacing w:before="100" w:beforeAutospacing="1" w:after="100" w:afterAutospacing="1" w:line="300" w:lineRule="atLeast"/>
-        <w:rPr>
-          <w:rFonts w:ascii="Helvetica Neue" w:eastAsia="Times New Roman" w:hAnsi="Helvetica Neue" w:cs="Times New Roman"/>
+      </w:pPr>
+      <w:r>
+        <w:rPr>
+          <w:b/>
+        </w:rPr>
+        <w:t>Java</w:t>
+      </w:r>
+      <w:r>
+        <w:t xml:space="preserve"> (min. v1.7</w:t>
+      </w:r>
+      <w:r>
+        <w:t>)</w:t>
+      </w:r>
+      <w:r>
+        <w:t xml:space="preserve"> </w:t>
+      </w:r>
+    </w:p>
+    <w:p>
+      <w:pPr>
+        <w:pStyle w:val="Paragraphedeliste"/>
+      </w:pPr>
+    </w:p>
+    <w:p>
+      <w:pPr>
+        <w:pStyle w:val="Paragraphedeliste"/>
+        <w:numPr>
+          <w:ilvl w:val="0"/>
+          <w:numId w:val="1"/>
+        </w:numPr>
+        <w:rPr>
+          <w:b/>
+          <w:color w:val="365F91" w:themeColor="accent1" w:themeShade="BF"/>
+        </w:rPr>
+      </w:pPr>
+      <w:r>
+        <w:rPr>
+          <w:b/>
+          <w:color w:val="365F91" w:themeColor="accent1" w:themeShade="BF"/>
+        </w:rPr>
+        <w:t>Fink</w:t>
+      </w:r>
+    </w:p>
+    <w:p>
+      <w:pPr>
+        <w:rPr>
+          <w:b/>
+          <w:color w:val="7F7F7F" w:themeColor="text1" w:themeTint="80"/>
+        </w:rPr>
+      </w:pPr>
+      <w:r>
+        <w:rPr>
+          <w:b/>
+          <w:color w:val="7F7F7F" w:themeColor="text1" w:themeTint="80"/>
+        </w:rPr>
+        <w:t>Lien : http://www.finkproject.org/download/srcdist.php?phpLang=en</w:t>
+      </w:r>
+    </w:p>
+    <w:p/>
+    <w:p>
+      <w:pPr>
+        <w:rPr>
+          <w:rFonts w:asciiTheme="majorHAnsi" w:eastAsiaTheme="majorEastAsia" w:hAnsiTheme="majorHAnsi" w:cstheme="majorBidi"/>
+          <w:color w:val="345A8A" w:themeColor="accent1" w:themeShade="B5"/>
+        </w:rPr>
+      </w:pPr>
+      <w:r>
+        <w:br w:type="page"/>
+      </w:r>
+    </w:p>
+    <w:p>
+      <w:pPr>
+        <w:pStyle w:val="Titre1"/>
+      </w:pPr>
+      <w:bookmarkStart w:id="2" w:name="_Toc307041012"/>
+      <w:bookmarkStart w:id="3" w:name="_Toc307041464"/>
+      <w:r>
+        <w:lastRenderedPageBreak/>
+        <w:t>Installations</w:t>
+      </w:r>
+      <w:bookmarkEnd w:id="2"/>
+      <w:bookmarkEnd w:id="3"/>
+    </w:p>
+    <w:p/>
+    <w:p>
+      <w:pPr>
+        <w:pStyle w:val="Titre2"/>
+      </w:pPr>
+      <w:bookmarkStart w:id="4" w:name="_Toc307041013"/>
+      <w:bookmarkStart w:id="5" w:name="_Toc307041465"/>
+      <w:r>
+        <w:t>Fink</w:t>
+      </w:r>
+      <w:bookmarkEnd w:id="4"/>
+      <w:bookmarkEnd w:id="5"/>
+    </w:p>
+    <w:p>
+      <w:r>
+        <w:rPr>
+          <w:b/>
+        </w:rPr>
+        <w:t>Sirius</w:t>
+      </w:r>
+      <w:r>
+        <w:t xml:space="preserve"> étant OpenSource, ses composants sont principalement des scripts et des commandes compatibles avec le système Linux GUI.</w:t>
+      </w:r>
+    </w:p>
+    <w:p>
+      <w:r>
+        <w:t xml:space="preserve">Certaines de ces commandes ne sont pas connues par les systèmes MacOS sans leur apporter les modifications adéquates. C’est pourquoi il est nécessaire d’installer </w:t>
+      </w:r>
+      <w:r>
+        <w:rPr>
+          <w:b/>
+        </w:rPr>
+        <w:t>Fink</w:t>
+      </w:r>
+      <w:r>
+        <w:t xml:space="preserve"> qui permettra à notre système de comprendre certains éléments qu’il n’était pas capable de comprendre au préalable.</w:t>
+      </w:r>
+    </w:p>
+    <w:p/>
+    <w:p>
+      <w:r>
+        <w:t>Pour cela, r</w:t>
+      </w:r>
+      <w:r>
+        <w:t>endez vous sur le lien fourni dans les prérequis</w:t>
+      </w:r>
+    </w:p>
+    <w:p>
+      <w:r>
+        <w:t xml:space="preserve">Une fois sur le site de Fink, plusieurs versions sont proposées comme on peut le voir dans la </w:t>
+      </w:r>
+      <w:r>
+        <w:rPr>
+          <w:b/>
+        </w:rPr>
+        <w:t>figure 2</w:t>
+      </w:r>
+      <w:r>
+        <w:t>. Choisir la version adaptée à celle de votre système.</w:t>
+      </w:r>
+    </w:p>
+    <w:p/>
+    <w:p>
+      <w:r>
+        <w:rPr>
+          <w:noProof/>
+        </w:rPr>
+        <w:drawing>
+          <wp:inline distT="0" distB="0" distL="0" distR="0" wp14:anchorId="3107AC30" wp14:editId="6C924A09">
+            <wp:extent cx="5756910" cy="2028190"/>
+            <wp:effectExtent l="25400" t="25400" r="34290" b="29210"/>
+            <wp:docPr id="2" name="Image 2"/>
+            <wp:cNvGraphicFramePr>
+              <a:graphicFrameLocks xmlns:a="http://schemas.openxmlformats.org/drawingml/2006/main" noChangeAspect="1"/>
+            </wp:cNvGraphicFramePr>
+            <a:graphic xmlns:a="http://schemas.openxmlformats.org/drawingml/2006/main">
+              <a:graphicData uri="http://schemas.openxmlformats.org/drawingml/2006/picture">
+                <pic:pic xmlns:pic="http://schemas.openxmlformats.org/drawingml/2006/picture">
+                  <pic:nvPicPr>
+                    <pic:cNvPr id="0" name="Capture d’écran 2015-10-21 à 09.05.59.png"/>
+                    <pic:cNvPicPr/>
+                  </pic:nvPicPr>
+                  <pic:blipFill>
+                    <a:blip r:embed="rId14">
+                      <a:extLst>
+                        <a:ext uri="{28A0092B-C50C-407E-A947-70E740481C1C}">
+                          <a14:useLocalDpi xmlns:a14="http://schemas.microsoft.com/office/drawing/2010/main" val="0"/>
+                        </a:ext>
+                      </a:extLst>
+                    </a:blip>
+                    <a:stretch>
+                      <a:fillRect/>
+                    </a:stretch>
+                  </pic:blipFill>
+                  <pic:spPr>
+                    <a:xfrm>
+                      <a:off x="0" y="0"/>
+                      <a:ext cx="5756910" cy="2028190"/>
+                    </a:xfrm>
+                    <a:prstGeom prst="rect">
+                      <a:avLst/>
+                    </a:prstGeom>
+                    <a:ln w="6350" cmpd="sng">
+                      <a:solidFill>
+                        <a:schemeClr val="tx1"/>
+                      </a:solidFill>
+                    </a:ln>
+                  </pic:spPr>
+                </pic:pic>
+              </a:graphicData>
+            </a:graphic>
+          </wp:inline>
+        </w:drawing>
+      </w:r>
+    </w:p>
+    <w:p>
+      <w:pPr>
+        <w:pStyle w:val="Lgende"/>
+        <w:jc w:val="center"/>
+        <w:rPr>
           <w:color w:val="444444"/>
           <w:sz w:val="28"/>
           <w:szCs w:val="28"/>
         </w:rPr>
       </w:pPr>
       <w:r>
-        <w:rPr>
-          <w:rFonts w:ascii="Helvetica Neue" w:eastAsia="Times New Roman" w:hAnsi="Helvetica Neue" w:cs="Times New Roman"/>
-          <w:b/>
-          <w:color w:val="444444"/>
-          <w:sz w:val="28"/>
-          <w:szCs w:val="28"/>
-        </w:rPr>
-        <w:t>Java</w:t>
-      </w:r>
-      <w:r>
-        <w:rPr>
-          <w:rFonts w:ascii="Helvetica Neue" w:eastAsia="Times New Roman" w:hAnsi="Helvetica Neue" w:cs="Times New Roman"/>
-          <w:color w:val="444444"/>
-          <w:sz w:val="28"/>
-          <w:szCs w:val="28"/>
-        </w:rPr>
-        <w:t xml:space="preserve"> (min. v1.7</w:t>
-      </w:r>
-      <w:r>
-        <w:rPr>
-          <w:rFonts w:ascii="Helvetica Neue" w:eastAsia="Times New Roman" w:hAnsi="Helvetica Neue" w:cs="Times New Roman"/>
-          <w:color w:val="444444"/>
-          <w:sz w:val="28"/>
-          <w:szCs w:val="28"/>
-        </w:rPr>
-        <w:t>)</w:t>
-      </w:r>
-    </w:p>
-    <w:p>
-      <w:pPr>
-        <w:rPr>
-          <w:sz w:val="28"/>
-        </w:rPr>
-      </w:pPr>
-    </w:p>
-    <w:p>
-      <w:pPr>
-        <w:spacing w:line="276" w:lineRule="auto"/>
-        <w:rPr>
-          <w:sz w:val="28"/>
-        </w:rPr>
-      </w:pPr>
-      <w:r>
-        <w:rPr>
-          <w:sz w:val="28"/>
-        </w:rPr>
-        <w:t>Veuillez suivre les étapes suivantes pour préparer Sirius :</w:t>
-      </w:r>
-    </w:p>
+        <w:t xml:space="preserve">Figure </w:t>
+      </w:r>
+      <w:fldSimple w:instr=" SEQ Figure \* ARABIC ">
+        <w:r>
+          <w:rPr>
+            <w:noProof/>
+          </w:rPr>
+          <w:t>2</w:t>
+        </w:r>
+      </w:fldSimple>
+      <w:r>
+        <w:t xml:space="preserve"> Versions de téléchargement Fink</w:t>
+      </w:r>
+    </w:p>
+    <w:p/>
+    <w:p>
+      <w:r>
+        <w:t>Dans notre cas, nous travaillons avec la dernière version de MacOS X El Capitan 10.11, prenons le fichier « fink-0.39.1.tar.gz » visible dans la capture ci-dessus.</w:t>
+      </w:r>
+    </w:p>
+    <w:p>
+      <w:r>
+        <w:t>Avant de procéder à son installation il est nécessaire d’installer des outils de ligne de commande Xcode. Pour cela veuillez taper les lignes suivantes dans un Terminal :</w:t>
+      </w:r>
+    </w:p>
+    <w:p/>
     <w:p>
       <w:pPr>
         <w:pStyle w:val="Paragraphedeliste"/>
@@ -1141,16 +1174,31 @@
           <w:ilvl w:val="0"/>
           <w:numId w:val="2"/>
         </w:numPr>
-        <w:spacing w:line="276" w:lineRule="auto"/>
-        <w:rPr>
-          <w:sz w:val="28"/>
-        </w:rPr>
-      </w:pPr>
-      <w:r>
-        <w:rPr>
-          <w:sz w:val="28"/>
-        </w:rPr>
-        <w:t>Lancer un Terminal</w:t>
+      </w:pPr>
+      <w:r>
+        <w:t>Rendez vous dans le répertoire où se situe votre application Xcode.app (si vous ne l’avez pas déjà téléchargez la d</w:t>
+      </w:r>
+      <w:r>
+        <w:t>ans l’AppleStore). Elle se situ</w:t>
+      </w:r>
+      <w:r>
+        <w:t>e généralement dans vo</w:t>
+      </w:r>
+      <w:r>
+        <w:t>tre répertoire « Applications »</w:t>
+      </w:r>
+    </w:p>
+    <w:p/>
+    <w:p>
+      <w:pPr>
+        <w:pStyle w:val="Citation"/>
+      </w:pPr>
+      <w:r>
+        <w:lastRenderedPageBreak/>
+        <w:t xml:space="preserve">Commande : </w:t>
+      </w:r>
+      <w:r>
+        <w:t>cd /Applications</w:t>
       </w:r>
     </w:p>
     <w:p>
@@ -1160,16 +1208,46 @@
           <w:ilvl w:val="0"/>
           <w:numId w:val="2"/>
         </w:numPr>
-        <w:spacing w:line="276" w:lineRule="auto"/>
-        <w:rPr>
-          <w:sz w:val="28"/>
-        </w:rPr>
-      </w:pPr>
-      <w:r>
-        <w:rPr>
-          <w:sz w:val="28"/>
-        </w:rPr>
-        <w:t>Vous placer dans votre espace de travail où vous avez téléchargé Sirius</w:t>
+      </w:pPr>
+      <w:r>
+        <w:t>Tapez ensuite</w:t>
+      </w:r>
+    </w:p>
+    <w:p/>
+    <w:p>
+      <w:pPr>
+        <w:pStyle w:val="Citation"/>
+        <w:rPr>
+          <w:sz w:val="20"/>
+        </w:rPr>
+      </w:pPr>
+      <w:r>
+        <w:t xml:space="preserve">Commande : </w:t>
+      </w:r>
+      <w:r>
+        <w:rPr>
+          <w:sz w:val="20"/>
+        </w:rPr>
+        <w:t>sudo xcode-select -switch ./Xcode.app/Contents/Developer</w:t>
+      </w:r>
+    </w:p>
+    <w:p>
+      <w:pPr>
+        <w:pStyle w:val="Citation"/>
+      </w:pPr>
+      <w:r>
+        <w:t xml:space="preserve">Commande : </w:t>
+      </w:r>
+      <w:r>
+        <w:rPr>
+          <w:sz w:val="20"/>
+        </w:rPr>
+        <w:t>sudo xcodebuild -license</w:t>
+      </w:r>
+    </w:p>
+    <w:p>
+      <w:r>
+        <w:t xml:space="preserve"> </w:t>
       </w:r>
     </w:p>
     <w:p>
@@ -1179,83 +1257,52 @@
           <w:ilvl w:val="0"/>
           <w:numId w:val="2"/>
         </w:numPr>
-        <w:spacing w:line="276" w:lineRule="auto"/>
-        <w:rPr>
-          <w:sz w:val="28"/>
-        </w:rPr>
-      </w:pPr>
-      <w:r>
-        <w:rPr>
-          <w:sz w:val="28"/>
-        </w:rPr>
-        <w:t xml:space="preserve">Décompresser le fichier </w:t>
-      </w:r>
-      <w:r>
-        <w:rPr>
-          <w:sz w:val="28"/>
-        </w:rPr>
-        <w:t>« </w:t>
-      </w:r>
-      <w:r>
-        <w:rPr>
-          <w:sz w:val="28"/>
-        </w:rPr>
-        <w:t>sirius-X.X.X.tar.gz</w:t>
-      </w:r>
-      <w:r>
-        <w:rPr>
-          <w:sz w:val="28"/>
-        </w:rPr>
-        <w:t> »</w:t>
-      </w:r>
-    </w:p>
-    <w:p>
-      <w:pPr>
-        <w:pStyle w:val="HTMLprformat"/>
-        <w:pBdr>
-          <w:top w:val="single" w:sz="6" w:space="7" w:color="CCCCCC"/>
-          <w:left w:val="single" w:sz="6" w:space="7" w:color="CCCCCC"/>
-          <w:bottom w:val="single" w:sz="6" w:space="7" w:color="CCCCCC"/>
-          <w:right w:val="single" w:sz="6" w:space="7" w:color="CCCCCC"/>
-        </w:pBdr>
-        <w:shd w:val="clear" w:color="auto" w:fill="F5F5F5"/>
-        <w:wordWrap w:val="0"/>
-        <w:spacing w:after="150" w:line="276" w:lineRule="auto"/>
-        <w:rPr>
-          <w:rFonts w:ascii="Monaco" w:hAnsi="Monaco"/>
-          <w:color w:val="333333"/>
-        </w:rPr>
-      </w:pPr>
-      <w:r>
-        <w:rPr>
-          <w:sz w:val="24"/>
-        </w:rPr>
+      </w:pPr>
+      <w:r>
+        <w:t>Désarchivez le fichier que nous avons téléchargé. Pour cela rendez-vous dans le répertoire dans lequel il a été téléchargé</w:t>
+      </w:r>
+    </w:p>
+    <w:p/>
+    <w:p>
+      <w:pPr>
+        <w:pStyle w:val="Citation"/>
+      </w:pPr>
+      <w:r>
         <w:t xml:space="preserve">Commande : </w:t>
       </w:r>
       <w:r>
         <w:rPr>
-          <w:rFonts w:ascii="Monaco" w:hAnsi="Monaco"/>
-          <w:color w:val="333333"/>
-        </w:rPr>
-        <w:t xml:space="preserve">tar </w:t>
-      </w:r>
-      <w:proofErr w:type="spellStart"/>
-      <w:r>
-        <w:rPr>
-          <w:rFonts w:ascii="Monaco" w:hAnsi="Monaco"/>
-          <w:color w:val="333333"/>
-        </w:rPr>
-        <w:t>xzf</w:t>
-      </w:r>
-      <w:proofErr w:type="spellEnd"/>
-      <w:r>
-        <w:rPr>
-          <w:rFonts w:ascii="Monaco" w:hAnsi="Monaco"/>
-          <w:color w:val="333333"/>
-        </w:rPr>
-        <w:t xml:space="preserve"> sirius-1.0.1.tar.gz</w:t>
-      </w:r>
-    </w:p>
+          <w:sz w:val="20"/>
+        </w:rPr>
+        <w:t>cd $HOME/Downloads</w:t>
+      </w:r>
+    </w:p>
+    <w:p>
+      <w:pPr>
+        <w:pStyle w:val="Citation"/>
+      </w:pPr>
+      <w:r>
+        <w:t xml:space="preserve">Commande : </w:t>
+      </w:r>
+      <w:r>
+        <w:rPr>
+          <w:sz w:val="20"/>
+        </w:rPr>
+        <w:t>tar -xvf fink-0.39.1.tar.gz</w:t>
+      </w:r>
+    </w:p>
+    <w:p>
+      <w:r>
+        <w:t xml:space="preserve"> </w:t>
+      </w:r>
+      <w:r>
+        <w:tab/>
+      </w:r>
+      <w:r>
+        <w:t>Adaptez bien sûr vos actions à votre contexte (emplacement, nom, version… de vos fichiers ou répertoires)</w:t>
+      </w:r>
+    </w:p>
+    <w:p/>
     <w:p>
       <w:pPr>
         <w:pStyle w:val="Paragraphedeliste"/>
@@ -1263,95 +1310,52 @@
           <w:ilvl w:val="0"/>
           <w:numId w:val="2"/>
         </w:numPr>
-        <w:spacing w:line="276" w:lineRule="auto"/>
-        <w:rPr>
-          <w:sz w:val="28"/>
-        </w:rPr>
-      </w:pPr>
-      <w:r>
-        <w:rPr>
-          <w:sz w:val="28"/>
-        </w:rPr>
-        <w:t>Vous placer dans le répertoire « </w:t>
-      </w:r>
-      <w:proofErr w:type="spellStart"/>
-      <w:r>
-        <w:rPr>
-          <w:sz w:val="28"/>
-        </w:rPr>
-        <w:t>sirius</w:t>
-      </w:r>
-      <w:proofErr w:type="spellEnd"/>
-      <w:r>
-        <w:rPr>
-          <w:sz w:val="28"/>
-        </w:rPr>
-        <w:t>-application »</w:t>
-      </w:r>
-    </w:p>
-    <w:p>
-      <w:pPr>
-        <w:pStyle w:val="HTMLprformat"/>
-        <w:pBdr>
-          <w:top w:val="single" w:sz="6" w:space="7" w:color="CCCCCC"/>
-          <w:left w:val="single" w:sz="6" w:space="7" w:color="CCCCCC"/>
-          <w:bottom w:val="single" w:sz="6" w:space="7" w:color="CCCCCC"/>
-          <w:right w:val="single" w:sz="6" w:space="7" w:color="CCCCCC"/>
-        </w:pBdr>
-        <w:shd w:val="clear" w:color="auto" w:fill="F5F5F5"/>
-        <w:wordWrap w:val="0"/>
-        <w:spacing w:after="150" w:line="276" w:lineRule="auto"/>
-        <w:rPr>
-          <w:rFonts w:ascii="Monaco" w:hAnsi="Monaco"/>
-          <w:color w:val="333333"/>
-        </w:rPr>
-      </w:pPr>
-      <w:r>
-        <w:rPr>
-          <w:sz w:val="24"/>
-        </w:rPr>
+      </w:pPr>
+      <w:r>
+        <w:t>Les commandes qui suivent permettent d’installer et paramétrer Fink, il faut vous rendre dans le répertoire où il a été désarchivé</w:t>
+      </w:r>
+    </w:p>
+    <w:p/>
+    <w:p>
+      <w:pPr>
+        <w:pStyle w:val="Citation"/>
+      </w:pPr>
+      <w:r>
         <w:t xml:space="preserve">Commande : </w:t>
       </w:r>
       <w:r>
         <w:rPr>
-          <w:rFonts w:ascii="Monaco" w:hAnsi="Monaco"/>
-          <w:color w:val="333333"/>
-        </w:rPr>
-        <w:t xml:space="preserve">cd </w:t>
-      </w:r>
-      <w:proofErr w:type="spellStart"/>
-      <w:r>
-        <w:rPr>
-          <w:rFonts w:ascii="Monaco" w:hAnsi="Monaco"/>
-          <w:color w:val="333333"/>
-        </w:rPr>
-        <w:t>sirius</w:t>
-      </w:r>
-      <w:proofErr w:type="spellEnd"/>
-      <w:r>
-        <w:rPr>
-          <w:rFonts w:ascii="Monaco" w:hAnsi="Monaco"/>
-          <w:color w:val="333333"/>
-        </w:rPr>
-        <w:t>/</w:t>
-      </w:r>
-      <w:proofErr w:type="spellStart"/>
-      <w:r>
-        <w:rPr>
-          <w:rFonts w:ascii="Monaco" w:hAnsi="Monaco"/>
-          <w:color w:val="333333"/>
-        </w:rPr>
-        <w:t>sirius</w:t>
-      </w:r>
-      <w:proofErr w:type="spellEnd"/>
-      <w:r>
-        <w:rPr>
-          <w:rFonts w:ascii="Monaco" w:hAnsi="Monaco"/>
-          <w:color w:val="333333"/>
-        </w:rPr>
-        <w:t>-application</w:t>
-      </w:r>
-    </w:p>
+          <w:sz w:val="20"/>
+        </w:rPr>
+        <w:t>cd fink-0.39.1</w:t>
+      </w:r>
+    </w:p>
+    <w:p>
+      <w:pPr>
+        <w:pStyle w:val="Citation"/>
+      </w:pPr>
+      <w:r>
+        <w:t xml:space="preserve">Commande : </w:t>
+      </w:r>
+      <w:r>
+        <w:rPr>
+          <w:sz w:val="20"/>
+        </w:rPr>
+        <w:t>./bootstrap</w:t>
+      </w:r>
+    </w:p>
+    <w:p>
+      <w:r>
+        <w:t xml:space="preserve"> </w:t>
+      </w:r>
+      <w:r>
+        <w:t>Par défaut un répertoire est créé pour accueillir les sources d’installation</w:t>
+      </w:r>
+      <w:r>
+        <w:t> : /sw</w:t>
+      </w:r>
+    </w:p>
+    <w:p/>
     <w:p>
       <w:pPr>
         <w:pStyle w:val="Paragraphedeliste"/>
@@ -1359,79 +1363,108 @@
           <w:ilvl w:val="0"/>
           <w:numId w:val="2"/>
         </w:numPr>
-        <w:spacing w:line="276" w:lineRule="auto"/>
-        <w:rPr>
-          <w:sz w:val="28"/>
-        </w:rPr>
-      </w:pPr>
-      <w:r>
-        <w:rPr>
-          <w:sz w:val="28"/>
-        </w:rPr>
-        <w:t>Décompresser le fichier « question-</w:t>
-      </w:r>
-      <w:proofErr w:type="spellStart"/>
-      <w:r>
-        <w:rPr>
-          <w:sz w:val="28"/>
-        </w:rPr>
-        <w:t>answer</w:t>
-      </w:r>
-      <w:proofErr w:type="spellEnd"/>
-      <w:r>
-        <w:rPr>
-          <w:sz w:val="28"/>
-        </w:rPr>
-        <w:t> »</w:t>
-      </w:r>
-    </w:p>
-    <w:p>
-      <w:pPr>
-        <w:pStyle w:val="HTMLprformat"/>
-        <w:pBdr>
-          <w:top w:val="single" w:sz="6" w:space="7" w:color="CCCCCC"/>
-          <w:left w:val="single" w:sz="6" w:space="7" w:color="CCCCCC"/>
-          <w:bottom w:val="single" w:sz="6" w:space="7" w:color="CCCCCC"/>
-          <w:right w:val="single" w:sz="6" w:space="7" w:color="CCCCCC"/>
-        </w:pBdr>
-        <w:shd w:val="clear" w:color="auto" w:fill="F5F5F5"/>
-        <w:wordWrap w:val="0"/>
-        <w:spacing w:after="150"/>
-        <w:rPr>
-          <w:rFonts w:ascii="Monaco" w:hAnsi="Monaco"/>
-          <w:color w:val="333333"/>
-        </w:rPr>
-      </w:pPr>
-      <w:r>
-        <w:rPr>
-          <w:rFonts w:ascii="Monaco" w:hAnsi="Monaco"/>
-          <w:color w:val="333333"/>
-          <w:sz w:val="24"/>
-        </w:rPr>
+      </w:pPr>
+      <w:r>
+        <w:t>Une fois l’installation complétée, il reste à configurer votre environnement et récupérer les éventuels patchs ayant pu être publié ultérieurement à la dernière version de Fink</w:t>
+      </w:r>
+    </w:p>
+    <w:p/>
+    <w:p>
+      <w:pPr>
+        <w:pStyle w:val="Citation"/>
+      </w:pPr>
+      <w:r>
         <w:t xml:space="preserve">Commande : </w:t>
       </w:r>
       <w:r>
         <w:rPr>
-          <w:rFonts w:ascii="Monaco" w:hAnsi="Monaco"/>
-          <w:color w:val="333333"/>
-        </w:rPr>
-        <w:t xml:space="preserve">tar </w:t>
-      </w:r>
-      <w:proofErr w:type="spellStart"/>
-      <w:r>
-        <w:rPr>
-          <w:rFonts w:ascii="Monaco" w:hAnsi="Monaco"/>
-          <w:color w:val="333333"/>
-        </w:rPr>
-        <w:t>xzf</w:t>
-      </w:r>
-      <w:proofErr w:type="spellEnd"/>
-      <w:r>
-        <w:rPr>
-          <w:rFonts w:ascii="Monaco" w:hAnsi="Monaco"/>
-          <w:color w:val="333333"/>
-        </w:rPr>
-        <w:t xml:space="preserve"> question-answer.tar.gz</w:t>
+          <w:sz w:val="20"/>
+        </w:rPr>
+        <w:t>/sw/bin/pathsetup.sh</w:t>
+      </w:r>
+    </w:p>
+    <w:p/>
+    <w:p>
+      <w:r>
+        <w:t>Ouvrez un nouveau Terminal pour appliquer les changements apportés par la commande précédente</w:t>
+      </w:r>
+      <w:r>
+        <w:t>, puis continuez avec la mise à niveau de Fink</w:t>
+      </w:r>
+    </w:p>
+    <w:p/>
+    <w:p>
+      <w:pPr>
+        <w:pStyle w:val="Citation"/>
+      </w:pPr>
+      <w:r>
+        <w:t>Commande</w:t>
+      </w:r>
+      <w:r>
+        <w:t xml:space="preserve"> : </w:t>
+      </w:r>
+      <w:r>
+        <w:rPr>
+          <w:sz w:val="20"/>
+        </w:rPr>
+        <w:t>fink selfupdate-rsync</w:t>
+      </w:r>
+    </w:p>
+    <w:p>
+      <w:pPr>
+        <w:pStyle w:val="Citation"/>
+      </w:pPr>
+      <w:r>
+        <w:lastRenderedPageBreak/>
+        <w:t>Commande</w:t>
+      </w:r>
+      <w:r>
+        <w:t xml:space="preserve"> : </w:t>
+      </w:r>
+      <w:r>
+        <w:rPr>
+          <w:sz w:val="20"/>
+        </w:rPr>
+        <w:t>fink index -f</w:t>
+      </w:r>
+    </w:p>
+    <w:p/>
+    <w:p>
+      <w:r>
+        <w:t>A ce stade il est d</w:t>
+      </w:r>
+      <w:r>
+        <w:t>o</w:t>
+      </w:r>
+      <w:r>
+        <w:t>rénavant possible d’utiliser des commandes Unix qui ne sont pas interprétables par un système MacOS.</w:t>
+      </w:r>
+    </w:p>
+    <w:p/>
+    <w:p/>
+    <w:p/>
+    <w:p>
+      <w:r>
+        <w:br w:type="page"/>
+      </w:r>
+    </w:p>
+    <w:p>
+      <w:pPr>
+        <w:pStyle w:val="Titre2"/>
+      </w:pPr>
+      <w:bookmarkStart w:id="6" w:name="_Toc307041014"/>
+      <w:bookmarkStart w:id="7" w:name="_Toc307041466"/>
+      <w:r>
+        <w:lastRenderedPageBreak/>
+        <w:t>Préparer Sirius</w:t>
+      </w:r>
+      <w:bookmarkEnd w:id="6"/>
+      <w:bookmarkEnd w:id="7"/>
+    </w:p>
+    <w:p/>
+    <w:p>
+      <w:r>
+        <w:t>Veuillez suivre les étapes suivantes pour préparer Sirius :</w:t>
       </w:r>
     </w:p>
     <w:p>
@@ -1441,65 +1474,9 @@
           <w:ilvl w:val="0"/>
           <w:numId w:val="2"/>
         </w:numPr>
-        <w:spacing w:line="276" w:lineRule="auto"/>
-        <w:rPr>
-          <w:sz w:val="28"/>
-        </w:rPr>
-      </w:pPr>
-      <w:r>
-        <w:rPr>
-          <w:sz w:val="28"/>
-        </w:rPr>
-        <w:t>Exécuter le script « </w:t>
-      </w:r>
-      <w:r>
-        <w:rPr>
-          <w:rFonts w:ascii="Monaco" w:hAnsi="Monaco"/>
-          <w:color w:val="333333"/>
-        </w:rPr>
-        <w:t>get-dependencies.sh »</w:t>
-      </w:r>
-    </w:p>
-    <w:p>
-      <w:pPr>
-        <w:pStyle w:val="HTMLprformat"/>
-        <w:pBdr>
-          <w:top w:val="single" w:sz="6" w:space="7" w:color="CCCCCC"/>
-          <w:left w:val="single" w:sz="6" w:space="7" w:color="CCCCCC"/>
-          <w:bottom w:val="single" w:sz="6" w:space="7" w:color="CCCCCC"/>
-          <w:right w:val="single" w:sz="6" w:space="7" w:color="CCCCCC"/>
-        </w:pBdr>
-        <w:shd w:val="clear" w:color="auto" w:fill="F5F5F5"/>
-        <w:wordWrap w:val="0"/>
-        <w:spacing w:after="150"/>
-        <w:rPr>
-          <w:rFonts w:ascii="Monaco" w:hAnsi="Monaco"/>
-          <w:color w:val="333333"/>
-        </w:rPr>
-      </w:pPr>
-      <w:r>
-        <w:rPr>
-          <w:rFonts w:ascii="Monaco" w:hAnsi="Monaco"/>
-          <w:color w:val="333333"/>
-          <w:sz w:val="24"/>
-        </w:rPr>
-        <w:t xml:space="preserve">Commande : </w:t>
-      </w:r>
-      <w:proofErr w:type="spellStart"/>
-      <w:r>
-        <w:rPr>
-          <w:rFonts w:ascii="Monaco" w:hAnsi="Monaco"/>
-          <w:color w:val="333333"/>
-        </w:rPr>
-        <w:t>sudo</w:t>
-      </w:r>
-      <w:proofErr w:type="spellEnd"/>
-      <w:r>
-        <w:rPr>
-          <w:rFonts w:ascii="Monaco" w:hAnsi="Monaco"/>
-          <w:color w:val="333333"/>
-        </w:rPr>
-        <w:t xml:space="preserve"> ./get-dependencies.sh</w:t>
+      </w:pPr>
+      <w:r>
+        <w:t>Lancer un Terminal</w:t>
       </w:r>
     </w:p>
     <w:p>
@@ -1509,65 +1486,9 @@
           <w:ilvl w:val="0"/>
           <w:numId w:val="2"/>
         </w:numPr>
-        <w:spacing w:line="276" w:lineRule="auto"/>
-        <w:rPr>
-          <w:sz w:val="28"/>
-        </w:rPr>
-      </w:pPr>
-      <w:r>
-        <w:rPr>
-          <w:sz w:val="28"/>
-        </w:rPr>
-        <w:t>Exécuter le script « </w:t>
-      </w:r>
-      <w:r>
-        <w:rPr>
-          <w:rFonts w:ascii="Monaco" w:hAnsi="Monaco"/>
-          <w:color w:val="333333"/>
-        </w:rPr>
-        <w:t>get-opencv.sh »</w:t>
-      </w:r>
-    </w:p>
-    <w:p>
-      <w:pPr>
-        <w:pStyle w:val="HTMLprformat"/>
-        <w:pBdr>
-          <w:top w:val="single" w:sz="6" w:space="7" w:color="CCCCCC"/>
-          <w:left w:val="single" w:sz="6" w:space="7" w:color="CCCCCC"/>
-          <w:bottom w:val="single" w:sz="6" w:space="7" w:color="CCCCCC"/>
-          <w:right w:val="single" w:sz="6" w:space="7" w:color="CCCCCC"/>
-        </w:pBdr>
-        <w:shd w:val="clear" w:color="auto" w:fill="F5F5F5"/>
-        <w:wordWrap w:val="0"/>
-        <w:spacing w:after="150"/>
-        <w:rPr>
-          <w:rFonts w:ascii="Monaco" w:hAnsi="Monaco"/>
-          <w:color w:val="333333"/>
-        </w:rPr>
-      </w:pPr>
-      <w:r>
-        <w:rPr>
-          <w:rFonts w:ascii="Monaco" w:hAnsi="Monaco"/>
-          <w:color w:val="333333"/>
-          <w:sz w:val="24"/>
-        </w:rPr>
-        <w:t xml:space="preserve">Commande : </w:t>
-      </w:r>
-      <w:proofErr w:type="spellStart"/>
-      <w:r>
-        <w:rPr>
-          <w:rFonts w:ascii="Monaco" w:hAnsi="Monaco"/>
-          <w:color w:val="333333"/>
-        </w:rPr>
-        <w:t>sudo</w:t>
-      </w:r>
-      <w:proofErr w:type="spellEnd"/>
-      <w:r>
-        <w:rPr>
-          <w:rFonts w:ascii="Monaco" w:hAnsi="Monaco"/>
-          <w:color w:val="333333"/>
-        </w:rPr>
-        <w:t xml:space="preserve"> ./get-opencv.sh</w:t>
+      </w:pPr>
+      <w:r>
+        <w:t>Vous placer dans votre espace de travail où vous avez téléchargé Sirius</w:t>
       </w:r>
     </w:p>
     <w:p>
@@ -1577,65 +1498,26 @@
           <w:ilvl w:val="0"/>
           <w:numId w:val="2"/>
         </w:numPr>
-        <w:spacing w:line="276" w:lineRule="auto"/>
-        <w:rPr>
-          <w:sz w:val="28"/>
-        </w:rPr>
-      </w:pPr>
-      <w:r>
-        <w:rPr>
-          <w:sz w:val="28"/>
-        </w:rPr>
-        <w:t>Exécuter le script « </w:t>
-      </w:r>
-      <w:r>
-        <w:rPr>
-          <w:rFonts w:ascii="Monaco" w:hAnsi="Monaco"/>
-          <w:color w:val="333333"/>
-        </w:rPr>
-        <w:t>get-kaldi.sh »</w:t>
-      </w:r>
-    </w:p>
-    <w:p>
-      <w:pPr>
-        <w:pStyle w:val="HTMLprformat"/>
-        <w:pBdr>
-          <w:top w:val="single" w:sz="6" w:space="7" w:color="CCCCCC"/>
-          <w:left w:val="single" w:sz="6" w:space="7" w:color="CCCCCC"/>
-          <w:bottom w:val="single" w:sz="6" w:space="7" w:color="CCCCCC"/>
-          <w:right w:val="single" w:sz="6" w:space="7" w:color="CCCCCC"/>
-        </w:pBdr>
-        <w:shd w:val="clear" w:color="auto" w:fill="F5F5F5"/>
-        <w:wordWrap w:val="0"/>
-        <w:spacing w:after="150"/>
-        <w:rPr>
-          <w:rFonts w:ascii="Monaco" w:hAnsi="Monaco"/>
-          <w:color w:val="333333"/>
-        </w:rPr>
-      </w:pPr>
-      <w:r>
-        <w:rPr>
-          <w:rFonts w:ascii="Monaco" w:hAnsi="Monaco"/>
-          <w:color w:val="333333"/>
-          <w:sz w:val="24"/>
-        </w:rPr>
-        <w:t xml:space="preserve">Commande : </w:t>
-      </w:r>
-      <w:proofErr w:type="spellStart"/>
-      <w:r>
-        <w:rPr>
-          <w:rFonts w:ascii="Monaco" w:hAnsi="Monaco"/>
-          <w:color w:val="333333"/>
-        </w:rPr>
-        <w:t>sudo</w:t>
-      </w:r>
-      <w:proofErr w:type="spellEnd"/>
-      <w:r>
-        <w:rPr>
-          <w:rFonts w:ascii="Monaco" w:hAnsi="Monaco"/>
-          <w:color w:val="333333"/>
-        </w:rPr>
-        <w:t xml:space="preserve"> ./get-kaldi.sh</w:t>
+      </w:pPr>
+      <w:r>
+        <w:t xml:space="preserve">Décompresser le fichier </w:t>
+      </w:r>
+      <w:r>
+        <w:t>« </w:t>
+      </w:r>
+      <w:r>
+        <w:t>sirius-X.X.X.tar.gz</w:t>
+      </w:r>
+      <w:r>
+        <w:t> »</w:t>
+      </w:r>
+    </w:p>
+    <w:p>
+      <w:pPr>
+        <w:pStyle w:val="Citation"/>
+      </w:pPr>
+      <w:r>
+        <w:t>Commande : tar xzf sirius-1.0.1.tar.gz</w:t>
       </w:r>
     </w:p>
     <w:p>
@@ -1645,92 +1527,742 @@
           <w:ilvl w:val="0"/>
           <w:numId w:val="2"/>
         </w:numPr>
-        <w:spacing w:line="276" w:lineRule="auto"/>
-        <w:rPr>
-          <w:sz w:val="28"/>
-        </w:rPr>
-      </w:pPr>
-      <w:r>
-        <w:rPr>
-          <w:sz w:val="28"/>
-        </w:rPr>
-        <w:t>Exécuter le script « c</w:t>
+      </w:pPr>
+      <w:r>
+        <w:t>Vous placer dans le répertoire « sirius-application »</w:t>
+      </w:r>
+    </w:p>
+    <w:p>
+      <w:pPr>
+        <w:pStyle w:val="Citation"/>
+      </w:pPr>
+      <w:r>
+        <w:t xml:space="preserve">Commande : </w:t>
+      </w:r>
+      <w:r>
+        <w:t>cd sirius/sirius-application</w:t>
+      </w:r>
+    </w:p>
+    <w:p>
+      <w:pPr>
+        <w:pStyle w:val="Paragraphedeliste"/>
+        <w:numPr>
+          <w:ilvl w:val="0"/>
+          <w:numId w:val="2"/>
+        </w:numPr>
+      </w:pPr>
+      <w:r>
+        <w:t>Décompresser le fichier « question-answer »</w:t>
+      </w:r>
+    </w:p>
+    <w:p>
+      <w:pPr>
+        <w:pStyle w:val="Citation"/>
+      </w:pPr>
+      <w:r>
+        <w:t xml:space="preserve">Commande : </w:t>
+      </w:r>
+      <w:r>
+        <w:t>tar xzf question-answer.tar.gz</w:t>
+      </w:r>
+    </w:p>
+    <w:p>
+      <w:pPr>
+        <w:pStyle w:val="Paragraphedeliste"/>
+        <w:numPr>
+          <w:ilvl w:val="0"/>
+          <w:numId w:val="2"/>
+        </w:numPr>
+      </w:pPr>
+      <w:r>
+        <w:t>Exécuter le script « </w:t>
       </w:r>
       <w:r>
         <w:rPr>
           <w:rFonts w:ascii="Monaco" w:hAnsi="Monaco"/>
           <w:color w:val="333333"/>
         </w:rPr>
-        <w:t>ompile-sirius-servers.sh »</w:t>
-      </w:r>
-    </w:p>
-    <w:p>
-      <w:pPr>
-        <w:pStyle w:val="HTMLprformat"/>
-        <w:pBdr>
-          <w:top w:val="single" w:sz="6" w:space="7" w:color="CCCCCC"/>
-          <w:left w:val="single" w:sz="6" w:space="7" w:color="CCCCCC"/>
-          <w:bottom w:val="single" w:sz="6" w:space="7" w:color="CCCCCC"/>
-          <w:right w:val="single" w:sz="6" w:space="7" w:color="CCCCCC"/>
-        </w:pBdr>
-        <w:shd w:val="clear" w:color="auto" w:fill="F5F5F5"/>
-        <w:wordWrap w:val="0"/>
-        <w:spacing w:after="150"/>
+        <w:t>get-dependencies.sh »</w:t>
+      </w:r>
+    </w:p>
+    <w:p>
+      <w:pPr>
+        <w:pStyle w:val="Citation"/>
+      </w:pPr>
+      <w:r>
+        <w:t xml:space="preserve">Commande : </w:t>
+      </w:r>
+      <w:r>
+        <w:t>sudo ./get-dependencies.sh</w:t>
+      </w:r>
+    </w:p>
+    <w:p>
+      <w:pPr>
+        <w:pStyle w:val="Paragraphedeliste"/>
+        <w:numPr>
+          <w:ilvl w:val="0"/>
+          <w:numId w:val="2"/>
+        </w:numPr>
+      </w:pPr>
+      <w:r>
+        <w:t>Exécuter le script « </w:t>
+      </w:r>
+      <w:r>
         <w:rPr>
           <w:rFonts w:ascii="Monaco" w:hAnsi="Monaco"/>
           <w:color w:val="333333"/>
         </w:rPr>
-      </w:pPr>
+        <w:t>get-opencv.sh »</w:t>
+      </w:r>
+    </w:p>
+    <w:p>
+      <w:pPr>
+        <w:pStyle w:val="Citation"/>
+      </w:pPr>
+      <w:r>
+        <w:t xml:space="preserve">Commande : </w:t>
+      </w:r>
+      <w:r>
+        <w:t>sudo ./get-opencv.sh</w:t>
+      </w:r>
+    </w:p>
+    <w:p>
+      <w:pPr>
+        <w:pStyle w:val="Paragraphedeliste"/>
+        <w:numPr>
+          <w:ilvl w:val="0"/>
+          <w:numId w:val="2"/>
+        </w:numPr>
+      </w:pPr>
+      <w:r>
+        <w:t>Exécuter le script « </w:t>
+      </w:r>
       <w:r>
         <w:rPr>
           <w:rFonts w:ascii="Monaco" w:hAnsi="Monaco"/>
           <w:color w:val="333333"/>
-          <w:sz w:val="24"/>
-        </w:rPr>
+        </w:rPr>
+        <w:t>get-kaldi.sh »</w:t>
+      </w:r>
+    </w:p>
+    <w:p>
+      <w:pPr>
+        <w:pStyle w:val="Citation"/>
+      </w:pPr>
+      <w:r>
         <w:t xml:space="preserve">Commande : </w:t>
       </w:r>
-      <w:proofErr w:type="spellStart"/>
-      <w:r>
-        <w:rPr>
-          <w:rFonts w:ascii="Monaco" w:hAnsi="Monaco"/>
-          <w:color w:val="333333"/>
-        </w:rPr>
-        <w:t>sudo</w:t>
-      </w:r>
-      <w:proofErr w:type="spellEnd"/>
-      <w:r>
-        <w:rPr>
-          <w:rFonts w:ascii="Monaco" w:hAnsi="Monaco"/>
-          <w:color w:val="333333"/>
-        </w:rPr>
-        <w:t xml:space="preserve"> ./compile-sirius-servers.sh</w:t>
-      </w:r>
-    </w:p>
-    <w:p>
-      <w:pPr>
-        <w:spacing w:line="276" w:lineRule="auto"/>
-        <w:rPr>
-          <w:sz w:val="28"/>
-        </w:rPr>
-      </w:pPr>
-    </w:p>
-    <w:p>
-      <w:pPr>
-        <w:spacing w:line="276" w:lineRule="auto"/>
-        <w:rPr>
-          <w:sz w:val="28"/>
-        </w:rPr>
-      </w:pPr>
-      <w:r>
-        <w:rPr>
-          <w:sz w:val="28"/>
-        </w:rPr>
+      <w:r>
+        <w:t>sudo ./get-kaldi.sh</w:t>
+      </w:r>
+    </w:p>
+    <w:p>
+      <w:pPr>
+        <w:pStyle w:val="Paragraphedeliste"/>
+        <w:numPr>
+          <w:ilvl w:val="0"/>
+          <w:numId w:val="2"/>
+        </w:numPr>
+      </w:pPr>
+      <w:r>
+        <w:t>Exécuter le script « compile-sirius-servers.sh »</w:t>
+      </w:r>
+    </w:p>
+    <w:p>
+      <w:pPr>
+        <w:pStyle w:val="Citation"/>
+      </w:pPr>
+      <w:r>
+        <w:t>Commande :</w:t>
+      </w:r>
+      <w:r>
+        <w:rPr>
+          <w:sz w:val="40"/>
+        </w:rPr>
+        <w:t xml:space="preserve"> </w:t>
+      </w:r>
+      <w:r>
+        <w:t>sudo ./compile-sirius-servers.sh</w:t>
+      </w:r>
+    </w:p>
+    <w:p/>
+    <w:p>
+      <w:r>
+        <w:t>Les scripts get-xxx.sh servent à préparer l’installation complète établie par le script compile-sirius-servers.sh. Ce dernier compile tous les serveurs Sirius.</w:t>
+      </w:r>
+    </w:p>
+    <w:p/>
+    <w:p>
+      <w:r>
+        <w:br w:type="page"/>
+      </w:r>
+    </w:p>
+    <w:p>
+      <w:pPr>
+        <w:pStyle w:val="Titre1"/>
+      </w:pPr>
+      <w:bookmarkStart w:id="8" w:name="_Toc307041015"/>
+      <w:bookmarkStart w:id="9" w:name="_Toc307041467"/>
+      <w:r>
         <w:lastRenderedPageBreak/>
-        <w:t>Les scripts get-xxx.sh servent à préparer l’installation complète établie par le script compile-sirius-servers.sh. Ce dernier compile tous les serveurs Sirius.</w:t>
-      </w:r>
-      <w:bookmarkStart w:id="1" w:name="_GoBack"/>
-      <w:bookmarkEnd w:id="1"/>
-    </w:p>
+        <w:t>Difficultés rencontrées</w:t>
+      </w:r>
+      <w:bookmarkEnd w:id="8"/>
+      <w:bookmarkEnd w:id="9"/>
+    </w:p>
+    <w:p/>
+    <w:p>
+      <w:pPr>
+        <w:pStyle w:val="Titre2"/>
+      </w:pPr>
+      <w:r>
+        <w:t>Prise en main</w:t>
+      </w:r>
+    </w:p>
+    <w:p>
+      <w:r>
+        <w:t xml:space="preserve">Le fait de devoir installer plusieurs outils tiers permettant le bon déroulement de l’installation Sirius, ainsi que son bon fonctionnement, rend le processus de préparation difficile à prendre en main pour une personne novice. </w:t>
+      </w:r>
+    </w:p>
+    <w:p>
+      <w:r>
+        <w:t>En effet il y a beaucoup de commandes influant le comportement du système.</w:t>
+      </w:r>
+    </w:p>
+    <w:p/>
+    <w:p/>
+    <w:p>
+      <w:pPr>
+        <w:pStyle w:val="Titre2"/>
+      </w:pPr>
+      <w:r>
+        <w:t>Conflits entre les sources d’installation et le système cible</w:t>
+      </w:r>
+    </w:p>
+    <w:p>
+      <w:r>
+        <w:t>Effectivement, les scripts compo</w:t>
+      </w:r>
+      <w:r>
+        <w:t>rtent des commandes Linux qui ne</w:t>
+      </w:r>
+      <w:bookmarkStart w:id="10" w:name="_GoBack"/>
+      <w:bookmarkEnd w:id="10"/>
+      <w:r>
+        <w:t xml:space="preserve"> sont pas toute interprétables par un environnement MacOs et cela même avec la solution Fink.</w:t>
+      </w:r>
+    </w:p>
+    <w:p/>
+    <w:p>
+      <w:r>
+        <w:t>Le résultat suivant expose le type de conflit cité :</w:t>
+      </w:r>
+    </w:p>
+    <w:p>
+      <w:pPr>
+        <w:pStyle w:val="Citation"/>
+        <w:rPr>
+          <w:rFonts w:eastAsiaTheme="minorEastAsia"/>
+          <w:sz w:val="20"/>
+        </w:rPr>
+      </w:pPr>
+      <w:r>
+        <w:rPr>
+          <w:rFonts w:eastAsiaTheme="minorEastAsia"/>
+          <w:sz w:val="20"/>
+        </w:rPr>
+        <w:t xml:space="preserve">$ </w:t>
+      </w:r>
+      <w:r>
+        <w:rPr>
+          <w:rFonts w:eastAsiaTheme="minorEastAsia"/>
+          <w:sz w:val="20"/>
+        </w:rPr>
+        <w:t xml:space="preserve">sudo ./get-dependencies.sh </w:t>
+      </w:r>
+    </w:p>
+    <w:p>
+      <w:pPr>
+        <w:pStyle w:val="Citation"/>
+        <w:rPr>
+          <w:rFonts w:eastAsiaTheme="minorEastAsia"/>
+          <w:sz w:val="20"/>
+        </w:rPr>
+      </w:pPr>
+      <w:r>
+        <w:rPr>
+          <w:rFonts w:eastAsiaTheme="minorEastAsia"/>
+          <w:sz w:val="20"/>
+        </w:rPr>
+        <w:t>./get-dependencies.sh: line 7: add-apt-repository: command not found</w:t>
+      </w:r>
+    </w:p>
+    <w:p>
+      <w:pPr>
+        <w:pStyle w:val="Citation"/>
+        <w:rPr>
+          <w:rFonts w:eastAsiaTheme="minorEastAsia"/>
+          <w:sz w:val="20"/>
+        </w:rPr>
+      </w:pPr>
+      <w:r>
+        <w:rPr>
+          <w:rFonts w:eastAsiaTheme="minorEastAsia"/>
+          <w:sz w:val="20"/>
+        </w:rPr>
+        <w:t>./get-dependencies.sh: line 13: apt-add-repository: command not found</w:t>
+      </w:r>
+    </w:p>
+    <w:p>
+      <w:pPr>
+        <w:pStyle w:val="Citation"/>
+        <w:rPr>
+          <w:rFonts w:eastAsiaTheme="minorEastAsia"/>
+          <w:sz w:val="20"/>
+        </w:rPr>
+      </w:pPr>
+      <w:r>
+        <w:rPr>
+          <w:rFonts w:eastAsiaTheme="minorEastAsia"/>
+          <w:sz w:val="20"/>
+        </w:rPr>
+        <w:t xml:space="preserve">Hit </w:t>
+      </w:r>
+      <w:hyperlink r:id="rId15" w:history="1">
+        <w:r>
+          <w:rPr>
+            <w:rFonts w:eastAsiaTheme="minorEastAsia"/>
+            <w:sz w:val="20"/>
+          </w:rPr>
+          <w:t>http://bindist.finkmirrors.net</w:t>
+        </w:r>
+      </w:hyperlink>
+      <w:r>
+        <w:rPr>
+          <w:rFonts w:eastAsiaTheme="minorEastAsia"/>
+          <w:sz w:val="20"/>
+        </w:rPr>
+        <w:t xml:space="preserve"> stable/main Packages</w:t>
+      </w:r>
+    </w:p>
+    <w:p>
+      <w:pPr>
+        <w:pStyle w:val="Citation"/>
+        <w:rPr>
+          <w:rFonts w:eastAsiaTheme="minorEastAsia"/>
+          <w:sz w:val="20"/>
+        </w:rPr>
+      </w:pPr>
+      <w:r>
+        <w:rPr>
+          <w:rFonts w:eastAsiaTheme="minorEastAsia"/>
+          <w:sz w:val="20"/>
+        </w:rPr>
+        <w:t xml:space="preserve">Hit </w:t>
+      </w:r>
+      <w:hyperlink r:id="rId16" w:history="1">
+        <w:r>
+          <w:rPr>
+            <w:rFonts w:eastAsiaTheme="minorEastAsia"/>
+            <w:sz w:val="20"/>
+          </w:rPr>
+          <w:t>http://bindist.finkmirrors.net</w:t>
+        </w:r>
+      </w:hyperlink>
+      <w:r>
+        <w:rPr>
+          <w:rFonts w:eastAsiaTheme="minorEastAsia"/>
+          <w:sz w:val="20"/>
+        </w:rPr>
+        <w:t xml:space="preserve"> stable/main Release</w:t>
+      </w:r>
+    </w:p>
+    <w:p>
+      <w:pPr>
+        <w:pStyle w:val="Citation"/>
+        <w:rPr>
+          <w:rFonts w:eastAsiaTheme="minorEastAsia"/>
+          <w:sz w:val="20"/>
+        </w:rPr>
+      </w:pPr>
+      <w:r>
+        <w:rPr>
+          <w:rFonts w:eastAsiaTheme="minorEastAsia"/>
+          <w:sz w:val="20"/>
+        </w:rPr>
+        <w:t>Reading Package Lists... Done</w:t>
+      </w:r>
+    </w:p>
+    <w:p>
+      <w:pPr>
+        <w:pStyle w:val="Citation"/>
+        <w:rPr>
+          <w:rFonts w:eastAsiaTheme="minorEastAsia"/>
+          <w:sz w:val="20"/>
+        </w:rPr>
+      </w:pPr>
+      <w:r>
+        <w:rPr>
+          <w:rFonts w:eastAsiaTheme="minorEastAsia"/>
+          <w:sz w:val="20"/>
+        </w:rPr>
+        <w:t>Building Dependency Tree... Done</w:t>
+      </w:r>
+    </w:p>
+    <w:p>
+      <w:pPr>
+        <w:pStyle w:val="Citation"/>
+        <w:rPr>
+          <w:rFonts w:eastAsiaTheme="minorEastAsia"/>
+          <w:sz w:val="20"/>
+        </w:rPr>
+      </w:pPr>
+      <w:r>
+        <w:rPr>
+          <w:rFonts w:eastAsiaTheme="minorEastAsia"/>
+          <w:sz w:val="20"/>
+        </w:rPr>
+        <w:t>Reading Package Lists... Done</w:t>
+      </w:r>
+    </w:p>
+    <w:p>
+      <w:pPr>
+        <w:pStyle w:val="Citation"/>
+        <w:rPr>
+          <w:rFonts w:eastAsiaTheme="minorEastAsia"/>
+          <w:sz w:val="20"/>
+        </w:rPr>
+      </w:pPr>
+      <w:r>
+        <w:rPr>
+          <w:rFonts w:eastAsiaTheme="minorEastAsia"/>
+          <w:sz w:val="20"/>
+        </w:rPr>
+        <w:t>Building Dependency Tree... Done</w:t>
+      </w:r>
+    </w:p>
+    <w:p>
+      <w:pPr>
+        <w:pStyle w:val="Citation"/>
+        <w:rPr>
+          <w:rFonts w:eastAsiaTheme="minorEastAsia"/>
+          <w:sz w:val="20"/>
+        </w:rPr>
+      </w:pPr>
+      <w:r>
+        <w:rPr>
+          <w:rFonts w:eastAsiaTheme="minorEastAsia"/>
+          <w:sz w:val="20"/>
+        </w:rPr>
+        <w:t>Package git has no available version, but exists in the database.</w:t>
+      </w:r>
+    </w:p>
+    <w:p>
+      <w:pPr>
+        <w:pStyle w:val="Citation"/>
+        <w:rPr>
+          <w:rFonts w:eastAsiaTheme="minorEastAsia"/>
+          <w:sz w:val="20"/>
+        </w:rPr>
+      </w:pPr>
+      <w:r>
+        <w:rPr>
+          <w:rFonts w:eastAsiaTheme="minorEastAsia"/>
+          <w:sz w:val="20"/>
+        </w:rPr>
+        <w:t>This typically means that the package was mentioned in a dependency and</w:t>
+      </w:r>
+    </w:p>
+    <w:p>
+      <w:pPr>
+        <w:pStyle w:val="Citation"/>
+        <w:rPr>
+          <w:rFonts w:eastAsiaTheme="minorEastAsia"/>
+          <w:sz w:val="20"/>
+        </w:rPr>
+      </w:pPr>
+      <w:r>
+        <w:rPr>
+          <w:rFonts w:eastAsiaTheme="minorEastAsia"/>
+          <w:sz w:val="20"/>
+        </w:rPr>
+        <w:t>never uploaded, has been obsoleted or is not available with the contents</w:t>
+      </w:r>
+    </w:p>
+    <w:p>
+      <w:pPr>
+        <w:pStyle w:val="Citation"/>
+        <w:rPr>
+          <w:rFonts w:eastAsiaTheme="minorEastAsia"/>
+          <w:sz w:val="20"/>
+        </w:rPr>
+      </w:pPr>
+      <w:r>
+        <w:rPr>
+          <w:rFonts w:eastAsiaTheme="minorEastAsia"/>
+          <w:sz w:val="20"/>
+        </w:rPr>
+        <w:t>of sources.list</w:t>
+      </w:r>
+    </w:p>
+    <w:p>
+      <w:pPr>
+        <w:pStyle w:val="Citation"/>
+        <w:rPr>
+          <w:rFonts w:eastAsiaTheme="minorEastAsia"/>
+          <w:sz w:val="20"/>
+        </w:rPr>
+      </w:pPr>
+      <w:r>
+        <w:rPr>
+          <w:rFonts w:eastAsiaTheme="minorEastAsia"/>
+          <w:sz w:val="20"/>
+        </w:rPr>
+        <w:t>E: Package git has no installation candidate</w:t>
+      </w:r>
+    </w:p>
+    <w:p>
+      <w:pPr>
+        <w:pStyle w:val="Citation"/>
+        <w:rPr>
+          <w:rFonts w:eastAsiaTheme="minorEastAsia"/>
+          <w:sz w:val="20"/>
+        </w:rPr>
+      </w:pPr>
+      <w:r>
+        <w:rPr>
+          <w:rFonts w:eastAsiaTheme="minorEastAsia"/>
+          <w:sz w:val="20"/>
+        </w:rPr>
+        <w:t>Reading Package Lists... Done</w:t>
+      </w:r>
+    </w:p>
+    <w:p>
+      <w:pPr>
+        <w:pStyle w:val="Citation"/>
+        <w:rPr>
+          <w:rFonts w:eastAsiaTheme="minorEastAsia"/>
+          <w:sz w:val="20"/>
+        </w:rPr>
+      </w:pPr>
+      <w:r>
+        <w:rPr>
+          <w:rFonts w:eastAsiaTheme="minorEastAsia"/>
+          <w:sz w:val="20"/>
+        </w:rPr>
+        <w:t>Building Dependency Tree... Done</w:t>
+      </w:r>
+    </w:p>
+    <w:p>
+      <w:pPr>
+        <w:pStyle w:val="Citation"/>
+        <w:rPr>
+          <w:rFonts w:eastAsiaTheme="minorEastAsia"/>
+          <w:sz w:val="20"/>
+        </w:rPr>
+      </w:pPr>
+      <w:r>
+        <w:rPr>
+          <w:rFonts w:eastAsiaTheme="minorEastAsia"/>
+          <w:sz w:val="20"/>
+        </w:rPr>
+        <w:t>E: Couldn't find package build-essential</w:t>
+      </w:r>
+    </w:p>
+    <w:p>
+      <w:pPr>
+        <w:pStyle w:val="Citation"/>
+        <w:rPr>
+          <w:rFonts w:eastAsiaTheme="minorEastAsia"/>
+          <w:sz w:val="20"/>
+        </w:rPr>
+      </w:pPr>
+      <w:r>
+        <w:rPr>
+          <w:rFonts w:eastAsiaTheme="minorEastAsia"/>
+          <w:sz w:val="20"/>
+        </w:rPr>
+        <w:t>Reading Package Lists... Done</w:t>
+      </w:r>
+    </w:p>
+    <w:p>
+      <w:pPr>
+        <w:pStyle w:val="Citation"/>
+        <w:rPr>
+          <w:rFonts w:eastAsiaTheme="minorEastAsia"/>
+          <w:sz w:val="20"/>
+        </w:rPr>
+      </w:pPr>
+      <w:r>
+        <w:rPr>
+          <w:rFonts w:eastAsiaTheme="minorEastAsia"/>
+          <w:sz w:val="20"/>
+        </w:rPr>
+        <w:t>Building Dependency Tree... Done</w:t>
+      </w:r>
+    </w:p>
+    <w:p>
+      <w:pPr>
+        <w:pStyle w:val="Citation"/>
+        <w:rPr>
+          <w:rFonts w:eastAsiaTheme="minorEastAsia"/>
+          <w:sz w:val="20"/>
+        </w:rPr>
+      </w:pPr>
+      <w:r>
+        <w:rPr>
+          <w:rFonts w:eastAsiaTheme="minorEastAsia"/>
+          <w:sz w:val="20"/>
+        </w:rPr>
+        <w:lastRenderedPageBreak/>
+        <w:t>E: Couldn't find package tesseract-ocr</w:t>
+      </w:r>
+    </w:p>
+    <w:p>
+      <w:pPr>
+        <w:pStyle w:val="Citation"/>
+        <w:rPr>
+          <w:rFonts w:eastAsiaTheme="minorEastAsia"/>
+          <w:sz w:val="20"/>
+        </w:rPr>
+      </w:pPr>
+      <w:r>
+        <w:rPr>
+          <w:rFonts w:eastAsiaTheme="minorEastAsia"/>
+          <w:sz w:val="20"/>
+        </w:rPr>
+        <w:t>Reading Package Lists... Done</w:t>
+      </w:r>
+    </w:p>
+    <w:p>
+      <w:pPr>
+        <w:pStyle w:val="Citation"/>
+        <w:rPr>
+          <w:rFonts w:eastAsiaTheme="minorEastAsia"/>
+          <w:sz w:val="20"/>
+        </w:rPr>
+      </w:pPr>
+      <w:r>
+        <w:rPr>
+          <w:rFonts w:eastAsiaTheme="minorEastAsia"/>
+          <w:sz w:val="20"/>
+        </w:rPr>
+        <w:t>Building Dependency Tree... Done</w:t>
+      </w:r>
+    </w:p>
+    <w:p>
+      <w:pPr>
+        <w:pStyle w:val="Citation"/>
+        <w:rPr>
+          <w:rFonts w:eastAsiaTheme="minorEastAsia"/>
+          <w:sz w:val="20"/>
+        </w:rPr>
+      </w:pPr>
+      <w:r>
+        <w:rPr>
+          <w:rFonts w:eastAsiaTheme="minorEastAsia"/>
+          <w:sz w:val="20"/>
+        </w:rPr>
+        <w:t>E: Couldn't find package libatlas-dev</w:t>
+      </w:r>
+    </w:p>
+    <w:p>
+      <w:pPr>
+        <w:pStyle w:val="Citation"/>
+        <w:rPr>
+          <w:rFonts w:eastAsiaTheme="minorEastAsia"/>
+          <w:sz w:val="20"/>
+        </w:rPr>
+      </w:pPr>
+      <w:r>
+        <w:rPr>
+          <w:rFonts w:eastAsiaTheme="minorEastAsia"/>
+          <w:sz w:val="20"/>
+        </w:rPr>
+        <w:t>Reading Package Lists... Done</w:t>
+      </w:r>
+    </w:p>
+    <w:p>
+      <w:pPr>
+        <w:pStyle w:val="Citation"/>
+        <w:rPr>
+          <w:rFonts w:eastAsiaTheme="minorEastAsia"/>
+          <w:sz w:val="20"/>
+        </w:rPr>
+      </w:pPr>
+      <w:r>
+        <w:rPr>
+          <w:rFonts w:eastAsiaTheme="minorEastAsia"/>
+          <w:sz w:val="20"/>
+        </w:rPr>
+        <w:t>Building Dependency Tree... Done</w:t>
+      </w:r>
+    </w:p>
+    <w:p>
+      <w:pPr>
+        <w:pStyle w:val="Citation"/>
+        <w:rPr>
+          <w:rFonts w:eastAsiaTheme="minorEastAsia"/>
+          <w:sz w:val="20"/>
+        </w:rPr>
+      </w:pPr>
+      <w:r>
+        <w:rPr>
+          <w:rFonts w:eastAsiaTheme="minorEastAsia"/>
+          <w:sz w:val="20"/>
+        </w:rPr>
+        <w:t>E: Couldn't find package libprotobuf-dev</w:t>
+      </w:r>
+    </w:p>
+    <w:p>
+      <w:pPr>
+        <w:pStyle w:val="Citation"/>
+      </w:pPr>
+      <w:r>
+        <w:rPr>
+          <w:rFonts w:eastAsiaTheme="minorEastAsia"/>
+          <w:sz w:val="20"/>
+        </w:rPr>
+        <w:t>./get-dependencies.sh: line 42: pip: command not found</w:t>
+      </w:r>
+    </w:p>
+    <w:p>
+      <w:r>
+        <w:t>Je rappelle que le script get-dependencies.sh met en place les dépendances nécessaires pour faire fonctionner Sirius.</w:t>
+      </w:r>
+    </w:p>
+    <w:p>
+      <w:pPr>
+        <w:rPr>
+          <w:rFonts w:eastAsiaTheme="majorEastAsia"/>
+        </w:rPr>
+      </w:pPr>
+      <w:r>
+        <w:br w:type="page"/>
+      </w:r>
+    </w:p>
+    <w:p>
+      <w:pPr>
+        <w:pStyle w:val="Titre1"/>
+      </w:pPr>
+      <w:bookmarkStart w:id="11" w:name="_Toc307041016"/>
+      <w:bookmarkStart w:id="12" w:name="_Toc307041468"/>
+      <w:r>
+        <w:lastRenderedPageBreak/>
+        <w:t>Résultats</w:t>
+      </w:r>
+      <w:bookmarkEnd w:id="11"/>
+      <w:bookmarkEnd w:id="12"/>
+    </w:p>
+    <w:p/>
+    <w:p/>
+    <w:p/>
+    <w:p>
+      <w:r>
+        <w:br w:type="page"/>
+      </w:r>
+    </w:p>
+    <w:p/>
     <w:sectPr>
       <w:pgSz w:w="11900" w:h="16840"/>
       <w:pgMar w:top="1417" w:right="1417" w:bottom="1417" w:left="1417" w:header="708" w:footer="708" w:gutter="0"/>
@@ -1739,6 +2271,44 @@
     </w:sectPr>
   </w:body>
 </w:document>
+</file>
+
+<file path=word/endnotes.xml><?xml version="1.0" encoding="utf-8"?>
+<w:endnotes xmlns:wpc="http://schemas.microsoft.com/office/word/2010/wordprocessingCanvas" xmlns:mo="http://schemas.microsoft.com/office/mac/office/2008/main" xmlns:mc="http://schemas.openxmlformats.org/markup-compatibility/2006" xmlns:mv="urn:schemas-microsoft-com:mac:vml" xmlns:o="urn:schemas-microsoft-com:office:office" xmlns:r="http://schemas.openxmlformats.org/officeDocument/2006/relationships" xmlns:m="http://schemas.openxmlformats.org/officeDocument/2006/math" xmlns:v="urn:schemas-microsoft-com:vml" xmlns:wp14="http://schemas.microsoft.com/office/word/2010/wordprocessingDrawing" xmlns:wp="http://schemas.openxmlformats.org/drawingml/2006/wordprocessingDrawing" xmlns:w10="urn:schemas-microsoft-com:office:word" xmlns:w="http://schemas.openxmlformats.org/wordprocessingml/2006/main" xmlns:w14="http://schemas.microsoft.com/office/word/2010/wordml" xmlns:wpg="http://schemas.microsoft.com/office/word/2010/wordprocessingGroup" xmlns:wpi="http://schemas.microsoft.com/office/word/2010/wordprocessingInk" xmlns:wne="http://schemas.microsoft.com/office/word/2006/wordml" xmlns:wps="http://schemas.microsoft.com/office/word/2010/wordprocessingShape" mc:Ignorable="w14 wp14">
+  <w:endnote w:type="separator" w:id="-1">
+    <w:p>
+      <w:r>
+        <w:separator/>
+      </w:r>
+    </w:p>
+  </w:endnote>
+  <w:endnote w:type="continuationSeparator" w:id="0">
+    <w:p>
+      <w:r>
+        <w:continuationSeparator/>
+      </w:r>
+    </w:p>
+  </w:endnote>
+</w:endnotes>
+</file>
+
+<file path=word/footnotes.xml><?xml version="1.0" encoding="utf-8"?>
+<w:footnotes xmlns:wpc="http://schemas.microsoft.com/office/word/2010/wordprocessingCanvas" xmlns:mo="http://schemas.microsoft.com/office/mac/office/2008/main" xmlns:mc="http://schemas.openxmlformats.org/markup-compatibility/2006" xmlns:mv="urn:schemas-microsoft-com:mac:vml" xmlns:o="urn:schemas-microsoft-com:office:office" xmlns:r="http://schemas.openxmlformats.org/officeDocument/2006/relationships" xmlns:m="http://schemas.openxmlformats.org/officeDocument/2006/math" xmlns:v="urn:schemas-microsoft-com:vml" xmlns:wp14="http://schemas.microsoft.com/office/word/2010/wordprocessingDrawing" xmlns:wp="http://schemas.openxmlformats.org/drawingml/2006/wordprocessingDrawing" xmlns:w10="urn:schemas-microsoft-com:office:word" xmlns:w="http://schemas.openxmlformats.org/wordprocessingml/2006/main" xmlns:w14="http://schemas.microsoft.com/office/word/2010/wordml" xmlns:wpg="http://schemas.microsoft.com/office/word/2010/wordprocessingGroup" xmlns:wpi="http://schemas.microsoft.com/office/word/2010/wordprocessingInk" xmlns:wne="http://schemas.microsoft.com/office/word/2006/wordml" xmlns:wps="http://schemas.microsoft.com/office/word/2010/wordprocessingShape" mc:Ignorable="w14 wp14">
+  <w:footnote w:type="separator" w:id="-1">
+    <w:p>
+      <w:r>
+        <w:separator/>
+      </w:r>
+    </w:p>
+  </w:footnote>
+  <w:footnote w:type="continuationSeparator" w:id="0">
+    <w:p>
+      <w:r>
+        <w:continuationSeparator/>
+      </w:r>
+    </w:p>
+  </w:footnote>
+</w:footnotes>
 </file>
 
 <file path=word/numbering.xml><?xml version="1.0" encoding="utf-8"?>
@@ -2170,6 +2740,16 @@
   <w:style w:type="paragraph" w:default="1" w:styleId="Normal">
     <w:name w:val="Normal"/>
     <w:qFormat/>
+    <w:rsid w:val="009E0DB8"/>
+    <w:pPr>
+      <w:jc w:val="both"/>
+    </w:pPr>
+    <w:rPr>
+      <w:rFonts w:ascii="Helvetica Neue" w:eastAsia="Times New Roman" w:hAnsi="Helvetica Neue" w:cs="Times New Roman"/>
+      <w:color w:val="444444"/>
+      <w:sz w:val="28"/>
+      <w:szCs w:val="28"/>
+    </w:rPr>
   </w:style>
   <w:style w:type="paragraph" w:styleId="Titre1">
     <w:name w:val="heading 1"/>
@@ -2178,7 +2758,7 @@
     <w:link w:val="Titre1Car"/>
     <w:uiPriority w:val="9"/>
     <w:qFormat/>
-    <w:rsid w:val="00E53017"/>
+    <w:rsid w:val="00DB45AA"/>
     <w:pPr>
       <w:keepNext/>
       <w:keepLines/>
@@ -2190,8 +2770,8 @@
       <w:b/>
       <w:bCs/>
       <w:color w:val="345A8A" w:themeColor="accent1" w:themeShade="B5"/>
-      <w:sz w:val="32"/>
-      <w:szCs w:val="32"/>
+      <w:sz w:val="40"/>
+      <w:szCs w:val="40"/>
     </w:rPr>
   </w:style>
   <w:style w:type="paragraph" w:styleId="Titre2">
@@ -2200,10 +2780,9 @@
     <w:next w:val="Normal"/>
     <w:link w:val="Titre2Car"/>
     <w:uiPriority w:val="9"/>
-    <w:semiHidden/>
     <w:unhideWhenUsed/>
     <w:qFormat/>
-    <w:rsid w:val="00E53017"/>
+    <w:rsid w:val="00DB45AA"/>
     <w:pPr>
       <w:keepNext/>
       <w:keepLines/>
@@ -2215,7 +2794,7 @@
       <w:b/>
       <w:bCs/>
       <w:color w:val="4F81BD" w:themeColor="accent1"/>
-      <w:sz w:val="26"/>
+      <w:sz w:val="36"/>
       <w:szCs w:val="26"/>
     </w:rPr>
   </w:style>
@@ -2312,14 +2891,14 @@
     <w:basedOn w:val="Policepardfaut"/>
     <w:link w:val="Titre1"/>
     <w:uiPriority w:val="9"/>
-    <w:rsid w:val="00E53017"/>
+    <w:rsid w:val="00DB45AA"/>
     <w:rPr>
       <w:rFonts w:asciiTheme="majorHAnsi" w:eastAsiaTheme="majorEastAsia" w:hAnsiTheme="majorHAnsi" w:cstheme="majorBidi"/>
       <w:b/>
       <w:bCs/>
       <w:color w:val="345A8A" w:themeColor="accent1" w:themeShade="B5"/>
-      <w:sz w:val="32"/>
-      <w:szCs w:val="32"/>
+      <w:sz w:val="40"/>
+      <w:szCs w:val="40"/>
     </w:rPr>
   </w:style>
   <w:style w:type="character" w:customStyle="1" w:styleId="Titre2Car">
@@ -2327,14 +2906,13 @@
     <w:basedOn w:val="Policepardfaut"/>
     <w:link w:val="Titre2"/>
     <w:uiPriority w:val="9"/>
-    <w:semiHidden/>
-    <w:rsid w:val="00E53017"/>
+    <w:rsid w:val="00DB45AA"/>
     <w:rPr>
       <w:rFonts w:asciiTheme="majorHAnsi" w:eastAsiaTheme="majorEastAsia" w:hAnsiTheme="majorHAnsi" w:cstheme="majorBidi"/>
       <w:b/>
       <w:bCs/>
       <w:color w:val="4F81BD" w:themeColor="accent1"/>
-      <w:sz w:val="26"/>
+      <w:sz w:val="36"/>
       <w:szCs w:val="26"/>
     </w:rPr>
   </w:style>
@@ -2362,8 +2940,10 @@
     <w:rsid w:val="00E53017"/>
     <w:pPr>
       <w:spacing w:before="120"/>
+      <w:jc w:val="left"/>
     </w:pPr>
     <w:rPr>
+      <w:rFonts w:asciiTheme="minorHAnsi" w:hAnsiTheme="minorHAnsi"/>
       <w:b/>
       <w:caps/>
       <w:sz w:val="22"/>
@@ -2379,9 +2959,11 @@
     <w:unhideWhenUsed/>
     <w:rsid w:val="00E53017"/>
     <w:pPr>
-      <w:ind w:left="240"/>
+      <w:ind w:left="280"/>
+      <w:jc w:val="left"/>
     </w:pPr>
     <w:rPr>
+      <w:rFonts w:asciiTheme="minorHAnsi" w:hAnsiTheme="minorHAnsi"/>
       <w:smallCaps/>
       <w:sz w:val="22"/>
       <w:szCs w:val="22"/>
@@ -2396,9 +2978,11 @@
     <w:unhideWhenUsed/>
     <w:rsid w:val="00E53017"/>
     <w:pPr>
-      <w:ind w:left="480"/>
+      <w:ind w:left="560"/>
+      <w:jc w:val="left"/>
     </w:pPr>
     <w:rPr>
+      <w:rFonts w:asciiTheme="minorHAnsi" w:hAnsiTheme="minorHAnsi"/>
       <w:i/>
       <w:sz w:val="22"/>
       <w:szCs w:val="22"/>
@@ -2413,9 +2997,11 @@
     <w:unhideWhenUsed/>
     <w:rsid w:val="00E53017"/>
     <w:pPr>
-      <w:ind w:left="720"/>
+      <w:ind w:left="840"/>
+      <w:jc w:val="left"/>
     </w:pPr>
     <w:rPr>
+      <w:rFonts w:asciiTheme="minorHAnsi" w:hAnsiTheme="minorHAnsi"/>
       <w:sz w:val="18"/>
       <w:szCs w:val="18"/>
     </w:rPr>
@@ -2429,9 +3015,11 @@
     <w:unhideWhenUsed/>
     <w:rsid w:val="00E53017"/>
     <w:pPr>
-      <w:ind w:left="960"/>
+      <w:ind w:left="1120"/>
+      <w:jc w:val="left"/>
     </w:pPr>
     <w:rPr>
+      <w:rFonts w:asciiTheme="minorHAnsi" w:hAnsiTheme="minorHAnsi"/>
       <w:sz w:val="18"/>
       <w:szCs w:val="18"/>
     </w:rPr>
@@ -2445,9 +3033,11 @@
     <w:unhideWhenUsed/>
     <w:rsid w:val="00E53017"/>
     <w:pPr>
-      <w:ind w:left="1200"/>
+      <w:ind w:left="1400"/>
+      <w:jc w:val="left"/>
     </w:pPr>
     <w:rPr>
+      <w:rFonts w:asciiTheme="minorHAnsi" w:hAnsiTheme="minorHAnsi"/>
       <w:sz w:val="18"/>
       <w:szCs w:val="18"/>
     </w:rPr>
@@ -2461,9 +3051,11 @@
     <w:unhideWhenUsed/>
     <w:rsid w:val="00E53017"/>
     <w:pPr>
-      <w:ind w:left="1440"/>
+      <w:ind w:left="1680"/>
+      <w:jc w:val="left"/>
     </w:pPr>
     <w:rPr>
+      <w:rFonts w:asciiTheme="minorHAnsi" w:hAnsiTheme="minorHAnsi"/>
       <w:sz w:val="18"/>
       <w:szCs w:val="18"/>
     </w:rPr>
@@ -2477,9 +3069,11 @@
     <w:unhideWhenUsed/>
     <w:rsid w:val="00E53017"/>
     <w:pPr>
-      <w:ind w:left="1680"/>
+      <w:ind w:left="1960"/>
+      <w:jc w:val="left"/>
     </w:pPr>
     <w:rPr>
+      <w:rFonts w:asciiTheme="minorHAnsi" w:hAnsiTheme="minorHAnsi"/>
       <w:sz w:val="18"/>
       <w:szCs w:val="18"/>
     </w:rPr>
@@ -2493,9 +3087,11 @@
     <w:unhideWhenUsed/>
     <w:rsid w:val="00E53017"/>
     <w:pPr>
-      <w:ind w:left="1920"/>
+      <w:ind w:left="2240"/>
+      <w:jc w:val="left"/>
     </w:pPr>
     <w:rPr>
+      <w:rFonts w:asciiTheme="minorHAnsi" w:hAnsiTheme="minorHAnsi"/>
       <w:sz w:val="18"/>
       <w:szCs w:val="18"/>
     </w:rPr>
@@ -2511,7 +3107,7 @@
       <w:spacing w:before="100" w:beforeAutospacing="1" w:after="100" w:afterAutospacing="1"/>
     </w:pPr>
     <w:rPr>
-      <w:rFonts w:ascii="Times" w:hAnsi="Times" w:cs="Times New Roman"/>
+      <w:rFonts w:ascii="Times" w:hAnsi="Times"/>
       <w:sz w:val="20"/>
       <w:szCs w:val="20"/>
     </w:rPr>
@@ -2656,6 +3252,95 @@
       <w:rFonts w:ascii="Courier" w:hAnsi="Courier" w:cs="Courier"/>
       <w:sz w:val="20"/>
       <w:szCs w:val="20"/>
+    </w:rPr>
+  </w:style>
+  <w:style w:type="paragraph" w:styleId="Citation">
+    <w:name w:val="Quote"/>
+    <w:basedOn w:val="HTMLprformat"/>
+    <w:next w:val="Normal"/>
+    <w:link w:val="CitationCar"/>
+    <w:uiPriority w:val="29"/>
+    <w:qFormat/>
+    <w:rsid w:val="009E0DB8"/>
+    <w:pPr>
+      <w:pBdr>
+        <w:top w:val="single" w:sz="6" w:space="7" w:color="CCCCCC"/>
+        <w:left w:val="single" w:sz="6" w:space="7" w:color="CCCCCC"/>
+        <w:bottom w:val="single" w:sz="6" w:space="7" w:color="CCCCCC"/>
+        <w:right w:val="single" w:sz="6" w:space="7" w:color="CCCCCC"/>
+      </w:pBdr>
+      <w:shd w:val="clear" w:color="auto" w:fill="F5F5F5"/>
+      <w:wordWrap w:val="0"/>
+      <w:spacing w:after="150"/>
+    </w:pPr>
+    <w:rPr>
+      <w:sz w:val="24"/>
+    </w:rPr>
+  </w:style>
+  <w:style w:type="character" w:customStyle="1" w:styleId="CitationCar">
+    <w:name w:val="Citation Car"/>
+    <w:basedOn w:val="Policepardfaut"/>
+    <w:link w:val="Citation"/>
+    <w:uiPriority w:val="29"/>
+    <w:rsid w:val="009E0DB8"/>
+    <w:rPr>
+      <w:rFonts w:ascii="Courier" w:hAnsi="Courier" w:cs="Courier"/>
+      <w:szCs w:val="20"/>
+      <w:shd w:val="clear" w:color="auto" w:fill="F5F5F5"/>
+    </w:rPr>
+  </w:style>
+  <w:style w:type="paragraph" w:styleId="En-tte">
+    <w:name w:val="header"/>
+    <w:basedOn w:val="Normal"/>
+    <w:link w:val="En-tteCar"/>
+    <w:uiPriority w:val="99"/>
+    <w:unhideWhenUsed/>
+    <w:rsid w:val="008205FC"/>
+    <w:pPr>
+      <w:tabs>
+        <w:tab w:val="center" w:pos="4536"/>
+        <w:tab w:val="right" w:pos="9072"/>
+      </w:tabs>
+    </w:pPr>
+  </w:style>
+  <w:style w:type="character" w:customStyle="1" w:styleId="En-tteCar">
+    <w:name w:val="En-tête Car"/>
+    <w:basedOn w:val="Policepardfaut"/>
+    <w:link w:val="En-tte"/>
+    <w:uiPriority w:val="99"/>
+    <w:rsid w:val="008205FC"/>
+    <w:rPr>
+      <w:rFonts w:ascii="Helvetica Neue" w:eastAsia="Times New Roman" w:hAnsi="Helvetica Neue" w:cs="Times New Roman"/>
+      <w:color w:val="444444"/>
+      <w:sz w:val="28"/>
+      <w:szCs w:val="28"/>
+    </w:rPr>
+  </w:style>
+  <w:style w:type="paragraph" w:styleId="Pieddepage">
+    <w:name w:val="footer"/>
+    <w:basedOn w:val="Normal"/>
+    <w:link w:val="PieddepageCar"/>
+    <w:uiPriority w:val="99"/>
+    <w:unhideWhenUsed/>
+    <w:rsid w:val="008205FC"/>
+    <w:pPr>
+      <w:tabs>
+        <w:tab w:val="center" w:pos="4536"/>
+        <w:tab w:val="right" w:pos="9072"/>
+      </w:tabs>
+    </w:pPr>
+  </w:style>
+  <w:style w:type="character" w:customStyle="1" w:styleId="PieddepageCar">
+    <w:name w:val="Pied de page Car"/>
+    <w:basedOn w:val="Policepardfaut"/>
+    <w:link w:val="Pieddepage"/>
+    <w:uiPriority w:val="99"/>
+    <w:rsid w:val="008205FC"/>
+    <w:rPr>
+      <w:rFonts w:ascii="Helvetica Neue" w:eastAsia="Times New Roman" w:hAnsi="Helvetica Neue" w:cs="Times New Roman"/>
+      <w:color w:val="444444"/>
+      <w:sz w:val="28"/>
+      <w:szCs w:val="28"/>
     </w:rPr>
   </w:style>
 </w:styles>
@@ -2816,6 +3501,16 @@
   <w:style w:type="paragraph" w:default="1" w:styleId="Normal">
     <w:name w:val="Normal"/>
     <w:qFormat/>
+    <w:rsid w:val="009E0DB8"/>
+    <w:pPr>
+      <w:jc w:val="both"/>
+    </w:pPr>
+    <w:rPr>
+      <w:rFonts w:ascii="Helvetica Neue" w:eastAsia="Times New Roman" w:hAnsi="Helvetica Neue" w:cs="Times New Roman"/>
+      <w:color w:val="444444"/>
+      <w:sz w:val="28"/>
+      <w:szCs w:val="28"/>
+    </w:rPr>
   </w:style>
   <w:style w:type="paragraph" w:styleId="Titre1">
     <w:name w:val="heading 1"/>
@@ -2824,7 +3519,7 @@
     <w:link w:val="Titre1Car"/>
     <w:uiPriority w:val="9"/>
     <w:qFormat/>
-    <w:rsid w:val="00E53017"/>
+    <w:rsid w:val="00DB45AA"/>
     <w:pPr>
       <w:keepNext/>
       <w:keepLines/>
@@ -2836,8 +3531,8 @@
       <w:b/>
       <w:bCs/>
       <w:color w:val="345A8A" w:themeColor="accent1" w:themeShade="B5"/>
-      <w:sz w:val="32"/>
-      <w:szCs w:val="32"/>
+      <w:sz w:val="40"/>
+      <w:szCs w:val="40"/>
     </w:rPr>
   </w:style>
   <w:style w:type="paragraph" w:styleId="Titre2">
@@ -2846,10 +3541,9 @@
     <w:next w:val="Normal"/>
     <w:link w:val="Titre2Car"/>
     <w:uiPriority w:val="9"/>
-    <w:semiHidden/>
     <w:unhideWhenUsed/>
     <w:qFormat/>
-    <w:rsid w:val="00E53017"/>
+    <w:rsid w:val="00DB45AA"/>
     <w:pPr>
       <w:keepNext/>
       <w:keepLines/>
@@ -2861,7 +3555,7 @@
       <w:b/>
       <w:bCs/>
       <w:color w:val="4F81BD" w:themeColor="accent1"/>
-      <w:sz w:val="26"/>
+      <w:sz w:val="36"/>
       <w:szCs w:val="26"/>
     </w:rPr>
   </w:style>
@@ -2958,14 +3652,14 @@
     <w:basedOn w:val="Policepardfaut"/>
     <w:link w:val="Titre1"/>
     <w:uiPriority w:val="9"/>
-    <w:rsid w:val="00E53017"/>
+    <w:rsid w:val="00DB45AA"/>
     <w:rPr>
       <w:rFonts w:asciiTheme="majorHAnsi" w:eastAsiaTheme="majorEastAsia" w:hAnsiTheme="majorHAnsi" w:cstheme="majorBidi"/>
       <w:b/>
       <w:bCs/>
       <w:color w:val="345A8A" w:themeColor="accent1" w:themeShade="B5"/>
-      <w:sz w:val="32"/>
-      <w:szCs w:val="32"/>
+      <w:sz w:val="40"/>
+      <w:szCs w:val="40"/>
     </w:rPr>
   </w:style>
   <w:style w:type="character" w:customStyle="1" w:styleId="Titre2Car">
@@ -2973,14 +3667,13 @@
     <w:basedOn w:val="Policepardfaut"/>
     <w:link w:val="Titre2"/>
     <w:uiPriority w:val="9"/>
-    <w:semiHidden/>
-    <w:rsid w:val="00E53017"/>
+    <w:rsid w:val="00DB45AA"/>
     <w:rPr>
       <w:rFonts w:asciiTheme="majorHAnsi" w:eastAsiaTheme="majorEastAsia" w:hAnsiTheme="majorHAnsi" w:cstheme="majorBidi"/>
       <w:b/>
       <w:bCs/>
       <w:color w:val="4F81BD" w:themeColor="accent1"/>
-      <w:sz w:val="26"/>
+      <w:sz w:val="36"/>
       <w:szCs w:val="26"/>
     </w:rPr>
   </w:style>
@@ -3008,8 +3701,10 @@
     <w:rsid w:val="00E53017"/>
     <w:pPr>
       <w:spacing w:before="120"/>
+      <w:jc w:val="left"/>
     </w:pPr>
     <w:rPr>
+      <w:rFonts w:asciiTheme="minorHAnsi" w:hAnsiTheme="minorHAnsi"/>
       <w:b/>
       <w:caps/>
       <w:sz w:val="22"/>
@@ -3025,9 +3720,11 @@
     <w:unhideWhenUsed/>
     <w:rsid w:val="00E53017"/>
     <w:pPr>
-      <w:ind w:left="240"/>
+      <w:ind w:left="280"/>
+      <w:jc w:val="left"/>
     </w:pPr>
     <w:rPr>
+      <w:rFonts w:asciiTheme="minorHAnsi" w:hAnsiTheme="minorHAnsi"/>
       <w:smallCaps/>
       <w:sz w:val="22"/>
       <w:szCs w:val="22"/>
@@ -3042,9 +3739,11 @@
     <w:unhideWhenUsed/>
     <w:rsid w:val="00E53017"/>
     <w:pPr>
-      <w:ind w:left="480"/>
+      <w:ind w:left="560"/>
+      <w:jc w:val="left"/>
     </w:pPr>
     <w:rPr>
+      <w:rFonts w:asciiTheme="minorHAnsi" w:hAnsiTheme="minorHAnsi"/>
       <w:i/>
       <w:sz w:val="22"/>
       <w:szCs w:val="22"/>
@@ -3059,9 +3758,11 @@
     <w:unhideWhenUsed/>
     <w:rsid w:val="00E53017"/>
     <w:pPr>
-      <w:ind w:left="720"/>
+      <w:ind w:left="840"/>
+      <w:jc w:val="left"/>
     </w:pPr>
     <w:rPr>
+      <w:rFonts w:asciiTheme="minorHAnsi" w:hAnsiTheme="minorHAnsi"/>
       <w:sz w:val="18"/>
       <w:szCs w:val="18"/>
     </w:rPr>
@@ -3075,9 +3776,11 @@
     <w:unhideWhenUsed/>
     <w:rsid w:val="00E53017"/>
     <w:pPr>
-      <w:ind w:left="960"/>
+      <w:ind w:left="1120"/>
+      <w:jc w:val="left"/>
     </w:pPr>
     <w:rPr>
+      <w:rFonts w:asciiTheme="minorHAnsi" w:hAnsiTheme="minorHAnsi"/>
       <w:sz w:val="18"/>
       <w:szCs w:val="18"/>
     </w:rPr>
@@ -3091,9 +3794,11 @@
     <w:unhideWhenUsed/>
     <w:rsid w:val="00E53017"/>
     <w:pPr>
-      <w:ind w:left="1200"/>
+      <w:ind w:left="1400"/>
+      <w:jc w:val="left"/>
     </w:pPr>
     <w:rPr>
+      <w:rFonts w:asciiTheme="minorHAnsi" w:hAnsiTheme="minorHAnsi"/>
       <w:sz w:val="18"/>
       <w:szCs w:val="18"/>
     </w:rPr>
@@ -3107,9 +3812,11 @@
     <w:unhideWhenUsed/>
     <w:rsid w:val="00E53017"/>
     <w:pPr>
-      <w:ind w:left="1440"/>
+      <w:ind w:left="1680"/>
+      <w:jc w:val="left"/>
     </w:pPr>
     <w:rPr>
+      <w:rFonts w:asciiTheme="minorHAnsi" w:hAnsiTheme="minorHAnsi"/>
       <w:sz w:val="18"/>
       <w:szCs w:val="18"/>
     </w:rPr>
@@ -3123,9 +3830,11 @@
     <w:unhideWhenUsed/>
     <w:rsid w:val="00E53017"/>
     <w:pPr>
-      <w:ind w:left="1680"/>
+      <w:ind w:left="1960"/>
+      <w:jc w:val="left"/>
     </w:pPr>
     <w:rPr>
+      <w:rFonts w:asciiTheme="minorHAnsi" w:hAnsiTheme="minorHAnsi"/>
       <w:sz w:val="18"/>
       <w:szCs w:val="18"/>
     </w:rPr>
@@ -3139,9 +3848,11 @@
     <w:unhideWhenUsed/>
     <w:rsid w:val="00E53017"/>
     <w:pPr>
-      <w:ind w:left="1920"/>
+      <w:ind w:left="2240"/>
+      <w:jc w:val="left"/>
     </w:pPr>
     <w:rPr>
+      <w:rFonts w:asciiTheme="minorHAnsi" w:hAnsiTheme="minorHAnsi"/>
       <w:sz w:val="18"/>
       <w:szCs w:val="18"/>
     </w:rPr>
@@ -3157,7 +3868,7 @@
       <w:spacing w:before="100" w:beforeAutospacing="1" w:after="100" w:afterAutospacing="1"/>
     </w:pPr>
     <w:rPr>
-      <w:rFonts w:ascii="Times" w:hAnsi="Times" w:cs="Times New Roman"/>
+      <w:rFonts w:ascii="Times" w:hAnsi="Times"/>
       <w:sz w:val="20"/>
       <w:szCs w:val="20"/>
     </w:rPr>
@@ -3302,6 +4013,95 @@
       <w:rFonts w:ascii="Courier" w:hAnsi="Courier" w:cs="Courier"/>
       <w:sz w:val="20"/>
       <w:szCs w:val="20"/>
+    </w:rPr>
+  </w:style>
+  <w:style w:type="paragraph" w:styleId="Citation">
+    <w:name w:val="Quote"/>
+    <w:basedOn w:val="HTMLprformat"/>
+    <w:next w:val="Normal"/>
+    <w:link w:val="CitationCar"/>
+    <w:uiPriority w:val="29"/>
+    <w:qFormat/>
+    <w:rsid w:val="009E0DB8"/>
+    <w:pPr>
+      <w:pBdr>
+        <w:top w:val="single" w:sz="6" w:space="7" w:color="CCCCCC"/>
+        <w:left w:val="single" w:sz="6" w:space="7" w:color="CCCCCC"/>
+        <w:bottom w:val="single" w:sz="6" w:space="7" w:color="CCCCCC"/>
+        <w:right w:val="single" w:sz="6" w:space="7" w:color="CCCCCC"/>
+      </w:pBdr>
+      <w:shd w:val="clear" w:color="auto" w:fill="F5F5F5"/>
+      <w:wordWrap w:val="0"/>
+      <w:spacing w:after="150"/>
+    </w:pPr>
+    <w:rPr>
+      <w:sz w:val="24"/>
+    </w:rPr>
+  </w:style>
+  <w:style w:type="character" w:customStyle="1" w:styleId="CitationCar">
+    <w:name w:val="Citation Car"/>
+    <w:basedOn w:val="Policepardfaut"/>
+    <w:link w:val="Citation"/>
+    <w:uiPriority w:val="29"/>
+    <w:rsid w:val="009E0DB8"/>
+    <w:rPr>
+      <w:rFonts w:ascii="Courier" w:hAnsi="Courier" w:cs="Courier"/>
+      <w:szCs w:val="20"/>
+      <w:shd w:val="clear" w:color="auto" w:fill="F5F5F5"/>
+    </w:rPr>
+  </w:style>
+  <w:style w:type="paragraph" w:styleId="En-tte">
+    <w:name w:val="header"/>
+    <w:basedOn w:val="Normal"/>
+    <w:link w:val="En-tteCar"/>
+    <w:uiPriority w:val="99"/>
+    <w:unhideWhenUsed/>
+    <w:rsid w:val="008205FC"/>
+    <w:pPr>
+      <w:tabs>
+        <w:tab w:val="center" w:pos="4536"/>
+        <w:tab w:val="right" w:pos="9072"/>
+      </w:tabs>
+    </w:pPr>
+  </w:style>
+  <w:style w:type="character" w:customStyle="1" w:styleId="En-tteCar">
+    <w:name w:val="En-tête Car"/>
+    <w:basedOn w:val="Policepardfaut"/>
+    <w:link w:val="En-tte"/>
+    <w:uiPriority w:val="99"/>
+    <w:rsid w:val="008205FC"/>
+    <w:rPr>
+      <w:rFonts w:ascii="Helvetica Neue" w:eastAsia="Times New Roman" w:hAnsi="Helvetica Neue" w:cs="Times New Roman"/>
+      <w:color w:val="444444"/>
+      <w:sz w:val="28"/>
+      <w:szCs w:val="28"/>
+    </w:rPr>
+  </w:style>
+  <w:style w:type="paragraph" w:styleId="Pieddepage">
+    <w:name w:val="footer"/>
+    <w:basedOn w:val="Normal"/>
+    <w:link w:val="PieddepageCar"/>
+    <w:uiPriority w:val="99"/>
+    <w:unhideWhenUsed/>
+    <w:rsid w:val="008205FC"/>
+    <w:pPr>
+      <w:tabs>
+        <w:tab w:val="center" w:pos="4536"/>
+        <w:tab w:val="right" w:pos="9072"/>
+      </w:tabs>
+    </w:pPr>
+  </w:style>
+  <w:style w:type="character" w:customStyle="1" w:styleId="PieddepageCar">
+    <w:name w:val="Pied de page Car"/>
+    <w:basedOn w:val="Policepardfaut"/>
+    <w:link w:val="Pieddepage"/>
+    <w:uiPriority w:val="99"/>
+    <w:rsid w:val="008205FC"/>
+    <w:rPr>
+      <w:rFonts w:ascii="Helvetica Neue" w:eastAsia="Times New Roman" w:hAnsi="Helvetica Neue" w:cs="Times New Roman"/>
+      <w:color w:val="444444"/>
+      <w:sz w:val="28"/>
+      <w:szCs w:val="28"/>
     </w:rPr>
   </w:style>
 </w:styles>

</xml_diff>

<commit_message>
Ajout Guide installation Linux
Linux est l’environnement le plus prometteur pour pouvoir faire tourner
notre projet Sirius

Ce document recense a termes les prérequis de l’installation, les
contraintes, les difficultés rencontrés et le résultat obtenu

L’installation est a ce moment en cours, des contraintes ont été
relevées et ajouté au document (tel que des chmod nécessaires pour
avoir les droits d’exécution des scripts)
</commit_message>
<xml_diff>
--- a/Guide d’installation – Mac OS X.docx
+++ b/Guide d’installation – Mac OS X.docx
@@ -488,7 +488,6 @@
       <w:bookmarkStart w:id="0" w:name="_Toc307041011"/>
       <w:bookmarkStart w:id="1" w:name="_Toc307041463"/>
       <w:r>
-        <w:lastRenderedPageBreak/>
         <w:t>Pré-requis</w:t>
       </w:r>
       <w:bookmarkEnd w:id="0"/>
@@ -609,14 +608,27 @@
       <w:r>
         <w:t xml:space="preserve">Figure </w:t>
       </w:r>
-      <w:fldSimple w:instr=" SEQ Figure \* ARABIC ">
-        <w:r>
-          <w:rPr>
-            <w:noProof/>
-          </w:rPr>
-          <w:t>1</w:t>
-        </w:r>
-      </w:fldSimple>
+      <w:r>
+        <w:fldChar w:fldCharType="begin"/>
+      </w:r>
+      <w:r>
+        <w:instrText xml:space="preserve"> SEQ Figure \* ARABIC </w:instrText>
+      </w:r>
+      <w:r>
+        <w:fldChar w:fldCharType="separate"/>
+      </w:r>
+      <w:r>
+        <w:rPr>
+          <w:noProof/>
+        </w:rPr>
+        <w:t>1</w:t>
+      </w:r>
+      <w:r>
+        <w:rPr>
+          <w:noProof/>
+        </w:rPr>
+        <w:fldChar w:fldCharType="end"/>
+      </w:r>
       <w:r>
         <w:t xml:space="preserve"> Liens de téléchargement Sirius</w:t>
       </w:r>
@@ -880,23 +892,7 @@
             <w:bCs/>
             <w:color w:val="2D5C88"/>
           </w:rPr>
-          <w:t>Open</w:t>
-        </w:r>
-        <w:r>
-          <w:rPr>
-            <w:b/>
-            <w:bCs/>
-            <w:color w:val="2D5C88"/>
-          </w:rPr>
-          <w:t>C</w:t>
-        </w:r>
-        <w:r>
-          <w:rPr>
-            <w:b/>
-            <w:bCs/>
-            <w:color w:val="2D5C88"/>
-          </w:rPr>
-          <w:t>V</w:t>
+          <w:t>OpenCV</w:t>
         </w:r>
       </w:hyperlink>
       <w:r>
@@ -1009,7 +1005,6 @@
       <w:bookmarkStart w:id="2" w:name="_Toc307041012"/>
       <w:bookmarkStart w:id="3" w:name="_Toc307041464"/>
       <w:r>
-        <w:lastRenderedPageBreak/>
         <w:t>Installations</w:t>
       </w:r>
       <w:bookmarkEnd w:id="2"/>
@@ -1143,14 +1138,27 @@
       <w:r>
         <w:t xml:space="preserve">Figure </w:t>
       </w:r>
-      <w:fldSimple w:instr=" SEQ Figure \* ARABIC ">
-        <w:r>
-          <w:rPr>
-            <w:noProof/>
-          </w:rPr>
-          <w:t>2</w:t>
-        </w:r>
-      </w:fldSimple>
+      <w:r>
+        <w:fldChar w:fldCharType="begin"/>
+      </w:r>
+      <w:r>
+        <w:instrText xml:space="preserve"> SEQ Figure \* ARABIC </w:instrText>
+      </w:r>
+      <w:r>
+        <w:fldChar w:fldCharType="separate"/>
+      </w:r>
+      <w:r>
+        <w:rPr>
+          <w:noProof/>
+        </w:rPr>
+        <w:t>2</w:t>
+      </w:r>
+      <w:r>
+        <w:rPr>
+          <w:noProof/>
+        </w:rPr>
+        <w:fldChar w:fldCharType="end"/>
+      </w:r>
       <w:r>
         <w:t xml:space="preserve"> Versions de téléchargement Fink</w:t>
       </w:r>
@@ -1194,7 +1202,6 @@
         <w:pStyle w:val="Citation"/>
       </w:pPr>
       <w:r>
-        <w:lastRenderedPageBreak/>
         <w:t xml:space="preserve">Commande : </w:t>
       </w:r>
       <w:r>
@@ -1415,7 +1422,6 @@
         <w:pStyle w:val="Citation"/>
       </w:pPr>
       <w:r>
-        <w:lastRenderedPageBreak/>
         <w:t>Commande</w:t>
       </w:r>
       <w:r>
@@ -1455,7 +1461,6 @@
       <w:bookmarkStart w:id="6" w:name="_Toc307041014"/>
       <w:bookmarkStart w:id="7" w:name="_Toc307041466"/>
       <w:r>
-        <w:lastRenderedPageBreak/>
         <w:t>Préparer Sirius</w:t>
       </w:r>
       <w:bookmarkEnd w:id="6"/>
@@ -1704,7 +1709,6 @@
       <w:bookmarkStart w:id="8" w:name="_Toc307041015"/>
       <w:bookmarkStart w:id="9" w:name="_Toc307041467"/>
       <w:r>
-        <w:lastRenderedPageBreak/>
         <w:t>Difficultés rencontrées</w:t>
       </w:r>
       <w:bookmarkEnd w:id="8"/>
@@ -1746,8 +1750,6 @@
       <w:r>
         <w:t>rtent des commandes Linux qui ne</w:t>
       </w:r>
-      <w:bookmarkStart w:id="10" w:name="_GoBack"/>
-      <w:bookmarkEnd w:id="10"/>
       <w:r>
         <w:t xml:space="preserve"> sont pas toute interprétables par un environnement MacOs et cela même avec la solution Fink.</w:t>
       </w:r>
@@ -2114,7 +2116,6 @@
           <w:rFonts w:eastAsiaTheme="minorEastAsia"/>
           <w:sz w:val="20"/>
         </w:rPr>
-        <w:lastRenderedPageBreak/>
         <w:t>E: Couldn't find package tesseract-ocr</w:t>
       </w:r>
     </w:p>
@@ -2245,23 +2246,23 @@
       <w:pPr>
         <w:pStyle w:val="Titre1"/>
       </w:pPr>
-      <w:bookmarkStart w:id="11" w:name="_Toc307041016"/>
-      <w:bookmarkStart w:id="12" w:name="_Toc307041468"/>
-      <w:r>
-        <w:lastRenderedPageBreak/>
+      <w:bookmarkStart w:id="10" w:name="_Toc307041016"/>
+      <w:bookmarkStart w:id="11" w:name="_Toc307041468"/>
+      <w:r>
         <w:t>Résultats</w:t>
       </w:r>
+      <w:bookmarkEnd w:id="10"/>
       <w:bookmarkEnd w:id="11"/>
+    </w:p>
+    <w:p/>
+    <w:p>
+      <w:r>
+        <w:t>// Prise de contact avec les développeurs //</w:t>
+      </w:r>
+      <w:bookmarkStart w:id="12" w:name="_GoBack"/>
       <w:bookmarkEnd w:id="12"/>
     </w:p>
     <w:p/>
-    <w:p/>
-    <w:p/>
-    <w:p>
-      <w:r>
-        <w:br w:type="page"/>
-      </w:r>
-    </w:p>
     <w:p/>
     <w:sectPr>
       <w:pgSz w:w="11900" w:h="16840"/>
@@ -2824,6 +2825,7 @@
   <w:style w:type="character" w:default="1" w:styleId="Policepardfaut">
     <w:name w:val="Default Paragraph Font"/>
     <w:uiPriority w:val="1"/>
+    <w:semiHidden/>
     <w:unhideWhenUsed/>
   </w:style>
   <w:style w:type="table" w:default="1" w:styleId="TableauNormal">
@@ -3585,6 +3587,7 @@
   <w:style w:type="character" w:default="1" w:styleId="Policepardfaut">
     <w:name w:val="Default Paragraph Font"/>
     <w:uiPriority w:val="1"/>
+    <w:semiHidden/>
     <w:unhideWhenUsed/>
   </w:style>
   <w:style w:type="table" w:default="1" w:styleId="TableauNormal">

</xml_diff>